<commit_message>
Report update - Intro & Abstract / Reference fille addded
</commit_message>
<xml_diff>
--- a/SAAD_Report.docx
+++ b/SAAD_Report.docx
@@ -10,6 +10,7 @@
           <w:bCs/>
           <w:sz w:val="32"/>
           <w:szCs w:val="32"/>
+          <w:lang w:val="en-US"/>
         </w:rPr>
       </w:pPr>
       <w:r>
@@ -18,6 +19,7 @@
           <w:bCs/>
           <w:sz w:val="32"/>
           <w:szCs w:val="32"/>
+          <w:lang w:val="en-US"/>
         </w:rPr>
         <w:t>Scheduling Aircraft Landings – The Static Case</w:t>
       </w:r>
@@ -25,6 +27,9 @@
     <w:p>
       <w:pPr>
         <w:jc w:val="center"/>
+        <w:rPr>
+          <w:lang w:val="en-US"/>
+        </w:rPr>
       </w:pPr>
     </w:p>
     <w:p>
@@ -70,45 +75,107 @@
     <w:p>
       <w:pPr>
         <w:jc w:val="center"/>
-      </w:pPr>
-      <w:r>
+        <w:rPr>
+          <w:lang w:val="en-US"/>
+        </w:rPr>
+      </w:pPr>
+      <w:r>
+        <w:rPr>
+          <w:lang w:val="en-US"/>
+        </w:rPr>
         <w:t>Master’s degree in Data Science &amp; Engineering, Faculty of Engineering - University of Porto</w:t>
       </w:r>
     </w:p>
     <w:p>
       <w:pPr>
         <w:jc w:val="center"/>
-      </w:pPr>
-      <w:r>
+        <w:rPr>
+          <w:lang w:val="en-US"/>
+        </w:rPr>
+      </w:pPr>
+      <w:r>
+        <w:rPr>
+          <w:lang w:val="en-US"/>
+        </w:rPr>
         <w:t>Ana</w:t>
       </w:r>
       <w:r>
+        <w:rPr>
+          <w:lang w:val="en-US"/>
+        </w:rPr>
         <w:t>lytical Decision Support Systems</w:t>
       </w:r>
     </w:p>
     <w:p>
       <w:pPr>
         <w:jc w:val="center"/>
+        <w:rPr>
+          <w:lang w:val="en-US"/>
+        </w:rPr>
       </w:pPr>
     </w:p>
     <w:p>
       <w:pPr>
         <w:jc w:val="center"/>
-      </w:pPr>
-      <w:r>
+        <w:rPr>
+          <w:lang w:val="en-US"/>
+        </w:rPr>
+      </w:pPr>
+      <w:r>
+        <w:rPr>
+          <w:lang w:val="en-US"/>
+        </w:rPr>
         <w:t>January 2023</w:t>
       </w:r>
     </w:p>
-    <w:p/>
-    <w:p/>
-    <w:p/>
-    <w:p>
+    <w:p>
+      <w:pPr>
+        <w:rPr>
+          <w:lang w:val="en-US"/>
+        </w:rPr>
+      </w:pPr>
+    </w:p>
+    <w:p>
+      <w:pPr>
+        <w:jc w:val="center"/>
+        <w:rPr>
+          <w:lang w:val="en-US"/>
+        </w:rPr>
+      </w:pPr>
+      <w:r>
+        <w:rPr>
+          <w:lang w:val="en-US"/>
+        </w:rPr>
+        <w:t>http://people.brunel.ac.uk/~mastjjb/jeb/orlib/airlandinfo.html</w:t>
+      </w:r>
+    </w:p>
+    <w:p>
+      <w:pPr>
+        <w:rPr>
+          <w:lang w:val="en-US"/>
+        </w:rPr>
+      </w:pPr>
+    </w:p>
+    <w:p>
+      <w:pPr>
+        <w:rPr>
+          <w:lang w:val="en-US"/>
+        </w:rPr>
+      </w:pPr>
+    </w:p>
+    <w:p>
+      <w:pPr>
+        <w:rPr>
+          <w:lang w:val="en-US"/>
+        </w:rPr>
+      </w:pPr>
       <w:r>
         <w:rPr>
           <w:b/>
           <w:bCs/>
           <w:sz w:val="26"/>
           <w:szCs w:val="26"/>
+          <w:lang w:val="en-US"/>
         </w:rPr>
         <w:t>Abstract</w:t>
       </w:r>
@@ -118,120 +185,421 @@
           <w:bCs/>
           <w:sz w:val="26"/>
           <w:szCs w:val="26"/>
+          <w:lang w:val="en-US"/>
         </w:rPr>
         <w:t>:</w:t>
       </w:r>
       <w:r>
+        <w:rPr>
+          <w:lang w:val="en-US"/>
+        </w:rPr>
         <w:t xml:space="preserve"> This paper </w:t>
       </w:r>
       <w:r>
-        <w:t xml:space="preserve">presents the problems of scheduling </w:t>
-      </w:r>
-    </w:p>
-    <w:p/>
-    <w:p/>
-    <w:p/>
-    <w:p>
+        <w:rPr>
+          <w:lang w:val="en-US"/>
+        </w:rPr>
+        <w:t xml:space="preserve">presents the problem of </w:t>
+      </w:r>
+      <w:r>
+        <w:rPr>
+          <w:lang w:val="en-US"/>
+        </w:rPr>
+        <w:t>S</w:t>
+      </w:r>
+      <w:r>
+        <w:rPr>
+          <w:lang w:val="en-US"/>
+        </w:rPr>
+        <w:t xml:space="preserve">cheduling </w:t>
+      </w:r>
+      <w:r>
+        <w:rPr>
+          <w:lang w:val="en-US"/>
+        </w:rPr>
+        <w:t>Aircraft Landings, an important practical problem in today's world, as the industry suffer</w:t>
+      </w:r>
+      <w:r>
+        <w:rPr>
+          <w:lang w:val="en-US"/>
+        </w:rPr>
+        <w:t>ed</w:t>
+      </w:r>
+      <w:r>
+        <w:rPr>
+          <w:lang w:val="en-US"/>
+        </w:rPr>
+        <w:t xml:space="preserve"> </w:t>
+      </w:r>
+      <w:r>
+        <w:rPr>
+          <w:lang w:val="en-US"/>
+        </w:rPr>
+        <w:t xml:space="preserve">an </w:t>
+      </w:r>
+      <w:r>
+        <w:rPr>
+          <w:lang w:val="en-US"/>
+        </w:rPr>
+        <w:t xml:space="preserve">overall tremendous growth in the past decades, and </w:t>
+      </w:r>
+      <w:r>
+        <w:rPr>
+          <w:lang w:val="en-US"/>
+        </w:rPr>
+        <w:t xml:space="preserve">in </w:t>
+      </w:r>
+      <w:r>
+        <w:rPr>
+          <w:lang w:val="en-US"/>
+        </w:rPr>
+        <w:t xml:space="preserve">many countries, effective use must be made of the available runway capacity. The problem consists of </w:t>
+      </w:r>
+      <w:r>
+        <w:rPr>
+          <w:lang w:val="en-US"/>
+        </w:rPr>
+        <w:t>determining</w:t>
+      </w:r>
+      <w:r>
+        <w:rPr>
+          <w:lang w:val="en-US"/>
+        </w:rPr>
+        <w:t xml:space="preserve"> how to land aircraft approaching an airport and involves assigning each aircraft to an appropriate </w:t>
+      </w:r>
+      <w:r>
+        <w:rPr>
+          <w:lang w:val="en-US"/>
+        </w:rPr>
+        <w:t>runaway, by computing a landing sequence for each runaway and scheduling the landing time for each aircraft</w:t>
+      </w:r>
+      <w:r>
+        <w:rPr>
+          <w:lang w:val="en-US"/>
+        </w:rPr>
+        <w:t xml:space="preserve">. </w:t>
+      </w:r>
+      <w:r>
+        <w:rPr>
+          <w:lang w:val="en-US"/>
+        </w:rPr>
+        <w:t>The main</w:t>
+      </w:r>
+      <w:r>
+        <w:rPr>
+          <w:lang w:val="en-US"/>
+        </w:rPr>
+        <w:t xml:space="preserve"> objective is to </w:t>
+      </w:r>
+      <w:r>
+        <w:rPr>
+          <w:lang w:val="en-US"/>
+        </w:rPr>
+        <w:t>achieve</w:t>
+      </w:r>
+      <w:r>
+        <w:rPr>
+          <w:lang w:val="en-US"/>
+        </w:rPr>
+        <w:t xml:space="preserve"> effective runway use. </w:t>
+      </w:r>
+      <w:r>
+        <w:rPr>
+          <w:lang w:val="en-US"/>
+        </w:rPr>
+        <w:t xml:space="preserve">For this purpose, the Aircraft Landing problem is considered. Two techniques will be presented: Mixed Integer Programming and Constraint programming. </w:t>
+      </w:r>
+      <w:r>
+        <w:rPr>
+          <w:highlight w:val="yellow"/>
+          <w:lang w:val="en-US"/>
+        </w:rPr>
+        <w:t xml:space="preserve">Computational results are then presented comparing the two </w:t>
+      </w:r>
+      <w:r>
+        <w:rPr>
+          <w:highlight w:val="yellow"/>
+          <w:lang w:val="en-US"/>
+        </w:rPr>
+        <w:t>techniques</w:t>
+      </w:r>
+      <w:r>
+        <w:rPr>
+          <w:highlight w:val="yellow"/>
+          <w:lang w:val="en-US"/>
+        </w:rPr>
+        <w:t xml:space="preserve"> used and for tests using …</w:t>
+      </w:r>
       <w:r>
         <w:rPr>
           <w:b/>
           <w:bCs/>
+          <w:highlight w:val="yellow"/>
+          <w:lang w:val="en-US"/>
+        </w:rPr>
+        <w:t>FINISH</w:t>
+      </w:r>
+      <w:r>
+        <w:rPr>
+          <w:b/>
+          <w:bCs/>
+          <w:highlight w:val="yellow"/>
+          <w:lang w:val="en-US"/>
+        </w:rPr>
+        <w:t>/</w:t>
+      </w:r>
+      <w:r>
+        <w:rPr>
+          <w:b/>
+          <w:bCs/>
+          <w:highlight w:val="yellow"/>
+          <w:lang w:val="en-US"/>
+        </w:rPr>
+        <w:t>COMPLETE</w:t>
+      </w:r>
+      <w:r>
+        <w:rPr>
+          <w:b/>
+          <w:bCs/>
+          <w:highlight w:val="yellow"/>
+          <w:lang w:val="en-US"/>
+        </w:rPr>
+        <w:t>/</w:t>
+      </w:r>
+      <w:r>
+        <w:rPr>
+          <w:b/>
+          <w:bCs/>
+          <w:highlight w:val="yellow"/>
+          <w:lang w:val="en-US"/>
+        </w:rPr>
+        <w:t>CHANGE</w:t>
+      </w:r>
+    </w:p>
+    <w:p>
+      <w:pPr>
+        <w:rPr>
+          <w:lang w:val="en-US"/>
+        </w:rPr>
+      </w:pPr>
+    </w:p>
+    <w:p>
+      <w:pPr>
+        <w:rPr>
+          <w:lang w:val="en-US"/>
+        </w:rPr>
+      </w:pPr>
+      <w:r>
+        <w:rPr>
+          <w:b/>
+          <w:bCs/>
+          <w:lang w:val="en-US"/>
         </w:rPr>
         <w:t>Keywords:</w:t>
       </w:r>
       <w:r>
+        <w:rPr>
+          <w:lang w:val="en-US"/>
+        </w:rPr>
         <w:t xml:space="preserve"> </w:t>
       </w:r>
       <w:r>
+        <w:rPr>
+          <w:lang w:val="en-US"/>
+        </w:rPr>
         <w:t xml:space="preserve">Aircraft landing scheduling, Delay minimization, sequence-dependent scheduling, </w:t>
       </w:r>
       <w:r>
+        <w:rPr>
+          <w:lang w:val="en-US"/>
+        </w:rPr>
         <w:t xml:space="preserve">Runway operation, </w:t>
       </w:r>
       <w:r>
+        <w:rPr>
+          <w:lang w:val="en-US"/>
+        </w:rPr>
         <w:t>Mixed integer programming, Constraint programming.</w:t>
       </w:r>
     </w:p>
-    <w:p/>
+    <w:p>
+      <w:pPr>
+        <w:rPr>
+          <w:lang w:val="en-US"/>
+        </w:rPr>
+      </w:pPr>
+    </w:p>
     <w:p>
       <w:pPr>
         <w:pStyle w:val="Heading1"/>
-      </w:pPr>
-      <w:r>
+        <w:rPr>
+          <w:lang w:val="en-US"/>
+        </w:rPr>
+      </w:pPr>
+      <w:r>
+        <w:rPr>
+          <w:lang w:val="en-US"/>
+        </w:rPr>
         <w:t>Introduction</w:t>
       </w:r>
     </w:p>
     <w:p>
-      <w:r>
-        <w:rPr>
-          <w:highlight w:val="yellow"/>
-        </w:rPr>
-        <w:t>(including a description of the problem and the objectives of the paper)</w:t>
-      </w:r>
-      <w:r>
+      <w:pPr>
+        <w:rPr>
+          <w:lang w:val="en-US"/>
+        </w:rPr>
+      </w:pPr>
+      <w:r>
+        <w:rPr>
+          <w:lang w:val="en-US"/>
+        </w:rPr>
+        <w:t xml:space="preserve">Over the past few decades, air traffic has experienced tremendous growth, as </w:t>
+      </w:r>
+      <w:r>
+        <w:rPr>
+          <w:lang w:val="en-US"/>
+        </w:rPr>
+        <w:t>air</w:t>
+      </w:r>
+      <w:r>
+        <w:rPr>
+          <w:lang w:val="en-US"/>
+        </w:rPr>
+        <w:t xml:space="preserve"> transport become</w:t>
+      </w:r>
+      <w:r>
+        <w:rPr>
+          <w:lang w:val="en-US"/>
+        </w:rPr>
         <w:t xml:space="preserve"> </w:t>
       </w:r>
-    </w:p>
-    <w:p/>
-    <w:p>
-      <w:r>
-        <w:t>Over the past few decades, air traffic has experienced tremendous growth, as AIR transport become</w:t>
-      </w:r>
-      <w:r>
-        <w:t>s</w:t>
-      </w:r>
-      <w:r>
-        <w:t xml:space="preserve"> one of the fundamental modes of transport for personal and business travel, and commercial delivery</w:t>
-      </w:r>
-      <w:r>
+      <w:r>
+        <w:rPr>
+          <w:lang w:val="en-US"/>
+        </w:rPr>
+        <w:t>one of the fundamental modes of transport for personal and business travel</w:t>
+      </w:r>
+      <w:r>
+        <w:rPr>
+          <w:lang w:val="en-US"/>
+        </w:rPr>
+        <w:t>,</w:t>
+      </w:r>
+      <w:r>
+        <w:rPr>
+          <w:lang w:val="en-US"/>
+        </w:rPr>
+        <w:t xml:space="preserve"> and commercial delivery</w:t>
+      </w:r>
+      <w:r>
+        <w:rPr>
+          <w:lang w:val="en-US"/>
+        </w:rPr>
         <w:t xml:space="preserve">. </w:t>
       </w:r>
       <w:r>
+        <w:rPr>
+          <w:lang w:val="en-US"/>
+        </w:rPr>
         <w:t xml:space="preserve">However, in 2020 due to the worldwide COVID </w:t>
       </w:r>
       <w:r>
+        <w:rPr>
+          <w:lang w:val="en-US"/>
+        </w:rPr>
         <w:t xml:space="preserve">pandemic </w:t>
       </w:r>
       <w:r>
-        <w:t>(that started that year), the</w:t>
-      </w:r>
-      <w:r>
+        <w:rPr>
+          <w:lang w:val="en-US"/>
+        </w:rPr>
+        <w:t xml:space="preserve">(that started </w:t>
+      </w:r>
+      <w:r>
+        <w:rPr>
+          <w:lang w:val="en-US"/>
+        </w:rPr>
+        <w:t>that same</w:t>
+      </w:r>
+      <w:r>
+        <w:rPr>
+          <w:lang w:val="en-US"/>
+        </w:rPr>
+        <w:t xml:space="preserve"> year), the</w:t>
+      </w:r>
+      <w:r>
+        <w:rPr>
+          <w:lang w:val="en-US"/>
+        </w:rPr>
         <w:t xml:space="preserve"> </w:t>
       </w:r>
       <w:r>
+        <w:rPr>
+          <w:lang w:val="en-US"/>
+        </w:rPr>
         <w:t xml:space="preserve">industry observed a </w:t>
       </w:r>
       <w:r>
+        <w:rPr>
+          <w:lang w:val="en-US"/>
+        </w:rPr>
         <w:t>setback</w:t>
       </w:r>
       <w:r>
+        <w:rPr>
+          <w:lang w:val="en-US"/>
+        </w:rPr>
         <w:t xml:space="preserve"> in their numbers</w:t>
       </w:r>
       <w:r>
+        <w:rPr>
+          <w:lang w:val="en-US"/>
+        </w:rPr>
         <w:t>,</w:t>
       </w:r>
       <w:r>
+        <w:rPr>
+          <w:lang w:val="en-US"/>
+        </w:rPr>
         <w:t xml:space="preserve"> with </w:t>
       </w:r>
       <w:r>
-        <w:t>less traffic for passengers and freight traffic</w:t>
-      </w:r>
-      <w:r>
+        <w:rPr>
+          <w:lang w:val="en-US"/>
+        </w:rPr>
+        <w:t>less traffic for passengers and freight traffi</w:t>
+      </w:r>
+      <w:r>
+        <w:rPr>
+          <w:lang w:val="en-US"/>
+        </w:rPr>
+        <w:t>c</w:t>
+      </w:r>
+      <w:r>
+        <w:rPr>
+          <w:lang w:val="en-US"/>
+        </w:rPr>
         <w:t xml:space="preserve"> </w:t>
       </w:r>
       <w:r>
-        <w:t xml:space="preserve">and </w:t>
-      </w:r>
-      <w:r>
+        <w:rPr>
+          <w:lang w:val="en-US"/>
+        </w:rPr>
         <w:t>their growth has dropped tremendously</w:t>
       </w:r>
       <w:sdt>
         <w:sdtPr>
+          <w:rPr>
+            <w:lang w:val="en-US"/>
+          </w:rPr>
           <w:id w:val="-827208731"/>
           <w:citation/>
         </w:sdtPr>
         <w:sdtContent>
           <w:r>
+            <w:rPr>
+              <w:lang w:val="en-US"/>
+            </w:rPr>
             <w:fldChar w:fldCharType="begin"/>
           </w:r>
           <w:r>
@@ -241,6 +609,9 @@
             <w:instrText xml:space="preserve"> CITATION Int \l 2070 </w:instrText>
           </w:r>
           <w:r>
+            <w:rPr>
+              <w:lang w:val="en-US"/>
+            </w:rPr>
             <w:fldChar w:fldCharType="separate"/>
           </w:r>
           <w:r>
@@ -248,35 +619,72 @@
               <w:noProof/>
               <w:lang w:val="en-US"/>
             </w:rPr>
-            <w:t xml:space="preserve"> [1]</w:t>
+            <w:t xml:space="preserve"> </w:t>
           </w:r>
           <w:r>
+            <w:rPr>
+              <w:noProof/>
+              <w:lang w:val="en-US"/>
+            </w:rPr>
+            <w:t>[1]</w:t>
+          </w:r>
+          <w:r>
+            <w:rPr>
+              <w:lang w:val="en-US"/>
+            </w:rPr>
             <w:fldChar w:fldCharType="end"/>
           </w:r>
         </w:sdtContent>
       </w:sdt>
       <w:r>
+        <w:rPr>
+          <w:lang w:val="en-US"/>
+        </w:rPr>
         <w:t xml:space="preserve">. </w:t>
       </w:r>
       <w:r>
-        <w:t xml:space="preserve">In 2021, the numbers rose to show an improvement from 2020, but </w:t>
-      </w:r>
-      <w:r>
+        <w:rPr>
+          <w:lang w:val="en-US"/>
+        </w:rPr>
+        <w:t xml:space="preserve">In the next year (2021) </w:t>
+      </w:r>
+      <w:r>
+        <w:rPr>
+          <w:lang w:val="en-US"/>
+        </w:rPr>
+        <w:t xml:space="preserve">the numbers rose to show an improvement from 2020, but </w:t>
+      </w:r>
+      <w:r>
+        <w:rPr>
+          <w:lang w:val="en-US"/>
+        </w:rPr>
         <w:t xml:space="preserve">they are </w:t>
       </w:r>
       <w:r>
+        <w:rPr>
+          <w:lang w:val="en-US"/>
+        </w:rPr>
         <w:t xml:space="preserve">still very far away from </w:t>
       </w:r>
       <w:r>
+        <w:rPr>
+          <w:lang w:val="en-US"/>
+        </w:rPr>
         <w:t>the pre-pandemic numbers</w:t>
       </w:r>
       <w:sdt>
         <w:sdtPr>
+          <w:rPr>
+            <w:lang w:val="en-US"/>
+          </w:rPr>
           <w:id w:val="-1136870505"/>
           <w:citation/>
         </w:sdtPr>
         <w:sdtContent>
           <w:r>
+            <w:rPr>
+              <w:lang w:val="en-US"/>
+            </w:rPr>
             <w:fldChar w:fldCharType="begin"/>
           </w:r>
           <w:r>
@@ -286,6 +694,9 @@
             <w:instrText xml:space="preserve"> CITATION Int23 \l 2070 </w:instrText>
           </w:r>
           <w:r>
+            <w:rPr>
+              <w:lang w:val="en-US"/>
+            </w:rPr>
             <w:fldChar w:fldCharType="separate"/>
           </w:r>
           <w:r>
@@ -293,127 +704,1223 @@
               <w:noProof/>
               <w:lang w:val="en-US"/>
             </w:rPr>
-            <w:t xml:space="preserve"> [2]</w:t>
+            <w:t xml:space="preserve"> </w:t>
           </w:r>
           <w:r>
+            <w:rPr>
+              <w:noProof/>
+              <w:lang w:val="en-US"/>
+            </w:rPr>
+            <w:t>[2]</w:t>
+          </w:r>
+          <w:r>
+            <w:rPr>
+              <w:lang w:val="en-US"/>
+            </w:rPr>
             <w:fldChar w:fldCharType="end"/>
           </w:r>
         </w:sdtContent>
       </w:sdt>
       <w:r>
+        <w:rPr>
+          <w:lang w:val="en-US"/>
+        </w:rPr>
         <w:t>.</w:t>
       </w:r>
       <w:r>
+        <w:rPr>
+          <w:lang w:val="en-US"/>
+        </w:rPr>
         <w:t xml:space="preserve"> </w:t>
       </w:r>
     </w:p>
     <w:p>
-      <w:r>
-        <w:t xml:space="preserve">Nevertheless, for maximum efficiency of </w:t>
-      </w:r>
-      <w:r>
+      <w:pPr>
+        <w:rPr>
+          <w:lang w:val="en-US"/>
+        </w:rPr>
+      </w:pPr>
+      <w:r>
+        <w:rPr>
+          <w:lang w:val="en-US"/>
+        </w:rPr>
+        <w:t xml:space="preserve">As air traffic developed, the limitation of resources, like manpower </w:t>
+      </w:r>
+      <w:r>
+        <w:rPr>
+          <w:lang w:val="en-US"/>
+        </w:rPr>
+        <w:t>b</w:t>
+      </w:r>
+      <w:r>
+        <w:rPr>
+          <w:lang w:val="en-US"/>
+        </w:rPr>
+        <w:t xml:space="preserve">ut special </w:t>
+      </w:r>
+      <w:r>
+        <w:rPr>
+          <w:lang w:val="en-US"/>
+        </w:rPr>
+        <w:t>the limitation of runways</w:t>
+      </w:r>
+      <w:r>
+        <w:rPr>
+          <w:lang w:val="en-US"/>
+        </w:rPr>
+        <w:t xml:space="preserve"> become a bottleneck during airport operation</w:t>
+      </w:r>
+      <w:r>
+        <w:rPr>
+          <w:lang w:val="en-US"/>
+        </w:rPr>
+        <w:t>s</w:t>
+      </w:r>
+      <w:r>
+        <w:rPr>
+          <w:lang w:val="en-US"/>
+        </w:rPr>
+        <w:t xml:space="preserve">. </w:t>
+      </w:r>
+      <w:r>
+        <w:rPr>
+          <w:lang w:val="en-US"/>
+        </w:rPr>
+        <w:t>Located in</w:t>
+      </w:r>
+      <w:r>
+        <w:rPr>
+          <w:lang w:val="en-US"/>
+        </w:rPr>
+        <w:t xml:space="preserve"> Europe, London Heathrow airport</w:t>
+      </w:r>
+      <w:r>
+        <w:rPr>
+          <w:lang w:val="en-US"/>
+        </w:rPr>
+        <w:t xml:space="preserve"> is </w:t>
+      </w:r>
+      <w:r>
+        <w:rPr>
+          <w:lang w:val="en-US"/>
+        </w:rPr>
+        <w:t xml:space="preserve">one of the busiest airports in the world and has only two runaways. When the number of </w:t>
+      </w:r>
+      <w:r>
+        <w:rPr>
+          <w:lang w:val="en-US"/>
+        </w:rPr>
+        <w:t>approaching</w:t>
+      </w:r>
+      <w:r>
+        <w:rPr>
+          <w:lang w:val="en-US"/>
+        </w:rPr>
+        <w:t xml:space="preserve"> </w:t>
+      </w:r>
+      <w:r>
+        <w:rPr>
+          <w:lang w:val="en-US"/>
+        </w:rPr>
+        <w:t>flights</w:t>
+      </w:r>
+      <w:r>
+        <w:rPr>
+          <w:lang w:val="en-US"/>
+        </w:rPr>
+        <w:t xml:space="preserve"> </w:t>
+      </w:r>
+      <w:r>
+        <w:rPr>
+          <w:lang w:val="en-US"/>
+        </w:rPr>
+        <w:t xml:space="preserve">overpasses the airport capacity, some of these </w:t>
+      </w:r>
+      <w:r>
+        <w:rPr>
+          <w:lang w:val="en-US"/>
+        </w:rPr>
+        <w:t>aircraft</w:t>
+      </w:r>
+      <w:r>
+        <w:rPr>
+          <w:lang w:val="en-US"/>
+        </w:rPr>
+        <w:t xml:space="preserve"> can’t</w:t>
+      </w:r>
+      <w:r>
+        <w:rPr>
+          <w:lang w:val="en-US"/>
+        </w:rPr>
+        <w:t xml:space="preserve"> be landed on their “</w:t>
+      </w:r>
+      <w:r>
+        <w:rPr>
+          <w:lang w:val="en-US"/>
+        </w:rPr>
+        <w:t>target</w:t>
+      </w:r>
+      <w:r>
+        <w:rPr>
+          <w:lang w:val="en-US"/>
+        </w:rPr>
+        <w:t xml:space="preserve">” landing time. </w:t>
+      </w:r>
+      <w:r>
+        <w:rPr>
+          <w:lang w:val="en-US"/>
+        </w:rPr>
+        <w:lastRenderedPageBreak/>
+        <w:t xml:space="preserve">Resulting in </w:t>
+      </w:r>
+      <w:r>
+        <w:rPr>
+          <w:lang w:val="en-US"/>
+        </w:rPr>
+        <w:t>an</w:t>
+      </w:r>
+      <w:r>
+        <w:rPr>
+          <w:lang w:val="en-US"/>
+        </w:rPr>
+        <w:t xml:space="preserve"> </w:t>
+      </w:r>
+      <w:r>
+        <w:rPr>
+          <w:lang w:val="en-US"/>
+        </w:rPr>
+        <w:t xml:space="preserve">extra </w:t>
+      </w:r>
+      <w:r>
+        <w:rPr>
+          <w:lang w:val="en-US"/>
+        </w:rPr>
+        <w:t xml:space="preserve">cost </w:t>
+      </w:r>
+      <w:r>
+        <w:rPr>
+          <w:lang w:val="en-US"/>
+        </w:rPr>
+        <w:t>mainly</w:t>
+      </w:r>
+      <w:r>
+        <w:rPr>
+          <w:lang w:val="en-US"/>
+        </w:rPr>
+        <w:t xml:space="preserve"> </w:t>
+      </w:r>
+      <w:r>
+        <w:rPr>
+          <w:lang w:val="en-US"/>
+        </w:rPr>
+        <w:t xml:space="preserve">on a </w:t>
+      </w:r>
+      <w:r>
+        <w:rPr>
+          <w:lang w:val="en-US"/>
+        </w:rPr>
+        <w:t>waste of fuel for each plane flying faster than its most economical speed. Airlines will have to deal</w:t>
+      </w:r>
+      <w:r>
+        <w:rPr>
+          <w:lang w:val="en-US"/>
+        </w:rPr>
+        <w:t xml:space="preserve"> also</w:t>
+      </w:r>
+      <w:r>
+        <w:rPr>
+          <w:lang w:val="en-US"/>
+        </w:rPr>
+        <w:t xml:space="preserve"> with costs for delays of their </w:t>
+      </w:r>
+      <w:r>
+        <w:rPr>
+          <w:lang w:val="en-US"/>
+        </w:rPr>
+        <w:t>fight</w:t>
+      </w:r>
+      <w:r>
+        <w:rPr>
+          <w:lang w:val="en-US"/>
+        </w:rPr>
+        <w:t>s</w:t>
+      </w:r>
+      <w:r>
+        <w:rPr>
+          <w:lang w:val="en-US"/>
+        </w:rPr>
+        <w:t xml:space="preserve"> and unsatisfied </w:t>
+      </w:r>
+      <w:r>
+        <w:rPr>
+          <w:lang w:val="en-US"/>
+        </w:rPr>
+        <w:t>customers</w:t>
+      </w:r>
+      <w:r>
+        <w:rPr>
+          <w:lang w:val="en-US"/>
+        </w:rPr>
+        <w:t xml:space="preserve">. Transfer </w:t>
+      </w:r>
+      <w:r>
+        <w:rPr>
+          <w:lang w:val="en-US"/>
+        </w:rPr>
+        <w:t>customers</w:t>
+      </w:r>
+      <w:r>
+        <w:rPr>
+          <w:lang w:val="en-US"/>
+        </w:rPr>
+        <w:t xml:space="preserve"> can miss their </w:t>
+      </w:r>
+      <w:r>
+        <w:rPr>
+          <w:lang w:val="en-US"/>
+        </w:rPr>
+        <w:t>connecting</w:t>
+      </w:r>
+      <w:r>
+        <w:rPr>
+          <w:lang w:val="en-US"/>
+        </w:rPr>
+        <w:t xml:space="preserve"> </w:t>
+      </w:r>
+      <w:r>
+        <w:rPr>
+          <w:lang w:val="en-US"/>
+        </w:rPr>
+        <w:t>flights</w:t>
+      </w:r>
+      <w:r>
+        <w:rPr>
+          <w:lang w:val="en-US"/>
+        </w:rPr>
+        <w:t xml:space="preserve">. The crew </w:t>
+      </w:r>
+      <w:r>
+        <w:rPr>
+          <w:lang w:val="en-US"/>
+        </w:rPr>
+        <w:t>operating</w:t>
+      </w:r>
+      <w:r>
+        <w:rPr>
+          <w:lang w:val="en-US"/>
+        </w:rPr>
+        <w:t xml:space="preserve"> the current flight can </w:t>
+      </w:r>
+      <w:r>
+        <w:rPr>
+          <w:lang w:val="en-US"/>
+        </w:rPr>
+        <w:t>be needed</w:t>
+      </w:r>
+      <w:r>
+        <w:rPr>
+          <w:lang w:val="en-US"/>
+        </w:rPr>
+        <w:t xml:space="preserve"> on another flight</w:t>
+      </w:r>
+      <w:r>
+        <w:rPr>
+          <w:lang w:val="en-US"/>
+        </w:rPr>
+        <w:t>,</w:t>
+      </w:r>
+      <w:r>
+        <w:rPr>
+          <w:lang w:val="en-US"/>
+        </w:rPr>
+        <w:t xml:space="preserve"> </w:t>
+      </w:r>
+      <w:r>
+        <w:rPr>
+          <w:lang w:val="en-US"/>
+        </w:rPr>
+        <w:t>which</w:t>
+      </w:r>
+      <w:r>
+        <w:rPr>
+          <w:lang w:val="en-US"/>
+        </w:rPr>
+        <w:t xml:space="preserve"> has now to </w:t>
+      </w:r>
+      <w:r>
+        <w:rPr>
+          <w:lang w:val="en-US"/>
+        </w:rPr>
+        <w:t>be rescheduled resulting in another extra cost</w:t>
+      </w:r>
+      <w:r>
+        <w:rPr>
+          <w:lang w:val="en-US"/>
+        </w:rPr>
+        <w:t xml:space="preserve">. </w:t>
+      </w:r>
+      <w:r>
+        <w:rPr>
+          <w:lang w:val="en-US"/>
+        </w:rPr>
+        <w:t>Flights</w:t>
+      </w:r>
+      <w:r>
+        <w:rPr>
+          <w:lang w:val="en-US"/>
+        </w:rPr>
+        <w:t xml:space="preserve"> that are </w:t>
+      </w:r>
+      <w:r>
+        <w:rPr>
+          <w:lang w:val="en-US"/>
+        </w:rPr>
+        <w:t>on</w:t>
+      </w:r>
+      <w:r>
+        <w:rPr>
+          <w:lang w:val="en-US"/>
+        </w:rPr>
+        <w:t xml:space="preserve"> land (departing </w:t>
+      </w:r>
+      <w:r>
+        <w:rPr>
+          <w:lang w:val="en-US"/>
+        </w:rPr>
+        <w:t>flights</w:t>
+      </w:r>
+      <w:r>
+        <w:rPr>
+          <w:lang w:val="en-US"/>
+        </w:rPr>
+        <w:t>)</w:t>
+      </w:r>
+      <w:r>
+        <w:rPr>
+          <w:lang w:val="en-US"/>
+        </w:rPr>
+        <w:t xml:space="preserve"> </w:t>
+      </w:r>
+      <w:r>
+        <w:rPr>
+          <w:lang w:val="en-US"/>
+        </w:rPr>
+        <w:t xml:space="preserve">can also be affected by this, as they can also be delayed and not authorized to </w:t>
+      </w:r>
+      <w:r>
+        <w:rPr>
+          <w:lang w:val="en-US"/>
+        </w:rPr>
+        <w:t>depart</w:t>
+      </w:r>
+      <w:r>
+        <w:rPr>
+          <w:lang w:val="en-US"/>
+        </w:rPr>
+        <w:t xml:space="preserve"> due to the lack of </w:t>
+      </w:r>
+      <w:r>
+        <w:rPr>
+          <w:lang w:val="en-US"/>
+        </w:rPr>
+        <w:t>available</w:t>
+      </w:r>
+      <w:r>
+        <w:rPr>
+          <w:lang w:val="en-US"/>
+        </w:rPr>
+        <w:t xml:space="preserve"> </w:t>
+      </w:r>
+      <w:r>
+        <w:rPr>
+          <w:lang w:val="en-US"/>
+        </w:rPr>
+        <w:t>runaways</w:t>
+      </w:r>
+      <w:r>
+        <w:rPr>
+          <w:lang w:val="en-US"/>
+        </w:rPr>
+        <w:t>, this will also have an impact on the operations of the destination airport of these flights</w:t>
+      </w:r>
+      <w:r>
+        <w:rPr>
+          <w:lang w:val="en-US"/>
+        </w:rPr>
+        <w:t>. Other</w:t>
+      </w:r>
+      <w:r>
+        <w:rPr>
+          <w:lang w:val="en-US"/>
+        </w:rPr>
+        <w:t xml:space="preserve"> possible costs</w:t>
+      </w:r>
+      <w:r>
+        <w:rPr>
+          <w:lang w:val="en-US"/>
+        </w:rPr>
+        <w:t xml:space="preserve"> are</w:t>
+      </w:r>
+      <w:r>
+        <w:rPr>
+          <w:lang w:val="en-US"/>
+        </w:rPr>
+        <w:t xml:space="preserve"> crew overtime payments, crew rescheduling, etc.</w:t>
+      </w:r>
+      <w:r>
+        <w:rPr>
+          <w:lang w:val="en-US"/>
+        </w:rPr>
+        <w:t xml:space="preserve"> </w:t>
+      </w:r>
+      <w:r>
+        <w:rPr>
+          <w:lang w:val="en-US"/>
+        </w:rPr>
+        <w:t>Back in 2017, it was</w:t>
+      </w:r>
+      <w:r>
+        <w:rPr>
+          <w:lang w:val="en-US"/>
+        </w:rPr>
+        <w:t xml:space="preserve"> reported that </w:t>
+      </w:r>
+      <w:r>
+        <w:rPr>
+          <w:lang w:val="en-US"/>
+        </w:rPr>
+        <w:t>congestion</w:t>
+      </w:r>
+      <w:r>
+        <w:rPr>
+          <w:lang w:val="en-US"/>
+        </w:rPr>
+        <w:t xml:space="preserve"> </w:t>
+      </w:r>
+      <w:r>
+        <w:rPr>
+          <w:lang w:val="en-US"/>
+        </w:rPr>
+        <w:t xml:space="preserve">cost to </w:t>
+      </w:r>
+      <w:r>
+        <w:rPr>
+          <w:lang w:val="en-US"/>
+        </w:rPr>
+        <w:t>airlines and passengers around 25 billion euros, according to FAA/</w:t>
+      </w:r>
+      <w:proofErr w:type="spellStart"/>
+      <w:r>
+        <w:rPr>
+          <w:lang w:val="en-US"/>
+        </w:rPr>
+        <w:t>Nextor</w:t>
+      </w:r>
+      <w:proofErr w:type="spellEnd"/>
+      <w:r>
+        <w:rPr>
+          <w:lang w:val="en-US"/>
+        </w:rPr>
+        <w:t xml:space="preserve"> estimated</w:t>
+      </w:r>
+      <w:sdt>
+        <w:sdtPr>
+          <w:rPr>
+            <w:lang w:val="en-US"/>
+          </w:rPr>
+          <w:id w:val="-28803798"/>
+          <w:citation/>
+        </w:sdtPr>
+        <w:sdtContent>
+          <w:r>
+            <w:rPr>
+              <w:lang w:val="en-US"/>
+            </w:rPr>
+            <w:fldChar w:fldCharType="begin"/>
+          </w:r>
+          <w:r>
+            <w:rPr>
+              <w:lang w:val="en-US"/>
+            </w:rPr>
+            <w:instrText xml:space="preserve"> CITATION Lee23 \l 2070 </w:instrText>
+          </w:r>
+          <w:r>
+            <w:rPr>
+              <w:lang w:val="en-US"/>
+            </w:rPr>
+            <w:fldChar w:fldCharType="separate"/>
+          </w:r>
+          <w:r>
+            <w:rPr>
+              <w:noProof/>
+              <w:lang w:val="en-US"/>
+            </w:rPr>
+            <w:t xml:space="preserve"> </w:t>
+          </w:r>
+          <w:r>
+            <w:rPr>
+              <w:noProof/>
+              <w:lang w:val="en-US"/>
+            </w:rPr>
+            <w:t>[3]</w:t>
+          </w:r>
+          <w:r>
+            <w:rPr>
+              <w:lang w:val="en-US"/>
+            </w:rPr>
+            <w:fldChar w:fldCharType="end"/>
+          </w:r>
+        </w:sdtContent>
+      </w:sdt>
+      <w:r>
+        <w:rPr>
+          <w:lang w:val="en-US"/>
+        </w:rPr>
+        <w:t>.</w:t>
+      </w:r>
+    </w:p>
+    <w:p>
+      <w:pPr>
+        <w:rPr>
+          <w:lang w:val="en-US"/>
+        </w:rPr>
+      </w:pPr>
+      <w:r>
+        <w:rPr>
+          <w:lang w:val="en-US"/>
+        </w:rPr>
+        <w:t xml:space="preserve">Therefore, even now that the </w:t>
+      </w:r>
+      <w:r>
+        <w:rPr>
+          <w:lang w:val="en-US"/>
+        </w:rPr>
+        <w:t xml:space="preserve">air industry </w:t>
+      </w:r>
+      <w:r>
+        <w:rPr>
+          <w:lang w:val="en-US"/>
+        </w:rPr>
+        <w:t>is not growing or even having t</w:t>
+      </w:r>
+      <w:r>
+        <w:rPr>
+          <w:lang w:val="en-US"/>
+        </w:rPr>
+        <w:t>he same results</w:t>
+      </w:r>
+      <w:r>
+        <w:rPr>
+          <w:lang w:val="en-US"/>
+        </w:rPr>
+        <w:t xml:space="preserve"> as in </w:t>
+      </w:r>
+      <w:r>
+        <w:rPr>
+          <w:lang w:val="en-US"/>
+        </w:rPr>
+        <w:t>past</w:t>
+      </w:r>
+      <w:r>
+        <w:rPr>
+          <w:lang w:val="en-US"/>
+        </w:rPr>
+        <w:t xml:space="preserve"> years </w:t>
+      </w:r>
+      <w:r>
+        <w:rPr>
+          <w:lang w:val="en-US"/>
+        </w:rPr>
+        <w:t>it's</w:t>
+      </w:r>
+      <w:r>
+        <w:rPr>
+          <w:lang w:val="en-US"/>
+        </w:rPr>
+        <w:t xml:space="preserve"> important</w:t>
+      </w:r>
+      <w:r>
+        <w:rPr>
+          <w:lang w:val="en-US"/>
+        </w:rPr>
+        <w:t xml:space="preserve"> to solve the problem of </w:t>
+      </w:r>
+      <w:r>
+        <w:rPr>
+          <w:lang w:val="en-US"/>
+        </w:rPr>
+        <w:t>S</w:t>
+      </w:r>
+      <w:r>
+        <w:rPr>
+          <w:lang w:val="en-US"/>
+        </w:rPr>
+        <w:t xml:space="preserve">cheduling </w:t>
+      </w:r>
+      <w:r>
+        <w:rPr>
+          <w:lang w:val="en-US"/>
+        </w:rPr>
+        <w:t>A</w:t>
+      </w:r>
+      <w:r>
+        <w:rPr>
+          <w:lang w:val="en-US"/>
+        </w:rPr>
+        <w:t xml:space="preserve">ircraft </w:t>
+      </w:r>
+      <w:r>
+        <w:rPr>
+          <w:lang w:val="en-US"/>
+        </w:rPr>
+        <w:t>L</w:t>
+      </w:r>
+      <w:r>
+        <w:rPr>
+          <w:lang w:val="en-US"/>
+        </w:rPr>
+        <w:t xml:space="preserve">andings (SAL), which consists of the problem of assigning each aircraft an optimal landing time and runaway in a </w:t>
+      </w:r>
+      <w:r>
+        <w:rPr>
+          <w:lang w:val="en-US"/>
+        </w:rPr>
+        <w:t>way</w:t>
+      </w:r>
+      <w:r>
+        <w:rPr>
+          <w:lang w:val="en-US"/>
+        </w:rPr>
+        <w:t xml:space="preserve"> that the cost is minimized. This can be achieved </w:t>
+      </w:r>
+      <w:r>
+        <w:rPr>
+          <w:lang w:val="en-US"/>
+        </w:rPr>
+        <w:t>by reaching the</w:t>
+      </w:r>
+      <w:r>
+        <w:rPr>
+          <w:lang w:val="en-US"/>
+        </w:rPr>
+        <w:t xml:space="preserve"> </w:t>
+      </w:r>
+      <w:r>
+        <w:rPr>
+          <w:lang w:val="en-US"/>
+        </w:rPr>
+        <w:t xml:space="preserve">maximum efficiency of </w:t>
+      </w:r>
+      <w:r>
+        <w:rPr>
+          <w:lang w:val="en-US"/>
+        </w:rPr>
         <w:t>resources</w:t>
       </w:r>
       <w:r>
+        <w:rPr>
+          <w:lang w:val="en-US"/>
+        </w:rPr>
         <w:t xml:space="preserve"> and </w:t>
       </w:r>
       <w:r>
-        <w:t>to overcome the problems observed in the past decades when the increase of air traffic causes a drastic increase in the number of aircraft take-offs and landings within a given period at a certain airport</w:t>
-      </w:r>
-      <w:r>
+        <w:rPr>
+          <w:lang w:val="en-US"/>
+        </w:rPr>
+        <w:t>overcoming</w:t>
+      </w:r>
+      <w:r>
+        <w:rPr>
+          <w:lang w:val="en-US"/>
+        </w:rPr>
+        <w:t xml:space="preserve"> the problems observed in the past decades when the increase </w:t>
+      </w:r>
+      <w:r>
+        <w:rPr>
+          <w:lang w:val="en-US"/>
+        </w:rPr>
+        <w:t>in</w:t>
+      </w:r>
+      <w:r>
+        <w:rPr>
+          <w:lang w:val="en-US"/>
+        </w:rPr>
+        <w:t xml:space="preserve"> air traffic causes a drastic increase in the number of aircraft take-offs and landings within a given period at a certain airport</w:t>
+      </w:r>
+      <w:r>
+        <w:rPr>
+          <w:lang w:val="en-US"/>
+        </w:rPr>
         <w:t xml:space="preserve"> or runaway</w:t>
       </w:r>
       <w:r>
-        <w:t>, that results in an overload issue in terms of airport capacity and delay issue in terms of aircraft scheduling. Furthermore, delays in traveling and delivering are costly for airline companies, as they will result in loss of profits if the customers are not satisfied.</w:t>
-      </w:r>
-    </w:p>
-    <w:p>
-      <w:r>
-        <w:t xml:space="preserve">In resume, considering the increase in air traffic, the efficient management and scheduling of aircraft take-offs and landings (given the limited resources </w:t>
-      </w:r>
-      <w:r>
-        <w:t xml:space="preserve">such </w:t>
-      </w:r>
-      <w:r>
-        <w:t xml:space="preserve">as time, budget, etc..) </w:t>
-      </w:r>
-      <w:r>
-        <w:t>have</w:t>
-      </w:r>
-      <w:r>
-        <w:t xml:space="preserve"> become a very </w:t>
-      </w:r>
-      <w:r>
-        <w:t>challenging</w:t>
-      </w:r>
-      <w:r>
-        <w:t xml:space="preserve"> and complex pro</w:t>
-      </w:r>
-      <w:r>
-        <w:t>blem for air traffic controllers.</w:t>
-      </w:r>
-    </w:p>
-    <w:p>
-      <w:r>
+        <w:rPr>
+          <w:lang w:val="en-US"/>
+        </w:rPr>
+        <w:t xml:space="preserve">, that results in an overload issue in terms of airport capacity and delay issue in terms of aircraft scheduling. </w:t>
+      </w:r>
+    </w:p>
+    <w:p>
+      <w:pPr>
+        <w:rPr>
+          <w:lang w:val="en-US"/>
+        </w:rPr>
+      </w:pPr>
+      <w:r>
+        <w:rPr>
+          <w:lang w:val="en-US"/>
+        </w:rPr>
+        <w:t>Air traffic control (ATC) aims to control air traffic, to prevent collisions and delays. ATC is usually operated by humans and therefore human error can happen.</w:t>
+      </w:r>
+      <w:r>
+        <w:rPr>
+          <w:lang w:val="en-US"/>
+        </w:rPr>
+        <w:t xml:space="preserve"> </w:t>
+      </w:r>
+      <w:r>
+        <w:rPr>
+          <w:lang w:val="en-US"/>
+        </w:rPr>
+        <w:t>An important part of their responsibility is the planning of airport operations, such as the arrival and departure of aircraft, which is the focus of this paper.</w:t>
+      </w:r>
+      <w:r>
+        <w:rPr>
+          <w:lang w:val="en-US"/>
+        </w:rPr>
+        <w:t xml:space="preserve"> </w:t>
+      </w:r>
+      <w:r>
+        <w:rPr>
+          <w:lang w:val="en-US"/>
+        </w:rPr>
+        <w:t>Automating this solution, will not only save time but overcome human error.</w:t>
+      </w:r>
+    </w:p>
+    <w:p>
+      <w:pPr>
+        <w:rPr>
+          <w:lang w:val="en-US"/>
+        </w:rPr>
+      </w:pPr>
+      <w:r>
+        <w:rPr>
+          <w:lang w:val="en-US"/>
+        </w:rPr>
+        <w:t xml:space="preserve">Aircraft landing scheduling can be understood as giving priority to different aircraft, that need to land at a certain time. This problem becomes more complex, as previously explained, in busy airports with limited runaways and with several aircraft trying to land at the same </w:t>
+      </w:r>
+      <w:r>
+        <w:rPr>
+          <w:lang w:val="en-US"/>
+        </w:rPr>
+        <w:t>period</w:t>
+      </w:r>
+      <w:r>
+        <w:rPr>
+          <w:lang w:val="en-US"/>
+        </w:rPr>
+        <w:t>.</w:t>
+      </w:r>
+    </w:p>
+    <w:p>
+      <w:pPr>
+        <w:rPr>
+          <w:lang w:val="en-US"/>
+        </w:rPr>
+      </w:pPr>
+      <w:r>
+        <w:rPr>
+          <w:lang w:val="en-US"/>
+        </w:rPr>
+        <w:t>But there</w:t>
+      </w:r>
+      <w:r>
+        <w:rPr>
+          <w:lang w:val="en-US"/>
+        </w:rPr>
+        <w:t xml:space="preserve"> are different ways of formulating this problem, depending</w:t>
+      </w:r>
+      <w:r>
+        <w:rPr>
+          <w:lang w:val="en-US"/>
+        </w:rPr>
+        <w:t xml:space="preserve"> on the perspective used. For instance, from a point of view of an airline, their main objective would be to minimize the deviation from the “target” landing time, while from an airport management perspective is to maximize the airport capacity usage and therefore minimize their cost in losses.</w:t>
+      </w:r>
+      <w:r>
+        <w:rPr>
+          <w:lang w:val="en-US"/>
+        </w:rPr>
+        <w:t xml:space="preserve"> Both objectives are directly related to cost and the final objective is to </w:t>
+      </w:r>
+      <w:r>
+        <w:rPr>
+          <w:lang w:val="en-US"/>
+        </w:rPr>
+        <w:t>minimize direct and indirect costs associated with aircraft landing for both airliners and airport managers.</w:t>
+      </w:r>
+    </w:p>
+    <w:p>
+      <w:pPr>
+        <w:rPr>
+          <w:lang w:val="en-US"/>
+        </w:rPr>
+      </w:pPr>
+      <w:r>
+        <w:rPr>
+          <w:lang w:val="en-US"/>
+        </w:rPr>
+        <w:t>In resume, air transportation has established itself as one of the most important means of transport, which directly implies the increase in air traffic, and therefore the efficient management and scheduling of aircraft take-offs and landings (given the limited resources such as time, budget, etc..) have become a very challenging and complex problem for air traffic controllers.</w:t>
+      </w:r>
+    </w:p>
+    <w:p>
+      <w:pPr>
+        <w:rPr>
+          <w:lang w:val="en-US"/>
+        </w:rPr>
+      </w:pPr>
+      <w:r>
+        <w:rPr>
+          <w:lang w:val="en-US"/>
+        </w:rPr>
+        <w:t xml:space="preserve">Therefore, in this paper, </w:t>
+      </w:r>
+      <w:r>
+        <w:rPr>
+          <w:lang w:val="en-US"/>
+        </w:rPr>
+        <w:t>Mixed Integer Programming and Constraint programming</w:t>
+      </w:r>
+      <w:r>
+        <w:rPr>
+          <w:lang w:val="en-US"/>
+        </w:rPr>
+        <w:t xml:space="preserve"> will be used to address the problem of </w:t>
+      </w:r>
+      <w:r>
+        <w:rPr>
+          <w:lang w:val="en-US"/>
+        </w:rPr>
+        <w:t>SAL</w:t>
+      </w:r>
+      <w:r>
+        <w:rPr>
+          <w:lang w:val="en-US"/>
+        </w:rPr>
+        <w:t>, formulating this from the point of view of airport management.</w:t>
+      </w:r>
+      <w:r>
+        <w:rPr>
+          <w:lang w:val="en-US"/>
+        </w:rPr>
+        <w:t xml:space="preserve"> </w:t>
+      </w:r>
+      <w:r>
+        <w:rPr>
+          <w:lang w:val="en-US"/>
+        </w:rPr>
+        <w:t>The main</w:t>
+      </w:r>
+      <w:r>
+        <w:rPr>
+          <w:lang w:val="en-US"/>
+        </w:rPr>
+        <w:t xml:space="preserve"> goal is to find an optimal landing sequence based on the available runaways, number of flights, </w:t>
+      </w:r>
+      <w:r>
+        <w:rPr>
+          <w:lang w:val="en-US"/>
+        </w:rPr>
+        <w:t xml:space="preserve">and </w:t>
+      </w:r>
+      <w:r>
+        <w:rPr>
+          <w:lang w:val="en-US"/>
+        </w:rPr>
+        <w:t>expected delays</w:t>
+      </w:r>
+      <w:r>
+        <w:rPr>
+          <w:lang w:val="en-US"/>
+        </w:rPr>
+        <w:t xml:space="preserve"> and </w:t>
+      </w:r>
+      <w:r>
+        <w:rPr>
+          <w:lang w:val="en-US"/>
+        </w:rPr>
+        <w:t>therefore minimize their cost.</w:t>
+      </w:r>
+    </w:p>
+    <w:p>
+      <w:pPr>
+        <w:rPr>
+          <w:highlight w:val="yellow"/>
+          <w:lang w:val="en-US"/>
+        </w:rPr>
+      </w:pPr>
+      <w:r>
+        <w:rPr>
+          <w:highlight w:val="yellow"/>
+          <w:lang w:val="en-US"/>
+        </w:rPr>
         <w:lastRenderedPageBreak/>
-        <w:t>Air traffic control (ATC) aims to control air traffic, to prevent collisions and delays. ATC is usually operated by humans and therefore human error can happen.</w:t>
-      </w:r>
-    </w:p>
-    <w:p/>
-    <w:p/>
-    <w:p/>
-    <w:p/>
-    <w:p/>
-    <w:p/>
+        <w:t xml:space="preserve">The organization of the paper is as follows. In section 2, an overview of the problem context is given. In section 3, … In section 6, the results obtained in </w:t>
+      </w:r>
+      <w:r>
+        <w:rPr>
+          <w:highlight w:val="yellow"/>
+          <w:lang w:val="en-US"/>
+        </w:rPr>
+        <w:t>sections</w:t>
+      </w:r>
+      <w:r>
+        <w:rPr>
+          <w:highlight w:val="yellow"/>
+          <w:lang w:val="en-US"/>
+        </w:rPr>
+        <w:t xml:space="preserve"> 4 and 5 are discussed.</w:t>
+      </w:r>
+    </w:p>
+    <w:p>
+      <w:pPr>
+        <w:rPr>
+          <w:b/>
+          <w:bCs/>
+          <w:lang w:val="en-US"/>
+        </w:rPr>
+      </w:pPr>
+      <w:r>
+        <w:rPr>
+          <w:highlight w:val="yellow"/>
+          <w:lang w:val="en-US"/>
+        </w:rPr>
+        <w:t>In section 7, the paper is concluded.</w:t>
+      </w:r>
+      <w:r>
+        <w:rPr>
+          <w:b/>
+          <w:bCs/>
+          <w:highlight w:val="yellow"/>
+          <w:lang w:val="en-US"/>
+        </w:rPr>
+        <w:t xml:space="preserve"> </w:t>
+      </w:r>
+      <w:r>
+        <w:rPr>
+          <w:b/>
+          <w:bCs/>
+          <w:highlight w:val="yellow"/>
+          <w:lang w:val="en-US"/>
+        </w:rPr>
+        <w:t>FINISH</w:t>
+      </w:r>
+      <w:r>
+        <w:rPr>
+          <w:b/>
+          <w:bCs/>
+          <w:highlight w:val="yellow"/>
+          <w:lang w:val="en-US"/>
+        </w:rPr>
+        <w:t>/</w:t>
+      </w:r>
+      <w:r>
+        <w:rPr>
+          <w:b/>
+          <w:bCs/>
+          <w:highlight w:val="yellow"/>
+          <w:lang w:val="en-US"/>
+        </w:rPr>
+        <w:t>COMPLETE</w:t>
+      </w:r>
+      <w:r>
+        <w:rPr>
+          <w:b/>
+          <w:bCs/>
+          <w:highlight w:val="yellow"/>
+          <w:lang w:val="en-US"/>
+        </w:rPr>
+        <w:t>/CHANGE</w:t>
+      </w:r>
+    </w:p>
+    <w:p>
+      <w:pPr>
+        <w:rPr>
+          <w:lang w:val="en-US"/>
+        </w:rPr>
+      </w:pPr>
+    </w:p>
     <w:p>
       <w:pPr>
         <w:pStyle w:val="Heading1"/>
-      </w:pPr>
-      <w:r>
+        <w:rPr>
+          <w:lang w:val="en-US"/>
+        </w:rPr>
+      </w:pPr>
+      <w:r>
+        <w:rPr>
+          <w:lang w:val="en-US"/>
+        </w:rPr>
         <w:t xml:space="preserve">Problem Context </w:t>
       </w:r>
     </w:p>
-    <w:p/>
-    <w:p/>
+    <w:p>
+      <w:pPr>
+        <w:rPr>
+          <w:lang w:val="en-US"/>
+        </w:rPr>
+      </w:pPr>
+    </w:p>
     <w:p>
       <w:pPr>
         <w:pStyle w:val="Heading1"/>
-      </w:pPr>
-      <w:r>
+        <w:rPr>
+          <w:lang w:val="en-US"/>
+        </w:rPr>
+      </w:pPr>
+      <w:r>
+        <w:rPr>
+          <w:lang w:val="en-US"/>
+        </w:rPr>
+        <w:t xml:space="preserve">Methodology </w:t>
+      </w:r>
+    </w:p>
+    <w:p>
+      <w:pPr>
+        <w:rPr>
+          <w:lang w:val="en-US"/>
+        </w:rPr>
+      </w:pPr>
+    </w:p>
+    <w:p>
+      <w:pPr>
+        <w:rPr>
+          <w:lang w:val="en-US"/>
+        </w:rPr>
+      </w:pPr>
+    </w:p>
+    <w:p>
+      <w:pPr>
+        <w:pStyle w:val="Heading1"/>
+        <w:rPr>
+          <w:lang w:val="en-US"/>
+        </w:rPr>
+      </w:pPr>
+      <w:r>
+        <w:rPr>
+          <w:lang w:val="en-US"/>
+        </w:rPr>
         <w:t>Problem Formulation</w:t>
       </w:r>
     </w:p>
-    <w:p/>
-    <w:p/>
-    <w:p/>
+    <w:p>
+      <w:pPr>
+        <w:rPr>
+          <w:lang w:val="en-US"/>
+        </w:rPr>
+      </w:pPr>
+    </w:p>
+    <w:p>
+      <w:pPr>
+        <w:rPr>
+          <w:lang w:val="en-US"/>
+        </w:rPr>
+      </w:pPr>
+    </w:p>
+    <w:p>
+      <w:pPr>
+        <w:rPr>
+          <w:lang w:val="en-US"/>
+        </w:rPr>
+      </w:pPr>
+    </w:p>
     <w:p>
       <w:pPr>
         <w:pStyle w:val="Heading1"/>
-      </w:pPr>
-      <w:r>
+        <w:rPr>
+          <w:lang w:val="en-US"/>
+        </w:rPr>
+      </w:pPr>
+      <w:r>
+        <w:rPr>
+          <w:lang w:val="en-US"/>
+        </w:rPr>
         <w:t xml:space="preserve">The MIP Model </w:t>
       </w:r>
     </w:p>
-    <w:p/>
-    <w:p/>
-    <w:p/>
+    <w:p>
+      <w:pPr>
+        <w:rPr>
+          <w:lang w:val="en-US"/>
+        </w:rPr>
+      </w:pPr>
+    </w:p>
+    <w:p>
+      <w:pPr>
+        <w:rPr>
+          <w:lang w:val="en-US"/>
+        </w:rPr>
+      </w:pPr>
+    </w:p>
+    <w:p>
+      <w:pPr>
+        <w:rPr>
+          <w:lang w:val="en-US"/>
+        </w:rPr>
+      </w:pPr>
+    </w:p>
     <w:p>
       <w:pPr>
         <w:pStyle w:val="Heading1"/>
-      </w:pPr>
-      <w:r>
+        <w:rPr>
+          <w:lang w:val="en-US"/>
+        </w:rPr>
+      </w:pPr>
+      <w:r>
+        <w:rPr>
+          <w:lang w:val="en-US"/>
+        </w:rPr>
         <w:t xml:space="preserve">The CP Model </w:t>
       </w:r>
     </w:p>
-    <w:p/>
-    <w:p/>
-    <w:p/>
-    <w:p/>
+    <w:p>
+      <w:pPr>
+        <w:rPr>
+          <w:lang w:val="en-US"/>
+        </w:rPr>
+      </w:pPr>
+    </w:p>
+    <w:p>
+      <w:pPr>
+        <w:rPr>
+          <w:lang w:val="en-US"/>
+        </w:rPr>
+      </w:pPr>
+    </w:p>
+    <w:p>
+      <w:pPr>
+        <w:rPr>
+          <w:lang w:val="en-US"/>
+        </w:rPr>
+      </w:pPr>
+    </w:p>
+    <w:p>
+      <w:pPr>
+        <w:rPr>
+          <w:lang w:val="en-US"/>
+        </w:rPr>
+      </w:pPr>
+    </w:p>
     <w:p>
       <w:pPr>
         <w:pStyle w:val="Heading1"/>
-      </w:pPr>
-      <w:r>
+        <w:rPr>
+          <w:lang w:val="en-US"/>
+        </w:rPr>
+      </w:pPr>
+      <w:r>
+        <w:rPr>
+          <w:lang w:val="en-US"/>
+        </w:rPr>
         <w:t>Computational Results</w:t>
       </w:r>
     </w:p>
@@ -425,35 +1932,98 @@
           <w:numId w:val="0"/>
         </w:numPr>
         <w:ind w:left="426"/>
-      </w:pPr>
-      <w:r>
+        <w:rPr>
+          <w:lang w:val="en-US"/>
+        </w:rPr>
+      </w:pPr>
+      <w:r>
+        <w:rPr>
+          <w:lang w:val="en-US"/>
+        </w:rPr>
         <w:t xml:space="preserve">An analysis of the tests and results (including some </w:t>
       </w:r>
       <w:r>
+        <w:rPr>
+          <w:lang w:val="en-US"/>
+        </w:rPr>
         <w:t>KPIs</w:t>
       </w:r>
       <w:r>
+        <w:rPr>
+          <w:lang w:val="en-US"/>
+        </w:rPr>
         <w:t xml:space="preserve"> on the difficulty of the instances and resolution time) </w:t>
       </w:r>
       <w:r>
+        <w:rPr>
+          <w:lang w:val="en-US"/>
+        </w:rPr>
         <w:t>(asked by the teacher)</w:t>
       </w:r>
     </w:p>
-    <w:p/>
-    <w:p/>
-    <w:p/>
+    <w:p>
+      <w:pPr>
+        <w:rPr>
+          <w:lang w:val="en-US"/>
+        </w:rPr>
+      </w:pPr>
+    </w:p>
+    <w:p>
+      <w:pPr>
+        <w:rPr>
+          <w:lang w:val="en-US"/>
+        </w:rPr>
+      </w:pPr>
+    </w:p>
+    <w:p>
+      <w:pPr>
+        <w:rPr>
+          <w:lang w:val="en-US"/>
+        </w:rPr>
+      </w:pPr>
+    </w:p>
     <w:p>
       <w:pPr>
         <w:pStyle w:val="Heading1"/>
-      </w:pPr>
-      <w:r>
+        <w:rPr>
+          <w:lang w:val="en-US"/>
+        </w:rPr>
+      </w:pPr>
+      <w:r>
+        <w:rPr>
+          <w:lang w:val="en-US"/>
+        </w:rPr>
         <w:t>Conclusions</w:t>
       </w:r>
     </w:p>
-    <w:p/>
-    <w:p/>
-    <w:p/>
-    <w:p/>
+    <w:p>
+      <w:pPr>
+        <w:rPr>
+          <w:lang w:val="en-US"/>
+        </w:rPr>
+      </w:pPr>
+    </w:p>
+    <w:p>
+      <w:pPr>
+        <w:rPr>
+          <w:lang w:val="en-US"/>
+        </w:rPr>
+      </w:pPr>
+    </w:p>
+    <w:p>
+      <w:pPr>
+        <w:rPr>
+          <w:lang w:val="en-US"/>
+        </w:rPr>
+      </w:pPr>
+    </w:p>
+    <w:p>
+      <w:pPr>
+        <w:rPr>
+          <w:lang w:val="en-US"/>
+        </w:rPr>
+      </w:pPr>
+    </w:p>
     <w:sdt>
       <w:sdtPr>
         <w:rPr>
@@ -462,6 +2032,7 @@
           <w:color w:val="auto"/>
           <w:sz w:val="22"/>
           <w:szCs w:val="22"/>
+          <w:lang w:val="en-US"/>
         </w:rPr>
         <w:id w:val="-309631597"/>
         <w:docPartObj>
@@ -480,18 +2051,23 @@
             <w:rPr>
               <w:sz w:val="26"/>
               <w:szCs w:val="26"/>
+              <w:lang w:val="en-US"/>
             </w:rPr>
           </w:pPr>
           <w:r>
             <w:rPr>
               <w:sz w:val="26"/>
               <w:szCs w:val="26"/>
+              <w:lang w:val="en-US"/>
             </w:rPr>
             <w:t>References</w:t>
           </w:r>
         </w:p>
         <w:sdt>
           <w:sdtPr>
+            <w:rPr>
+              <w:lang w:val="en-US"/>
+            </w:rPr>
             <w:id w:val="111145805"/>
             <w:bibliography/>
           </w:sdtPr>
@@ -503,16 +2079,25 @@
                   <w:noProof/>
                   <w:sz w:val="24"/>
                   <w:szCs w:val="24"/>
-                  <w:lang/>
+                  <w:lang w:val="en-PT"/>
                 </w:rPr>
               </w:pPr>
               <w:r>
+                <w:rPr>
+                  <w:lang w:val="en-US"/>
+                </w:rPr>
                 <w:fldChar w:fldCharType="begin"/>
               </w:r>
               <w:r>
+                <w:rPr>
+                  <w:lang w:val="en-US"/>
+                </w:rPr>
                 <w:instrText xml:space="preserve"> BIBLIOGRAPHY </w:instrText>
               </w:r>
               <w:r>
+                <w:rPr>
+                  <w:lang w:val="en-US"/>
+                </w:rPr>
                 <w:fldChar w:fldCharType="separate"/>
               </w:r>
             </w:p>
@@ -534,7 +2119,7 @@
               </w:tblGrid>
               <w:tr>
                 <w:trPr>
-                  <w:divId w:val="369036381"/>
+                  <w:divId w:val="1525706084"/>
                   <w:tblCellSpacing w:w="15" w:type="dxa"/>
                 </w:trPr>
                 <w:tc>
@@ -549,11 +2134,13 @@
                         <w:noProof/>
                         <w:sz w:val="24"/>
                         <w:szCs w:val="24"/>
+                        <w:lang w:val="en-US"/>
                       </w:rPr>
                     </w:pPr>
                     <w:r>
                       <w:rPr>
                         <w:noProof/>
+                        <w:lang w:val="en-US"/>
                       </w:rPr>
                       <w:t xml:space="preserve">[1] </w:t>
                     </w:r>
@@ -569,20 +2156,22 @@
                       <w:pStyle w:val="Bibliography"/>
                       <w:rPr>
                         <w:noProof/>
+                        <w:lang w:val="en-US"/>
                       </w:rPr>
                     </w:pPr>
                     <w:r>
                       <w:rPr>
                         <w:noProof/>
+                        <w:lang w:val="en-US"/>
                       </w:rPr>
-                      <w:t>International Civil Aviation Organization, “ICAO - United Aviation,” [Online]. Available: https://www.icao.int/annual-report-2020/Documents/ARC_2020_Air%20Transport%20Statistics_final_sched.pdf. [Accessed 01 2023].</w:t>
+                      <w:t>International Civil Aviation Organization, "ICAO - United Aviation," [Online]. Available: https://www.icao.int/annual-report-2020/Documents/ARC_2020_Air%20Transport%20Statistics_final_sched.pdf. [Accessed 01 2023].</w:t>
                     </w:r>
                   </w:p>
                 </w:tc>
               </w:tr>
               <w:tr>
                 <w:trPr>
-                  <w:divId w:val="369036381"/>
+                  <w:divId w:val="1525706084"/>
                   <w:tblCellSpacing w:w="15" w:type="dxa"/>
                 </w:trPr>
                 <w:tc>
@@ -595,11 +2184,13 @@
                       <w:pStyle w:val="Bibliography"/>
                       <w:rPr>
                         <w:noProof/>
+                        <w:lang w:val="en-US"/>
                       </w:rPr>
                     </w:pPr>
                     <w:r>
                       <w:rPr>
                         <w:noProof/>
+                        <w:lang w:val="en-US"/>
                       </w:rPr>
                       <w:t xml:space="preserve">[2] </w:t>
                     </w:r>
@@ -615,13 +2206,65 @@
                       <w:pStyle w:val="Bibliography"/>
                       <w:rPr>
                         <w:noProof/>
+                        <w:lang w:val="en-US"/>
                       </w:rPr>
                     </w:pPr>
                     <w:r>
                       <w:rPr>
                         <w:noProof/>
+                        <w:lang w:val="en-US"/>
                       </w:rPr>
-                      <w:t>International Civil Aviation Organization, “ICAO - United Aviation,” [Online]. Available: https://www.icao.int/Newsroom/Pages/2021-global-air-passenger-totals-show-improvement.aspx. [Accessed 01 2023].</w:t>
+                      <w:t>International Civil Aviation Organization, "ICAO - United Aviation," [Online]. Available: https://www.icao.int/Newsroom/Pages/2021-global-air-passenger-totals-show-improvement.aspx. [Accessed 01 2023].</w:t>
+                    </w:r>
+                  </w:p>
+                </w:tc>
+              </w:tr>
+              <w:tr>
+                <w:trPr>
+                  <w:divId w:val="1525706084"/>
+                  <w:tblCellSpacing w:w="15" w:type="dxa"/>
+                </w:trPr>
+                <w:tc>
+                  <w:tcPr>
+                    <w:tcW w:w="50" w:type="pct"/>
+                    <w:hideMark/>
+                  </w:tcPr>
+                  <w:p>
+                    <w:pPr>
+                      <w:pStyle w:val="Bibliography"/>
+                      <w:rPr>
+                        <w:noProof/>
+                        <w:lang w:val="en-US"/>
+                      </w:rPr>
+                    </w:pPr>
+                    <w:r>
+                      <w:rPr>
+                        <w:noProof/>
+                        <w:lang w:val="en-US"/>
+                      </w:rPr>
+                      <w:t xml:space="preserve">[3] </w:t>
+                    </w:r>
+                  </w:p>
+                </w:tc>
+                <w:tc>
+                  <w:tcPr>
+                    <w:tcW w:w="0" w:type="auto"/>
+                    <w:hideMark/>
+                  </w:tcPr>
+                  <w:p>
+                    <w:pPr>
+                      <w:pStyle w:val="Bibliography"/>
+                      <w:rPr>
+                        <w:noProof/>
+                        <w:lang w:val="en-US"/>
+                      </w:rPr>
+                    </w:pPr>
+                    <w:r>
+                      <w:rPr>
+                        <w:noProof/>
+                        <w:lang w:val="en-US"/>
+                      </w:rPr>
+                      <w:t>Leeham News and Analysis, "Congestion costs billions, but airlines show little concern," [Online]. Available: https://leehamnews.com/2019/03/21/congestion-costs-billions-but-airlines-show-little-concern/. [Accessed 01 2023].</w:t>
                     </w:r>
                   </w:p>
                 </w:tc>
@@ -629,7 +2272,7 @@
             </w:tbl>
             <w:p>
               <w:pPr>
-                <w:divId w:val="369036381"/>
+                <w:divId w:val="1525706084"/>
                 <w:rPr>
                   <w:rFonts w:eastAsia="Times New Roman"/>
                   <w:noProof/>
@@ -637,11 +2280,17 @@
               </w:pPr>
             </w:p>
             <w:p>
+              <w:pPr>
+                <w:rPr>
+                  <w:lang w:val="en-US"/>
+                </w:rPr>
+              </w:pPr>
               <w:r>
                 <w:rPr>
                   <w:b/>
                   <w:bCs/>
                   <w:noProof/>
+                  <w:lang w:val="en-US"/>
                 </w:rPr>
                 <w:fldChar w:fldCharType="end"/>
               </w:r>
@@ -650,7 +2299,13 @@
         </w:sdt>
       </w:sdtContent>
     </w:sdt>
-    <w:p/>
+    <w:p>
+      <w:pPr>
+        <w:rPr>
+          <w:lang w:val="en-US"/>
+        </w:rPr>
+      </w:pPr>
+    </w:p>
     <w:sectPr>
       <w:headerReference w:type="even" r:id="rId8"/>
       <w:headerReference w:type="default" r:id="rId9"/>
@@ -933,7 +2588,7 @@
         <w:rFonts w:asciiTheme="minorHAnsi" w:eastAsiaTheme="minorHAnsi" w:hAnsiTheme="minorHAnsi" w:cstheme="minorBidi"/>
         <w:sz w:val="24"/>
         <w:szCs w:val="24"/>
-        <w:lang w:eastAsia="en-US" w:bidi="ar-SA"/>
+        <w:lang w:val="en-PT" w:eastAsia="en-US" w:bidi="ar-SA"/>
       </w:rPr>
     </w:rPrDefault>
     <w:pPrDefault/>
@@ -1812,11 +3467,26 @@
     <b:MonthAccessed>01</b:MonthAccessed>
     <b:RefOrder>1</b:RefOrder>
   </b:Source>
+  <b:Source>
+    <b:Tag>Lee23</b:Tag>
+    <b:SourceType>InternetSite</b:SourceType>
+    <b:Guid>{103C32F3-5768-5F45-8035-0F3951A04AA9}</b:Guid>
+    <b:Author>
+      <b:Author>
+        <b:Corporate>Leeham News and Analysis</b:Corporate>
+      </b:Author>
+    </b:Author>
+    <b:Title>Congestion costs billions, but airlines show little concern</b:Title>
+    <b:URL>https://leehamnews.com/2019/03/21/congestion-costs-billions-but-airlines-show-little-concern/</b:URL>
+    <b:YearAccessed>2023</b:YearAccessed>
+    <b:MonthAccessed>01</b:MonthAccessed>
+    <b:RefOrder>3</b:RefOrder>
+  </b:Source>
 </b:Sources>
 </file>
 
 <file path=customXml/itemProps1.xml><?xml version="1.0" encoding="utf-8"?>
-<ds:datastoreItem xmlns:ds="http://schemas.openxmlformats.org/officeDocument/2006/customXml" ds:itemID="{DF154B72-B791-8C4B-9B74-ABA0D4AC6402}">
+<ds:datastoreItem xmlns:ds="http://schemas.openxmlformats.org/officeDocument/2006/customXml" ds:itemID="{EEBC1D8F-7386-5741-AFA3-1B9B64DC6E6C}">
   <ds:schemaRefs>
     <ds:schemaRef ds:uri="http://schemas.openxmlformats.org/officeDocument/2006/bibliography"/>
   </ds:schemaRefs>

</xml_diff>

<commit_message>
Vasco commit - Introduction to the CP model and discretized variables
</commit_message>
<xml_diff>
--- a/SAAD_Report.docx
+++ b/SAAD_Report.docx
@@ -1761,6 +1761,19 @@
           <w:lang w:val="en-US"/>
         </w:rPr>
         <w:t xml:space="preserve">Problem Context </w:t>
+      </w:r>
+    </w:p>
+    <w:p>
+      <w:pPr>
+        <w:rPr>
+          <w:lang w:val="en-US"/>
+        </w:rPr>
+      </w:pPr>
+      <w:r>
+        <w:rPr>
+          <w:lang w:val="en-US"/>
+        </w:rPr>
+        <w:t xml:space="preserve">Given a set of planes with target landing times and </w:t>
       </w:r>
     </w:p>
     <w:p>

</xml_diff>

<commit_message>
Update report: changes on Intro and add Problem Context
</commit_message>
<xml_diff>
--- a/SAAD_Report.docx
+++ b/SAAD_Report.docx
@@ -606,7 +606,7 @@
             <w:rPr>
               <w:lang w:val="en-US"/>
             </w:rPr>
-            <w:instrText xml:space="preserve"> CITATION Int \l 2070 </w:instrText>
+            <w:instrText xml:space="preserve">CITATION Int \l 2070 </w:instrText>
           </w:r>
           <w:r>
             <w:rPr>
@@ -691,7 +691,7 @@
             <w:rPr>
               <w:lang w:val="en-US"/>
             </w:rPr>
-            <w:instrText xml:space="preserve"> CITATION Int23 \l 2070 </w:instrText>
+            <w:instrText xml:space="preserve">CITATION Int23 \l 2070 </w:instrText>
           </w:r>
           <w:r>
             <w:rPr>
@@ -1379,7 +1379,31 @@
         <w:rPr>
           <w:lang w:val="en-US"/>
         </w:rPr>
-        <w:t xml:space="preserve">andings (SAL), which consists of the problem of assigning each aircraft an optimal landing time and runaway in a </w:t>
+        <w:t>andings</w:t>
+      </w:r>
+      <w:r>
+        <w:rPr>
+          <w:lang w:val="en-US"/>
+        </w:rPr>
+        <w:t xml:space="preserve"> which is referred as </w:t>
+      </w:r>
+      <w:r>
+        <w:rPr>
+          <w:lang w:val="en-US"/>
+        </w:rPr>
+        <w:t>Aircraft Landing Problem (ALP) in the literature</w:t>
+      </w:r>
+      <w:r>
+        <w:rPr>
+          <w:lang w:val="en-US"/>
+        </w:rPr>
+        <w:t>. APL</w:t>
+      </w:r>
+      <w:r>
+        <w:rPr>
+          <w:lang w:val="en-US"/>
+        </w:rPr>
+        <w:t xml:space="preserve"> consists of the problem of assigning each aircraft an optimal landing time and runaway in a </w:t>
       </w:r>
       <w:r>
         <w:rPr>
@@ -1582,8 +1606,70 @@
         <w:rPr>
           <w:lang w:val="en-US"/>
         </w:rPr>
-        <w:t xml:space="preserve">Therefore, in this paper, </w:t>
-      </w:r>
+        <w:t>Therefore, this paper</w:t>
+      </w:r>
+      <w:r>
+        <w:rPr>
+          <w:lang w:val="en-US"/>
+        </w:rPr>
+        <w:t xml:space="preserve">, it will be considered the problem of scheduling aircraft landings at a given airport. The problem is considering a landing time on a runaway for each plane </w:t>
+      </w:r>
+      <w:r>
+        <w:rPr>
+          <w:lang w:val="en-US"/>
+        </w:rPr>
+        <w:t>for</w:t>
+      </w:r>
+      <w:r>
+        <w:rPr>
+          <w:lang w:val="en-US"/>
+        </w:rPr>
+        <w:t xml:space="preserve"> a given set of planes such that:</w:t>
+      </w:r>
+    </w:p>
+    <w:p>
+      <w:pPr>
+        <w:pStyle w:val="ListParagraph"/>
+        <w:numPr>
+          <w:ilvl w:val="0"/>
+          <w:numId w:val="3"/>
+        </w:numPr>
+        <w:rPr>
+          <w:lang w:val="en-US"/>
+        </w:rPr>
+      </w:pPr>
+      <w:r>
+        <w:rPr>
+          <w:lang w:val="en-US"/>
+        </w:rPr>
+        <w:lastRenderedPageBreak/>
+        <w:t>each plane lands on the predefined window.</w:t>
+      </w:r>
+    </w:p>
+    <w:p>
+      <w:pPr>
+        <w:pStyle w:val="ListParagraph"/>
+        <w:numPr>
+          <w:ilvl w:val="0"/>
+          <w:numId w:val="3"/>
+        </w:numPr>
+        <w:rPr>
+          <w:lang w:val="en-US"/>
+        </w:rPr>
+      </w:pPr>
+      <w:r>
+        <w:rPr>
+          <w:lang w:val="en-US"/>
+        </w:rPr>
+        <w:t>separation criteria between the landing of a plane, and the landing of all successive planes, is respected.</w:t>
+      </w:r>
+    </w:p>
+    <w:p>
+      <w:pPr>
+        <w:rPr>
+          <w:lang w:val="en-US"/>
+        </w:rPr>
+      </w:pPr>
       <w:r>
         <w:rPr>
           <w:lang w:val="en-US"/>
@@ -1594,19 +1680,7 @@
         <w:rPr>
           <w:lang w:val="en-US"/>
         </w:rPr>
-        <w:t xml:space="preserve"> will be used to address the problem of </w:t>
-      </w:r>
-      <w:r>
-        <w:rPr>
-          <w:lang w:val="en-US"/>
-        </w:rPr>
-        <w:t>SAL</w:t>
-      </w:r>
-      <w:r>
-        <w:rPr>
-          <w:lang w:val="en-US"/>
-        </w:rPr>
-        <w:t>, formulating this from the point of view of airport management.</w:t>
+        <w:t xml:space="preserve"> will be used to address the problem, formulating this from the point of view of airport management.</w:t>
       </w:r>
       <w:r>
         <w:rPr>
@@ -1663,7 +1737,6 @@
           <w:highlight w:val="yellow"/>
           <w:lang w:val="en-US"/>
         </w:rPr>
-        <w:lastRenderedPageBreak/>
         <w:t xml:space="preserve">The organization of the paper is as follows. In section 2, an overview of the problem context is given. In section 3, … In section 6, the results obtained in </w:t>
       </w:r>
       <w:r>
@@ -1751,6 +1824,225 @@
     </w:p>
     <w:p>
       <w:pPr>
+        <w:rPr>
+          <w:lang w:val="en-US"/>
+        </w:rPr>
+      </w:pPr>
+      <w:r>
+        <w:rPr>
+          <w:lang w:val="en-US"/>
+        </w:rPr>
+        <w:t xml:space="preserve">The aircraft scheduling problem has been widely studied in </w:t>
+      </w:r>
+      <w:r>
+        <w:rPr>
+          <w:lang w:val="en-US"/>
+        </w:rPr>
+        <w:t xml:space="preserve">the </w:t>
+      </w:r>
+      <w:r>
+        <w:rPr>
+          <w:lang w:val="en-US"/>
+        </w:rPr>
+        <w:t>operation research community</w:t>
+      </w:r>
+      <w:r>
+        <w:rPr>
+          <w:lang w:val="en-US"/>
+        </w:rPr>
+        <w:t xml:space="preserve">, and therefore this </w:t>
+      </w:r>
+      <w:r>
+        <w:rPr>
+          <w:lang w:val="en-US"/>
+        </w:rPr>
+        <w:t>research</w:t>
+      </w:r>
+      <w:r>
+        <w:rPr>
+          <w:lang w:val="en-US"/>
+        </w:rPr>
+        <w:t xml:space="preserve"> will have </w:t>
+      </w:r>
+      <w:r>
+        <w:rPr>
+          <w:lang w:val="en-US"/>
+        </w:rPr>
+        <w:t>as a foundation the paper “</w:t>
+      </w:r>
+      <w:r>
+        <w:rPr>
+          <w:lang w:val="en-US"/>
+        </w:rPr>
+        <w:t>Scheduling Aircraft Landings—The Static Case</w:t>
+      </w:r>
+      <w:r>
+        <w:rPr>
+          <w:lang w:val="en-US"/>
+        </w:rPr>
+        <w:t xml:space="preserve">” by </w:t>
+      </w:r>
+      <w:r>
+        <w:rPr>
+          <w:lang w:val="en-US"/>
+        </w:rPr>
+        <w:t>J.E. Beasley</w:t>
+      </w:r>
+      <w:r>
+        <w:rPr>
+          <w:lang w:val="en-US"/>
+        </w:rPr>
+        <w:t xml:space="preserve">, </w:t>
+      </w:r>
+      <w:r>
+        <w:rPr>
+          <w:lang w:val="en-US"/>
+        </w:rPr>
+        <w:t>M. Krishnamoorthy</w:t>
+      </w:r>
+      <w:r>
+        <w:rPr>
+          <w:lang w:val="en-US"/>
+        </w:rPr>
+        <w:t xml:space="preserve">, </w:t>
+      </w:r>
+      <w:r>
+        <w:rPr>
+          <w:lang w:val="en-US"/>
+        </w:rPr>
+        <w:t xml:space="preserve">Y.M. </w:t>
+      </w:r>
+      <w:proofErr w:type="spellStart"/>
+      <w:r>
+        <w:rPr>
+          <w:lang w:val="en-US"/>
+        </w:rPr>
+        <w:t>Sharaiha</w:t>
+      </w:r>
+      <w:proofErr w:type="spellEnd"/>
+      <w:r>
+        <w:rPr>
+          <w:lang w:val="en-US"/>
+        </w:rPr>
+        <w:t xml:space="preserve"> and </w:t>
+      </w:r>
+      <w:r>
+        <w:rPr>
+          <w:lang w:val="en-US"/>
+        </w:rPr>
+        <w:t>D. Abramso</w:t>
+      </w:r>
+      <w:r>
+        <w:rPr>
+          <w:lang w:val="en-US"/>
+        </w:rPr>
+        <w:t>n</w:t>
+      </w:r>
+      <w:sdt>
+        <w:sdtPr>
+          <w:rPr>
+            <w:lang w:val="en-US"/>
+          </w:rPr>
+          <w:id w:val="-57009916"/>
+          <w:citation/>
+        </w:sdtPr>
+        <w:sdtContent>
+          <w:r>
+            <w:rPr>
+              <w:lang w:val="en-US"/>
+            </w:rPr>
+            <w:fldChar w:fldCharType="begin"/>
+          </w:r>
+          <w:r>
+            <w:rPr>
+              <w:lang w:val="en-US"/>
+            </w:rPr>
+            <w:instrText xml:space="preserve"> CITATION JEB00 \l 2070 </w:instrText>
+          </w:r>
+          <w:r>
+            <w:rPr>
+              <w:lang w:val="en-US"/>
+            </w:rPr>
+            <w:fldChar w:fldCharType="separate"/>
+          </w:r>
+          <w:r>
+            <w:rPr>
+              <w:noProof/>
+              <w:lang w:val="en-US"/>
+            </w:rPr>
+            <w:t xml:space="preserve"> [4]</w:t>
+          </w:r>
+          <w:r>
+            <w:rPr>
+              <w:lang w:val="en-US"/>
+            </w:rPr>
+            <w:fldChar w:fldCharType="end"/>
+          </w:r>
+        </w:sdtContent>
+      </w:sdt>
+      <w:r>
+        <w:rPr>
+          <w:lang w:val="en-US"/>
+        </w:rPr>
+        <w:t>.</w:t>
+      </w:r>
+    </w:p>
+    <w:p>
+      <w:pPr>
+        <w:rPr>
+          <w:lang w:val="en-US"/>
+        </w:rPr>
+      </w:pPr>
+      <w:r>
+        <w:rPr>
+          <w:lang w:val="en-US"/>
+        </w:rPr>
+        <w:t xml:space="preserve">As in their study, is important to refer that through our paper we will typically refer to planes landing, but the models presented can be applied to problems involving just takeoffs or to problems involving a mix of landing and takeoffs on the same runaway. </w:t>
+      </w:r>
+      <w:r>
+        <w:rPr>
+          <w:lang w:val="en-US"/>
+        </w:rPr>
+        <w:t>Also, we are dealing only with the static case, where we have all the knowledge about the set of planes that are going to land and no information (</w:t>
+      </w:r>
+      <w:proofErr w:type="gramStart"/>
+      <w:r>
+        <w:rPr>
+          <w:lang w:val="en-US"/>
+        </w:rPr>
+        <w:t>i.e.</w:t>
+      </w:r>
+      <w:proofErr w:type="gramEnd"/>
+      <w:r>
+        <w:rPr>
+          <w:lang w:val="en-US"/>
+        </w:rPr>
+        <w:t xml:space="preserve"> planes land, new planes appear, </w:t>
+      </w:r>
+      <w:proofErr w:type="spellStart"/>
+      <w:r>
+        <w:rPr>
+          <w:lang w:val="en-US"/>
+        </w:rPr>
+        <w:t>etc</w:t>
+      </w:r>
+      <w:proofErr w:type="spellEnd"/>
+      <w:r>
+        <w:rPr>
+          <w:lang w:val="en-US"/>
+        </w:rPr>
+        <w:t>) changes.</w:t>
+      </w:r>
+    </w:p>
+    <w:p>
+      <w:pPr>
+        <w:rPr>
+          <w:lang w:val="en-US"/>
+        </w:rPr>
+      </w:pPr>
+    </w:p>
+    <w:p>
+      <w:pPr>
         <w:pStyle w:val="Heading1"/>
         <w:rPr>
           <w:lang w:val="en-US"/>
@@ -1773,8 +2065,212 @@
         <w:rPr>
           <w:lang w:val="en-US"/>
         </w:rPr>
-        <w:t xml:space="preserve">Given a set of planes with target landing times and </w:t>
-      </w:r>
+        <w:t xml:space="preserve">Air traffic control will give instructions to each aircraft entering within the range of an airport radar. </w:t>
+      </w:r>
+      <w:r>
+        <w:rPr>
+          <w:lang w:val="en-US"/>
+        </w:rPr>
+        <w:t>A landing time and a runaway will be assigned to each plane.</w:t>
+      </w:r>
+      <w:r>
+        <w:rPr>
+          <w:lang w:val="en-US"/>
+        </w:rPr>
+        <w:t xml:space="preserve"> The landing time must be comprehended between the </w:t>
+      </w:r>
+      <w:r>
+        <w:rPr>
+          <w:lang w:val="en-US"/>
+        </w:rPr>
+        <w:t>earliest landing time</w:t>
+      </w:r>
+      <w:r>
+        <w:rPr>
+          <w:lang w:val="en-US"/>
+        </w:rPr>
+        <w:t xml:space="preserve"> and the </w:t>
+      </w:r>
+      <w:r>
+        <w:rPr>
+          <w:lang w:val="en-US"/>
+        </w:rPr>
+        <w:t>latest landing time</w:t>
+      </w:r>
+      <w:r>
+        <w:rPr>
+          <w:lang w:val="en-US"/>
+        </w:rPr>
+        <w:t xml:space="preserve">. </w:t>
+      </w:r>
+    </w:p>
+    <w:p>
+      <w:pPr>
+        <w:rPr>
+          <w:lang w:val="en-US"/>
+        </w:rPr>
+      </w:pPr>
+      <w:r>
+        <w:rPr>
+          <w:lang w:val="en-US"/>
+        </w:rPr>
+        <w:t>The</w:t>
+      </w:r>
+      <w:r>
+        <w:rPr>
+          <w:lang w:val="en-US"/>
+        </w:rPr>
+        <w:t xml:space="preserve"> earliest landing time </w:t>
+      </w:r>
+      <w:r>
+        <w:rPr>
+          <w:lang w:val="en-US"/>
+        </w:rPr>
+        <w:t>corresponds</w:t>
+      </w:r>
+      <w:r>
+        <w:rPr>
+          <w:lang w:val="en-US"/>
+        </w:rPr>
+        <w:t xml:space="preserve"> to the time at </w:t>
+      </w:r>
+      <w:r>
+        <w:rPr>
+          <w:lang w:val="en-US"/>
+        </w:rPr>
+        <w:t>which</w:t>
+      </w:r>
+      <w:r>
+        <w:rPr>
+          <w:lang w:val="en-US"/>
+        </w:rPr>
+        <w:t xml:space="preserve"> the aircraft can land if it flies at its fastest speed</w:t>
+      </w:r>
+      <w:r>
+        <w:rPr>
+          <w:lang w:val="en-US"/>
+        </w:rPr>
+        <w:t xml:space="preserve">, and the latest time corresponds to the maximum landing time achievable considering delaying mechanisms, such as decreasing the speed of the </w:t>
+      </w:r>
+      <w:r>
+        <w:rPr>
+          <w:lang w:val="en-US"/>
+        </w:rPr>
+        <w:t>plane,</w:t>
+      </w:r>
+      <w:r>
+        <w:rPr>
+          <w:lang w:val="en-US"/>
+        </w:rPr>
+        <w:t xml:space="preserve"> or the flight plan can be lengthened by circling. Comprehended in this time window there is </w:t>
+      </w:r>
+      <w:r>
+        <w:rPr>
+          <w:lang w:val="en-US"/>
+        </w:rPr>
+        <w:t>the</w:t>
+      </w:r>
+      <w:r>
+        <w:rPr>
+          <w:lang w:val="en-US"/>
+        </w:rPr>
+        <w:t xml:space="preserve"> target time that corresponds to the time at which the aircraft can land if it flies at its cruise speed. This is considered the preferred landing time.</w:t>
+      </w:r>
+    </w:p>
+    <w:p>
+      <w:pPr>
+        <w:rPr>
+          <w:lang w:val="en-US"/>
+        </w:rPr>
+      </w:pPr>
+      <w:r>
+        <w:rPr>
+          <w:lang w:val="en-US"/>
+        </w:rPr>
+        <w:t xml:space="preserve">To ensure safety is necessary to ensure that separation distances are respected. Separation distances are converted into separation times using a fixed landing speed that will be different according </w:t>
+      </w:r>
+      <w:r>
+        <w:rPr>
+          <w:lang w:val="en-US"/>
+        </w:rPr>
+        <w:t>to</w:t>
+      </w:r>
+      <w:r>
+        <w:rPr>
+          <w:lang w:val="en-US"/>
+        </w:rPr>
+        <w:t xml:space="preserve"> the </w:t>
+      </w:r>
+      <w:r>
+        <w:rPr>
+          <w:lang w:val="en-US"/>
+        </w:rPr>
+        <w:t xml:space="preserve">type of </w:t>
+      </w:r>
+      <w:r>
+        <w:rPr>
+          <w:lang w:val="en-US"/>
+        </w:rPr>
+        <w:t xml:space="preserve">aircraft that is landing. </w:t>
+      </w:r>
+      <w:r>
+        <w:rPr>
+          <w:lang w:val="en-US"/>
+        </w:rPr>
+        <w:t>After this, a minimal lapse of time between the landing of a plane and the landing of any successive plane needs to be ensured. Separation time holds between a pair of planes landing on the same runway or on different runways</w:t>
+      </w:r>
+      <w:r>
+        <w:rPr>
+          <w:lang w:val="en-US"/>
+        </w:rPr>
+        <w:t>.</w:t>
+      </w:r>
+    </w:p>
+    <w:p>
+      <w:pPr>
+        <w:rPr>
+          <w:lang w:val="en-US"/>
+        </w:rPr>
+      </w:pPr>
+      <w:r>
+        <w:rPr>
+          <w:lang w:val="en-US"/>
+        </w:rPr>
+        <w:t xml:space="preserve">In resume, the Aircraft Landing Problem (ALP), concerns the scheduling of planes at an airport by assigning to each plane a runaway and a landing time that falls within the specific time window (target </w:t>
+      </w:r>
+      <w:r>
+        <w:rPr>
+          <w:lang w:val="en-US"/>
+        </w:rPr>
+        <w:lastRenderedPageBreak/>
+        <w:t>landing time) and does not violate the safety constraint (separation time) in a way that the cost is minimized. When it’s not possible to land the plane at the target landing time, the plane can be landed at any time that falls between the early and the late landing time, but this will incur a cost</w:t>
+      </w:r>
+      <w:r>
+        <w:rPr>
+          <w:lang w:val="en-US"/>
+        </w:rPr>
+        <w:t>.</w:t>
+      </w:r>
+    </w:p>
+    <w:p>
+      <w:pPr>
+        <w:rPr>
+          <w:lang w:val="en-US"/>
+        </w:rPr>
+      </w:pPr>
+      <w:r>
+        <w:rPr>
+          <w:lang w:val="en-US"/>
+        </w:rPr>
+        <w:t>The objective function, considered in this study is the minimization of the total cost associated with landing planes at times that differ from the target landing time, for the static case.</w:t>
+      </w:r>
+    </w:p>
+    <w:p>
+      <w:pPr>
+        <w:rPr>
+          <w:lang w:val="en-US"/>
+        </w:rPr>
+      </w:pPr>
     </w:p>
     <w:p>
       <w:pPr>
@@ -1794,8 +2290,102 @@
         <w:rPr>
           <w:lang w:val="en-US"/>
         </w:rPr>
-        <w:t xml:space="preserve">Methodology </w:t>
-      </w:r>
+        <w:t>Problem Formulation</w:t>
+      </w:r>
+    </w:p>
+    <w:p>
+      <w:pPr>
+        <w:rPr>
+          <w:lang w:val="en-US"/>
+        </w:rPr>
+      </w:pPr>
+      <w:r>
+        <w:rPr>
+          <w:lang w:val="en-US"/>
+        </w:rPr>
+        <w:t>In this section (for conciseness) we will formulate</w:t>
+      </w:r>
+      <w:r>
+        <w:rPr>
+          <w:lang w:val="en-US"/>
+        </w:rPr>
+        <w:t xml:space="preserve"> the </w:t>
+      </w:r>
+      <w:r>
+        <w:rPr>
+          <w:lang w:val="en-US"/>
+        </w:rPr>
+        <w:t xml:space="preserve">adopted from </w:t>
+      </w:r>
+      <w:sdt>
+        <w:sdtPr>
+          <w:rPr>
+            <w:lang w:val="en-US"/>
+          </w:rPr>
+          <w:id w:val="1238431913"/>
+          <w:citation/>
+        </w:sdtPr>
+        <w:sdtContent>
+          <w:r>
+            <w:rPr>
+              <w:lang w:val="en-US"/>
+            </w:rPr>
+            <w:fldChar w:fldCharType="begin"/>
+          </w:r>
+          <w:r>
+            <w:rPr>
+              <w:lang w:val="en-US"/>
+            </w:rPr>
+            <w:instrText xml:space="preserve"> CITATION JEB00 \l 2070 </w:instrText>
+          </w:r>
+          <w:r>
+            <w:rPr>
+              <w:lang w:val="en-US"/>
+            </w:rPr>
+            <w:fldChar w:fldCharType="separate"/>
+          </w:r>
+          <w:r>
+            <w:rPr>
+              <w:noProof/>
+              <w:lang w:val="en-US"/>
+            </w:rPr>
+            <w:t>[4]</w:t>
+          </w:r>
+          <w:r>
+            <w:rPr>
+              <w:lang w:val="en-US"/>
+            </w:rPr>
+            <w:fldChar w:fldCharType="end"/>
+          </w:r>
+        </w:sdtContent>
+      </w:sdt>
+      <w:r>
+        <w:rPr>
+          <w:lang w:val="en-US"/>
+        </w:rPr>
+        <w:t>:</w:t>
+      </w:r>
+    </w:p>
+    <w:p>
+      <w:pPr>
+        <w:rPr>
+          <w:lang w:val="en-US"/>
+        </w:rPr>
+      </w:pPr>
+    </w:p>
+    <w:p>
+      <w:pPr>
+        <w:rPr>
+          <w:lang w:val="en-US"/>
+        </w:rPr>
+      </w:pPr>
+    </w:p>
+    <w:p>
+      <w:pPr>
+        <w:rPr>
+          <w:lang w:val="en-US"/>
+        </w:rPr>
+      </w:pPr>
     </w:p>
     <w:p>
       <w:pPr>
@@ -1822,7 +2412,7 @@
         <w:rPr>
           <w:lang w:val="en-US"/>
         </w:rPr>
-        <w:t>Problem Formulation</w:t>
+        <w:t xml:space="preserve">The MIP Model </w:t>
       </w:r>
     </w:p>
     <w:p>
@@ -1857,8 +2447,15 @@
         <w:rPr>
           <w:lang w:val="en-US"/>
         </w:rPr>
-        <w:t xml:space="preserve">The MIP Model </w:t>
-      </w:r>
+        <w:t xml:space="preserve">The CP Model </w:t>
+      </w:r>
+    </w:p>
+    <w:p>
+      <w:pPr>
+        <w:rPr>
+          <w:lang w:val="en-US"/>
+        </w:rPr>
+      </w:pPr>
     </w:p>
     <w:p>
       <w:pPr>
@@ -1892,15 +2489,36 @@
         <w:rPr>
           <w:lang w:val="en-US"/>
         </w:rPr>
-        <w:t xml:space="preserve">The CP Model </w:t>
-      </w:r>
-    </w:p>
-    <w:p>
-      <w:pPr>
-        <w:rPr>
-          <w:lang w:val="en-US"/>
-        </w:rPr>
-      </w:pPr>
+        <w:t>Computational Results</w:t>
+      </w:r>
+    </w:p>
+    <w:p>
+      <w:pPr>
+        <w:rPr>
+          <w:lang w:val="en-US"/>
+        </w:rPr>
+      </w:pPr>
+      <w:r>
+        <w:rPr>
+          <w:highlight w:val="yellow"/>
+          <w:lang w:val="en-US"/>
+        </w:rPr>
+        <w:t xml:space="preserve">An analysis of the tests and results (including some </w:t>
+      </w:r>
+      <w:r>
+        <w:rPr>
+          <w:highlight w:val="yellow"/>
+          <w:lang w:val="en-US"/>
+        </w:rPr>
+        <w:t>KPIs</w:t>
+      </w:r>
+      <w:r>
+        <w:rPr>
+          <w:highlight w:val="yellow"/>
+          <w:lang w:val="en-US"/>
+        </w:rPr>
+        <w:t xml:space="preserve"> on the difficulty of the instances and resolution time) </w:t>
+      </w:r>
     </w:p>
     <w:p>
       <w:pPr>
@@ -1934,79 +2552,28 @@
         <w:rPr>
           <w:lang w:val="en-US"/>
         </w:rPr>
-        <w:t>Computational Results</w:t>
-      </w:r>
-    </w:p>
-    <w:p>
-      <w:pPr>
-        <w:pStyle w:val="Heading1"/>
-        <w:numPr>
-          <w:ilvl w:val="0"/>
-          <w:numId w:val="0"/>
-        </w:numPr>
-        <w:ind w:left="426"/>
-        <w:rPr>
-          <w:lang w:val="en-US"/>
-        </w:rPr>
-      </w:pPr>
-      <w:r>
-        <w:rPr>
-          <w:lang w:val="en-US"/>
-        </w:rPr>
-        <w:t xml:space="preserve">An analysis of the tests and results (including some </w:t>
-      </w:r>
-      <w:r>
-        <w:rPr>
-          <w:lang w:val="en-US"/>
-        </w:rPr>
-        <w:t>KPIs</w:t>
-      </w:r>
-      <w:r>
-        <w:rPr>
-          <w:lang w:val="en-US"/>
-        </w:rPr>
-        <w:t xml:space="preserve"> on the difficulty of the instances and resolution time) </w:t>
-      </w:r>
-      <w:r>
-        <w:rPr>
-          <w:lang w:val="en-US"/>
-        </w:rPr>
-        <w:t>(asked by the teacher)</w:t>
-      </w:r>
-    </w:p>
-    <w:p>
-      <w:pPr>
-        <w:rPr>
-          <w:lang w:val="en-US"/>
-        </w:rPr>
-      </w:pPr>
-    </w:p>
-    <w:p>
-      <w:pPr>
-        <w:rPr>
-          <w:lang w:val="en-US"/>
-        </w:rPr>
-      </w:pPr>
-    </w:p>
-    <w:p>
-      <w:pPr>
-        <w:rPr>
-          <w:lang w:val="en-US"/>
-        </w:rPr>
-      </w:pPr>
-    </w:p>
-    <w:p>
-      <w:pPr>
-        <w:pStyle w:val="Heading1"/>
-        <w:rPr>
-          <w:lang w:val="en-US"/>
-        </w:rPr>
-      </w:pPr>
-      <w:r>
-        <w:rPr>
-          <w:lang w:val="en-US"/>
-        </w:rPr>
         <w:t>Conclusions</w:t>
+      </w:r>
+    </w:p>
+    <w:p>
+      <w:pPr>
+        <w:rPr>
+          <w:lang w:val="en-US"/>
+        </w:rPr>
+      </w:pPr>
+    </w:p>
+    <w:p>
+      <w:pPr>
+        <w:rPr>
+          <w:lang w:val="en-US"/>
+        </w:rPr>
+      </w:pPr>
+      <w:r>
+        <w:rPr>
+          <w:lang w:val="en-US"/>
+        </w:rPr>
+        <w:lastRenderedPageBreak/>
+        <w:t>Future Works</w:t>
       </w:r>
     </w:p>
     <w:p>
@@ -2084,19 +2651,32 @@
             <w:id w:val="111145805"/>
             <w:bibliography/>
           </w:sdtPr>
+          <w:sdtEndPr>
+            <w:rPr>
+              <w:rFonts w:eastAsiaTheme="minorHAnsi"/>
+              <w:b w:val="0"/>
+              <w:color w:val="auto"/>
+              <w:sz w:val="22"/>
+              <w:szCs w:val="22"/>
+            </w:rPr>
+          </w:sdtEndPr>
           <w:sdtContent>
             <w:p>
               <w:pPr>
+                <w:pStyle w:val="Heading1"/>
+                <w:numPr>
+                  <w:ilvl w:val="0"/>
+                  <w:numId w:val="0"/>
+                </w:numPr>
                 <w:rPr>
-                  <w:rFonts w:asciiTheme="minorHAnsi" w:hAnsiTheme="minorHAnsi" w:cstheme="minorBidi"/>
-                  <w:noProof/>
-                  <w:sz w:val="24"/>
-                  <w:szCs w:val="24"/>
-                  <w:lang w:val="en-PT"/>
+                  <w:sz w:val="26"/>
+                  <w:szCs w:val="26"/>
+                  <w:lang w:val="en-US"/>
                 </w:rPr>
               </w:pPr>
               <w:r>
                 <w:rPr>
+                  <w:b w:val="0"/>
                   <w:lang w:val="en-US"/>
                 </w:rPr>
                 <w:fldChar w:fldCharType="begin"/>
@@ -2109,6 +2689,7 @@
               </w:r>
               <w:r>
                 <w:rPr>
+                  <w:b w:val="0"/>
                   <w:lang w:val="en-US"/>
                 </w:rPr>
                 <w:fldChar w:fldCharType="separate"/>
@@ -2127,12 +2708,12 @@
                 <w:tblLook w:val="04A0" w:firstRow="1" w:lastRow="0" w:firstColumn="1" w:lastColumn="0" w:noHBand="0" w:noVBand="1"/>
               </w:tblPr>
               <w:tblGrid>
-                <w:gridCol w:w="332"/>
-                <w:gridCol w:w="8694"/>
+                <w:gridCol w:w="309"/>
+                <w:gridCol w:w="8717"/>
               </w:tblGrid>
               <w:tr>
                 <w:trPr>
-                  <w:divId w:val="1525706084"/>
+                  <w:divId w:val="700859075"/>
                   <w:tblCellSpacing w:w="15" w:type="dxa"/>
                 </w:trPr>
                 <w:tc>
@@ -2145,14 +2726,16 @@
                       <w:pStyle w:val="Bibliography"/>
                       <w:rPr>
                         <w:noProof/>
-                        <w:sz w:val="24"/>
-                        <w:szCs w:val="24"/>
+                        <w:sz w:val="20"/>
+                        <w:szCs w:val="20"/>
                         <w:lang w:val="en-US"/>
                       </w:rPr>
                     </w:pPr>
                     <w:r>
                       <w:rPr>
                         <w:noProof/>
+                        <w:sz w:val="20"/>
+                        <w:szCs w:val="20"/>
                         <w:lang w:val="en-US"/>
                       </w:rPr>
                       <w:t xml:space="preserve">[1] </w:t>
@@ -2169,22 +2752,26 @@
                       <w:pStyle w:val="Bibliography"/>
                       <w:rPr>
                         <w:noProof/>
+                        <w:sz w:val="20"/>
+                        <w:szCs w:val="20"/>
                         <w:lang w:val="en-US"/>
                       </w:rPr>
                     </w:pPr>
                     <w:r>
                       <w:rPr>
                         <w:noProof/>
+                        <w:sz w:val="20"/>
+                        <w:szCs w:val="20"/>
                         <w:lang w:val="en-US"/>
                       </w:rPr>
-                      <w:t>International Civil Aviation Organization, "ICAO - United Aviation," [Online]. Available: https://www.icao.int/annual-report-2020/Documents/ARC_2020_Air%20Transport%20Statistics_final_sched.pdf. [Accessed 01 2023].</w:t>
+                      <w:t>International Civil Aviation Organization, "Presentation of 2020 Air Transport Statistical Results," [Online]. Available: https://www.icao.int/annual-report-2020/Documents/ARC_2020_Air%20Transport%20Statistics_final_sched.pdf. [Accessed 01 2023].</w:t>
                     </w:r>
                   </w:p>
                 </w:tc>
               </w:tr>
               <w:tr>
                 <w:trPr>
-                  <w:divId w:val="1525706084"/>
+                  <w:divId w:val="700859075"/>
                   <w:tblCellSpacing w:w="15" w:type="dxa"/>
                 </w:trPr>
                 <w:tc>
@@ -2197,12 +2784,16 @@
                       <w:pStyle w:val="Bibliography"/>
                       <w:rPr>
                         <w:noProof/>
+                        <w:sz w:val="20"/>
+                        <w:szCs w:val="20"/>
                         <w:lang w:val="en-US"/>
                       </w:rPr>
                     </w:pPr>
                     <w:r>
                       <w:rPr>
                         <w:noProof/>
+                        <w:sz w:val="20"/>
+                        <w:szCs w:val="20"/>
                         <w:lang w:val="en-US"/>
                       </w:rPr>
                       <w:t xml:space="preserve">[2] </w:t>
@@ -2219,22 +2810,26 @@
                       <w:pStyle w:val="Bibliography"/>
                       <w:rPr>
                         <w:noProof/>
+                        <w:sz w:val="20"/>
+                        <w:szCs w:val="20"/>
                         <w:lang w:val="en-US"/>
                       </w:rPr>
                     </w:pPr>
                     <w:r>
                       <w:rPr>
                         <w:noProof/>
+                        <w:sz w:val="20"/>
+                        <w:szCs w:val="20"/>
                         <w:lang w:val="en-US"/>
                       </w:rPr>
-                      <w:t>International Civil Aviation Organization, "ICAO - United Aviation," [Online]. Available: https://www.icao.int/Newsroom/Pages/2021-global-air-passenger-totals-show-improvement.aspx. [Accessed 01 2023].</w:t>
+                      <w:t>International Civil Aviation Organization, "2021 global air passenger totals show improvement from 2020, but still only half pre-pandemic levels," [Online]. Available: https://www.icao.int/Newsroom/Pages/2021-global-air-passenger-totals-show-improvement.aspx. [Accessed 01 2023].</w:t>
                     </w:r>
                   </w:p>
                 </w:tc>
               </w:tr>
               <w:tr>
                 <w:trPr>
-                  <w:divId w:val="1525706084"/>
+                  <w:divId w:val="700859075"/>
                   <w:tblCellSpacing w:w="15" w:type="dxa"/>
                 </w:trPr>
                 <w:tc>
@@ -2247,12 +2842,16 @@
                       <w:pStyle w:val="Bibliography"/>
                       <w:rPr>
                         <w:noProof/>
+                        <w:sz w:val="20"/>
+                        <w:szCs w:val="20"/>
                         <w:lang w:val="en-US"/>
                       </w:rPr>
                     </w:pPr>
                     <w:r>
                       <w:rPr>
                         <w:noProof/>
+                        <w:sz w:val="20"/>
+                        <w:szCs w:val="20"/>
                         <w:lang w:val="en-US"/>
                       </w:rPr>
                       <w:t xml:space="preserve">[3] </w:t>
@@ -2269,12 +2868,16 @@
                       <w:pStyle w:val="Bibliography"/>
                       <w:rPr>
                         <w:noProof/>
+                        <w:sz w:val="20"/>
+                        <w:szCs w:val="20"/>
                         <w:lang w:val="en-US"/>
                       </w:rPr>
                     </w:pPr>
                     <w:r>
                       <w:rPr>
                         <w:noProof/>
+                        <w:sz w:val="20"/>
+                        <w:szCs w:val="20"/>
                         <w:lang w:val="en-US"/>
                       </w:rPr>
                       <w:t>Leeham News and Analysis, "Congestion costs billions, but airlines show little concern," [Online]. Available: https://leehamnews.com/2019/03/21/congestion-costs-billions-but-airlines-show-little-concern/. [Accessed 01 2023].</w:t>
@@ -2282,10 +2885,88 @@
                   </w:p>
                 </w:tc>
               </w:tr>
+              <w:tr>
+                <w:trPr>
+                  <w:divId w:val="700859075"/>
+                  <w:tblCellSpacing w:w="15" w:type="dxa"/>
+                </w:trPr>
+                <w:tc>
+                  <w:tcPr>
+                    <w:tcW w:w="50" w:type="pct"/>
+                    <w:hideMark/>
+                  </w:tcPr>
+                  <w:p>
+                    <w:pPr>
+                      <w:pStyle w:val="Bibliography"/>
+                      <w:rPr>
+                        <w:noProof/>
+                        <w:sz w:val="20"/>
+                        <w:szCs w:val="20"/>
+                        <w:lang w:val="en-US"/>
+                      </w:rPr>
+                    </w:pPr>
+                    <w:r>
+                      <w:rPr>
+                        <w:noProof/>
+                        <w:sz w:val="20"/>
+                        <w:szCs w:val="20"/>
+                        <w:lang w:val="en-US"/>
+                      </w:rPr>
+                      <w:t xml:space="preserve">[4] </w:t>
+                    </w:r>
+                  </w:p>
+                </w:tc>
+                <w:tc>
+                  <w:tcPr>
+                    <w:tcW w:w="0" w:type="auto"/>
+                    <w:hideMark/>
+                  </w:tcPr>
+                  <w:p>
+                    <w:pPr>
+                      <w:pStyle w:val="Bibliography"/>
+                      <w:rPr>
+                        <w:noProof/>
+                        <w:sz w:val="20"/>
+                        <w:szCs w:val="20"/>
+                        <w:lang w:val="en-US"/>
+                      </w:rPr>
+                    </w:pPr>
+                    <w:r>
+                      <w:rPr>
+                        <w:noProof/>
+                        <w:sz w:val="20"/>
+                        <w:szCs w:val="20"/>
+                        <w:lang w:val="en-US"/>
+                      </w:rPr>
+                      <w:t xml:space="preserve">J.E. Beasley, M. Krishnamoorthy, Y.M. Sharaiha and D. Abramson, "Scheduling Aircraft Landings—The Static Case," </w:t>
+                    </w:r>
+                    <w:r>
+                      <w:rPr>
+                        <w:i/>
+                        <w:iCs/>
+                        <w:noProof/>
+                        <w:sz w:val="20"/>
+                        <w:szCs w:val="20"/>
+                        <w:lang w:val="en-US"/>
+                      </w:rPr>
+                      <w:t xml:space="preserve">Transportation Science, </w:t>
+                    </w:r>
+                    <w:r>
+                      <w:rPr>
+                        <w:noProof/>
+                        <w:sz w:val="20"/>
+                        <w:szCs w:val="20"/>
+                        <w:lang w:val="en-US"/>
+                      </w:rPr>
+                      <w:t xml:space="preserve">2000. </w:t>
+                    </w:r>
+                  </w:p>
+                </w:tc>
+              </w:tr>
             </w:tbl>
             <w:p>
               <w:pPr>
-                <w:divId w:val="1525706084"/>
+                <w:divId w:val="700859075"/>
                 <w:rPr>
                   <w:rFonts w:eastAsia="Times New Roman"/>
                   <w:noProof/>
@@ -2501,6 +3182,119 @@
 <file path=word/numbering.xml><?xml version="1.0" encoding="utf-8"?>
 <w:numbering xmlns:wpc="http://schemas.microsoft.com/office/word/2010/wordprocessingCanvas" xmlns:cx="http://schemas.microsoft.com/office/drawing/2014/chartex" xmlns:cx1="http://schemas.microsoft.com/office/drawing/2015/9/8/chartex" xmlns:cx2="http://schemas.microsoft.com/office/drawing/2015/10/21/chartex" xmlns:cx3="http://schemas.microsoft.com/office/drawing/2016/5/9/chartex" xmlns:cx4="http://schemas.microsoft.com/office/drawing/2016/5/10/chartex" xmlns:cx5="http://schemas.microsoft.com/office/drawing/2016/5/11/chartex" xmlns:cx6="http://schemas.microsoft.com/office/drawing/2016/5/12/chartex" xmlns:cx7="http://schemas.microsoft.com/office/drawing/2016/5/13/chartex" xmlns:cx8="http://schemas.microsoft.com/office/drawing/2016/5/14/chartex" xmlns:mc="http://schemas.openxmlformats.org/markup-compatibility/2006" xmlns:aink="http://schemas.microsoft.com/office/drawing/2016/ink" xmlns:am3d="http://schemas.microsoft.com/office/drawing/2017/model3d" xmlns:o="urn:schemas-microsoft-com:office:office" xmlns:oel="http://schemas.microsoft.com/office/2019/extlst" xmlns:r="http://schemas.openxmlformats.org/officeDocument/2006/relationships" xmlns:m="http://schemas.openxmlformats.org/officeDocument/2006/math" xmlns:v="urn:schemas-microsoft-com:vml" xmlns:wp14="http://schemas.microsoft.com/office/word/2010/wordprocessingDrawing" xmlns:wp="http://schemas.openxmlformats.org/drawingml/2006/wordprocessingDrawing" xmlns:w10="urn:schemas-microsoft-com:office:word" xmlns:w="http://schemas.openxmlformats.org/wordprocessingml/2006/main" xmlns:w14="http://schemas.microsoft.com/office/word/2010/wordml" xmlns:w15="http://schemas.microsoft.com/office/word/2012/wordml" xmlns:w16cex="http://schemas.microsoft.com/office/word/2018/wordml/cex" xmlns:w16cid="http://schemas.microsoft.com/office/word/2016/wordml/cid" xmlns:w16="http://schemas.microsoft.com/office/word/2018/wordml" xmlns:w16sdtdh="http://schemas.microsoft.com/office/word/2020/wordml/sdtdatahash" xmlns:w16se="http://schemas.microsoft.com/office/word/2015/wordml/symex" xmlns:wpg="http://schemas.microsoft.com/office/word/2010/wordprocessingGroup" xmlns:wpi="http://schemas.microsoft.com/office/word/2010/wordprocessingInk" xmlns:wne="http://schemas.microsoft.com/office/word/2006/wordml" xmlns:wps="http://schemas.microsoft.com/office/word/2010/wordprocessingShape" mc:Ignorable="w14 w15 w16se w16cid w16 w16cex w16sdtdh wp14">
   <w:abstractNum w:abstractNumId="0" w15:restartNumberingAfterBreak="0">
+    <w:nsid w:val="4D1D0E47"/>
+    <w:multiLevelType w:val="hybridMultilevel"/>
+    <w:tmpl w:val="1BF0253C"/>
+    <w:lvl w:ilvl="0" w:tplc="08090001">
+      <w:start w:val="1"/>
+      <w:numFmt w:val="bullet"/>
+      <w:lvlText w:val=""/>
+      <w:lvlJc w:val="left"/>
+      <w:pPr>
+        <w:ind w:left="720" w:hanging="360"/>
+      </w:pPr>
+      <w:rPr>
+        <w:rFonts w:ascii="Symbol" w:hAnsi="Symbol" w:hint="default"/>
+      </w:rPr>
+    </w:lvl>
+    <w:lvl w:ilvl="1" w:tplc="08090003" w:tentative="1">
+      <w:start w:val="1"/>
+      <w:numFmt w:val="bullet"/>
+      <w:lvlText w:val="o"/>
+      <w:lvlJc w:val="left"/>
+      <w:pPr>
+        <w:ind w:left="1440" w:hanging="360"/>
+      </w:pPr>
+      <w:rPr>
+        <w:rFonts w:ascii="Courier New" w:hAnsi="Courier New" w:hint="default"/>
+      </w:rPr>
+    </w:lvl>
+    <w:lvl w:ilvl="2" w:tplc="08090005" w:tentative="1">
+      <w:start w:val="1"/>
+      <w:numFmt w:val="bullet"/>
+      <w:lvlText w:val=""/>
+      <w:lvlJc w:val="left"/>
+      <w:pPr>
+        <w:ind w:left="2160" w:hanging="360"/>
+      </w:pPr>
+      <w:rPr>
+        <w:rFonts w:ascii="Wingdings" w:hAnsi="Wingdings" w:hint="default"/>
+      </w:rPr>
+    </w:lvl>
+    <w:lvl w:ilvl="3" w:tplc="08090001" w:tentative="1">
+      <w:start w:val="1"/>
+      <w:numFmt w:val="bullet"/>
+      <w:lvlText w:val=""/>
+      <w:lvlJc w:val="left"/>
+      <w:pPr>
+        <w:ind w:left="2880" w:hanging="360"/>
+      </w:pPr>
+      <w:rPr>
+        <w:rFonts w:ascii="Symbol" w:hAnsi="Symbol" w:hint="default"/>
+      </w:rPr>
+    </w:lvl>
+    <w:lvl w:ilvl="4" w:tplc="08090003" w:tentative="1">
+      <w:start w:val="1"/>
+      <w:numFmt w:val="bullet"/>
+      <w:lvlText w:val="o"/>
+      <w:lvlJc w:val="left"/>
+      <w:pPr>
+        <w:ind w:left="3600" w:hanging="360"/>
+      </w:pPr>
+      <w:rPr>
+        <w:rFonts w:ascii="Courier New" w:hAnsi="Courier New" w:hint="default"/>
+      </w:rPr>
+    </w:lvl>
+    <w:lvl w:ilvl="5" w:tplc="08090005" w:tentative="1">
+      <w:start w:val="1"/>
+      <w:numFmt w:val="bullet"/>
+      <w:lvlText w:val=""/>
+      <w:lvlJc w:val="left"/>
+      <w:pPr>
+        <w:ind w:left="4320" w:hanging="360"/>
+      </w:pPr>
+      <w:rPr>
+        <w:rFonts w:ascii="Wingdings" w:hAnsi="Wingdings" w:hint="default"/>
+      </w:rPr>
+    </w:lvl>
+    <w:lvl w:ilvl="6" w:tplc="08090001" w:tentative="1">
+      <w:start w:val="1"/>
+      <w:numFmt w:val="bullet"/>
+      <w:lvlText w:val=""/>
+      <w:lvlJc w:val="left"/>
+      <w:pPr>
+        <w:ind w:left="5040" w:hanging="360"/>
+      </w:pPr>
+      <w:rPr>
+        <w:rFonts w:ascii="Symbol" w:hAnsi="Symbol" w:hint="default"/>
+      </w:rPr>
+    </w:lvl>
+    <w:lvl w:ilvl="7" w:tplc="08090003" w:tentative="1">
+      <w:start w:val="1"/>
+      <w:numFmt w:val="bullet"/>
+      <w:lvlText w:val="o"/>
+      <w:lvlJc w:val="left"/>
+      <w:pPr>
+        <w:ind w:left="5760" w:hanging="360"/>
+      </w:pPr>
+      <w:rPr>
+        <w:rFonts w:ascii="Courier New" w:hAnsi="Courier New" w:hint="default"/>
+      </w:rPr>
+    </w:lvl>
+    <w:lvl w:ilvl="8" w:tplc="08090005" w:tentative="1">
+      <w:start w:val="1"/>
+      <w:numFmt w:val="bullet"/>
+      <w:lvlText w:val=""/>
+      <w:lvlJc w:val="left"/>
+      <w:pPr>
+        <w:ind w:left="6480" w:hanging="360"/>
+      </w:pPr>
+      <w:rPr>
+        <w:rFonts w:ascii="Wingdings" w:hAnsi="Wingdings" w:hint="default"/>
+      </w:rPr>
+    </w:lvl>
+  </w:abstractNum>
+  <w:abstractNum w:abstractNumId="1" w15:restartNumberingAfterBreak="0">
     <w:nsid w:val="566076EA"/>
     <w:multiLevelType w:val="hybridMultilevel"/>
     <w:tmpl w:val="BB82160E"/>
@@ -2587,8 +3381,126 @@
       </w:pPr>
     </w:lvl>
   </w:abstractNum>
+  <w:abstractNum w:abstractNumId="2" w15:restartNumberingAfterBreak="0">
+    <w:nsid w:val="58272206"/>
+    <w:multiLevelType w:val="hybridMultilevel"/>
+    <w:tmpl w:val="D7185304"/>
+    <w:lvl w:ilvl="0" w:tplc="89AABCDC">
+      <w:numFmt w:val="bullet"/>
+      <w:lvlText w:val="-"/>
+      <w:lvlJc w:val="left"/>
+      <w:pPr>
+        <w:ind w:left="720" w:hanging="360"/>
+      </w:pPr>
+      <w:rPr>
+        <w:rFonts w:ascii="Times New Roman" w:eastAsiaTheme="minorHAnsi" w:hAnsi="Times New Roman" w:cs="Times New Roman" w:hint="default"/>
+      </w:rPr>
+    </w:lvl>
+    <w:lvl w:ilvl="1" w:tplc="08090003" w:tentative="1">
+      <w:start w:val="1"/>
+      <w:numFmt w:val="bullet"/>
+      <w:lvlText w:val="o"/>
+      <w:lvlJc w:val="left"/>
+      <w:pPr>
+        <w:ind w:left="1440" w:hanging="360"/>
+      </w:pPr>
+      <w:rPr>
+        <w:rFonts w:ascii="Courier New" w:hAnsi="Courier New" w:hint="default"/>
+      </w:rPr>
+    </w:lvl>
+    <w:lvl w:ilvl="2" w:tplc="08090005" w:tentative="1">
+      <w:start w:val="1"/>
+      <w:numFmt w:val="bullet"/>
+      <w:lvlText w:val=""/>
+      <w:lvlJc w:val="left"/>
+      <w:pPr>
+        <w:ind w:left="2160" w:hanging="360"/>
+      </w:pPr>
+      <w:rPr>
+        <w:rFonts w:ascii="Wingdings" w:hAnsi="Wingdings" w:hint="default"/>
+      </w:rPr>
+    </w:lvl>
+    <w:lvl w:ilvl="3" w:tplc="08090001" w:tentative="1">
+      <w:start w:val="1"/>
+      <w:numFmt w:val="bullet"/>
+      <w:lvlText w:val=""/>
+      <w:lvlJc w:val="left"/>
+      <w:pPr>
+        <w:ind w:left="2880" w:hanging="360"/>
+      </w:pPr>
+      <w:rPr>
+        <w:rFonts w:ascii="Symbol" w:hAnsi="Symbol" w:hint="default"/>
+      </w:rPr>
+    </w:lvl>
+    <w:lvl w:ilvl="4" w:tplc="08090003" w:tentative="1">
+      <w:start w:val="1"/>
+      <w:numFmt w:val="bullet"/>
+      <w:lvlText w:val="o"/>
+      <w:lvlJc w:val="left"/>
+      <w:pPr>
+        <w:ind w:left="3600" w:hanging="360"/>
+      </w:pPr>
+      <w:rPr>
+        <w:rFonts w:ascii="Courier New" w:hAnsi="Courier New" w:hint="default"/>
+      </w:rPr>
+    </w:lvl>
+    <w:lvl w:ilvl="5" w:tplc="08090005" w:tentative="1">
+      <w:start w:val="1"/>
+      <w:numFmt w:val="bullet"/>
+      <w:lvlText w:val=""/>
+      <w:lvlJc w:val="left"/>
+      <w:pPr>
+        <w:ind w:left="4320" w:hanging="360"/>
+      </w:pPr>
+      <w:rPr>
+        <w:rFonts w:ascii="Wingdings" w:hAnsi="Wingdings" w:hint="default"/>
+      </w:rPr>
+    </w:lvl>
+    <w:lvl w:ilvl="6" w:tplc="08090001" w:tentative="1">
+      <w:start w:val="1"/>
+      <w:numFmt w:val="bullet"/>
+      <w:lvlText w:val=""/>
+      <w:lvlJc w:val="left"/>
+      <w:pPr>
+        <w:ind w:left="5040" w:hanging="360"/>
+      </w:pPr>
+      <w:rPr>
+        <w:rFonts w:ascii="Symbol" w:hAnsi="Symbol" w:hint="default"/>
+      </w:rPr>
+    </w:lvl>
+    <w:lvl w:ilvl="7" w:tplc="08090003" w:tentative="1">
+      <w:start w:val="1"/>
+      <w:numFmt w:val="bullet"/>
+      <w:lvlText w:val="o"/>
+      <w:lvlJc w:val="left"/>
+      <w:pPr>
+        <w:ind w:left="5760" w:hanging="360"/>
+      </w:pPr>
+      <w:rPr>
+        <w:rFonts w:ascii="Courier New" w:hAnsi="Courier New" w:hint="default"/>
+      </w:rPr>
+    </w:lvl>
+    <w:lvl w:ilvl="8" w:tplc="08090005" w:tentative="1">
+      <w:start w:val="1"/>
+      <w:numFmt w:val="bullet"/>
+      <w:lvlText w:val=""/>
+      <w:lvlJc w:val="left"/>
+      <w:pPr>
+        <w:ind w:left="6480" w:hanging="360"/>
+      </w:pPr>
+      <w:rPr>
+        <w:rFonts w:ascii="Wingdings" w:hAnsi="Wingdings" w:hint="default"/>
+      </w:rPr>
+    </w:lvl>
+  </w:abstractNum>
   <w:num w:numId="1" w16cid:durableId="735665743">
+    <w:abstractNumId w:val="1"/>
+  </w:num>
+  <w:num w:numId="2" w16cid:durableId="1917396203">
     <w:abstractNumId w:val="0"/>
+  </w:num>
+  <w:num w:numId="3" w16cid:durableId="1259951047">
+    <w:abstractNumId w:val="2"/>
   </w:num>
 </w:numbering>
 </file>
@@ -3150,6 +4062,57 @@
     <w:unhideWhenUsed/>
     <w:rsid w:val="00EB4CBC"/>
   </w:style>
+  <w:style w:type="paragraph" w:styleId="HTMLPreformatted">
+    <w:name w:val="HTML Preformatted"/>
+    <w:basedOn w:val="Normal"/>
+    <w:link w:val="HTMLPreformattedChar"/>
+    <w:uiPriority w:val="99"/>
+    <w:semiHidden/>
+    <w:unhideWhenUsed/>
+    <w:rsid w:val="000015C6"/>
+    <w:pPr>
+      <w:tabs>
+        <w:tab w:val="left" w:pos="916"/>
+        <w:tab w:val="left" w:pos="1832"/>
+        <w:tab w:val="left" w:pos="2748"/>
+        <w:tab w:val="left" w:pos="3664"/>
+        <w:tab w:val="left" w:pos="4580"/>
+        <w:tab w:val="left" w:pos="5496"/>
+        <w:tab w:val="left" w:pos="6412"/>
+        <w:tab w:val="left" w:pos="7328"/>
+        <w:tab w:val="left" w:pos="8244"/>
+        <w:tab w:val="left" w:pos="9160"/>
+        <w:tab w:val="left" w:pos="10076"/>
+        <w:tab w:val="left" w:pos="10992"/>
+        <w:tab w:val="left" w:pos="11908"/>
+        <w:tab w:val="left" w:pos="12824"/>
+        <w:tab w:val="left" w:pos="13740"/>
+        <w:tab w:val="left" w:pos="14656"/>
+      </w:tabs>
+      <w:spacing w:line="240" w:lineRule="auto"/>
+      <w:jc w:val="left"/>
+    </w:pPr>
+    <w:rPr>
+      <w:rFonts w:ascii="Courier New" w:eastAsia="Times New Roman" w:hAnsi="Courier New" w:cs="Courier New"/>
+      <w:sz w:val="20"/>
+      <w:szCs w:val="20"/>
+      <w:lang w:val="en-PT" w:eastAsia="en-GB"/>
+    </w:rPr>
+  </w:style>
+  <w:style w:type="character" w:customStyle="1" w:styleId="HTMLPreformattedChar">
+    <w:name w:val="HTML Preformatted Char"/>
+    <w:basedOn w:val="DefaultParagraphFont"/>
+    <w:link w:val="HTMLPreformatted"/>
+    <w:uiPriority w:val="99"/>
+    <w:semiHidden/>
+    <w:rsid w:val="000015C6"/>
+    <w:rPr>
+      <w:rFonts w:ascii="Courier New" w:eastAsia="Times New Roman" w:hAnsi="Courier New" w:cs="Courier New"/>
+      <w:sz w:val="20"/>
+      <w:szCs w:val="20"/>
+      <w:lang w:eastAsia="en-GB"/>
+    </w:rPr>
+  </w:style>
 </w:styles>
 </file>
 
@@ -3451,36 +4414,6 @@
 <file path=customXml/item1.xml><?xml version="1.0" encoding="utf-8"?>
 <b:Sources xmlns:b="http://schemas.openxmlformats.org/officeDocument/2006/bibliography" xmlns="http://schemas.openxmlformats.org/officeDocument/2006/bibliography" SelectedStyle="/IEEE2006OfficeOnline.xsl" StyleName="IEEE" Version="2006">
   <b:Source>
-    <b:Tag>Int23</b:Tag>
-    <b:SourceType>InternetSite</b:SourceType>
-    <b:Guid>{2CB0F745-C641-994D-BDBF-7CFA8C5F5BA6}</b:Guid>
-    <b:Author>
-      <b:Author>
-        <b:Corporate>International Civil Aviation Organization</b:Corporate>
-      </b:Author>
-    </b:Author>
-    <b:Title>ICAO - United Aviation</b:Title>
-    <b:YearAccessed>2023</b:YearAccessed>
-    <b:MonthAccessed>01</b:MonthAccessed>
-    <b:URL>https://www.icao.int/Newsroom/Pages/2021-global-air-passenger-totals-show-improvement.aspx</b:URL>
-    <b:RefOrder>2</b:RefOrder>
-  </b:Source>
-  <b:Source>
-    <b:Tag>Int</b:Tag>
-    <b:SourceType>InternetSite</b:SourceType>
-    <b:Guid>{65658EDF-B431-CB48-8449-FE58E6C2D244}</b:Guid>
-    <b:Author>
-      <b:Author>
-        <b:Corporate>International Civil Aviation Organization</b:Corporate>
-      </b:Author>
-    </b:Author>
-    <b:Title>ICAO - United Aviation</b:Title>
-    <b:URL>https://www.icao.int/annual-report-2020/Documents/ARC_2020_Air%20Transport%20Statistics_final_sched.pdf</b:URL>
-    <b:YearAccessed>2023</b:YearAccessed>
-    <b:MonthAccessed>01</b:MonthAccessed>
-    <b:RefOrder>1</b:RefOrder>
-  </b:Source>
-  <b:Source>
     <b:Tag>Lee23</b:Tag>
     <b:SourceType>InternetSite</b:SourceType>
     <b:Guid>{103C32F3-5768-5F45-8035-0F3951A04AA9}</b:Guid>
@@ -3495,11 +4428,68 @@
     <b:MonthAccessed>01</b:MonthAccessed>
     <b:RefOrder>3</b:RefOrder>
   </b:Source>
+  <b:Source>
+    <b:Tag>Int</b:Tag>
+    <b:SourceType>InternetSite</b:SourceType>
+    <b:Guid>{6A63D7D4-EBCF-174E-8B4C-A252F3A765C7}</b:Guid>
+    <b:Author>
+      <b:Author>
+        <b:Corporate>International Civil Aviation Organization</b:Corporate>
+      </b:Author>
+    </b:Author>
+    <b:Title>Presentation of 2020 Air Transport Statistical Results</b:Title>
+    <b:URL>https://www.icao.int/annual-report-2020/Documents/ARC_2020_Air%20Transport%20Statistics_final_sched.pdf</b:URL>
+    <b:YearAccessed>2023</b:YearAccessed>
+    <b:MonthAccessed>01</b:MonthAccessed>
+    <b:RefOrder>1</b:RefOrder>
+  </b:Source>
+  <b:Source>
+    <b:Tag>Int23</b:Tag>
+    <b:SourceType>InternetSite</b:SourceType>
+    <b:Guid>{96E988D9-8D2B-F647-BE94-DC4CEF5A8D74}</b:Guid>
+    <b:Author>
+      <b:Author>
+        <b:Corporate>International Civil Aviation Organization</b:Corporate>
+      </b:Author>
+    </b:Author>
+    <b:Title>2021 global air passenger totals show improvement from 2020, but still only half pre-pandemic levels </b:Title>
+    <b:YearAccessed>2023</b:YearAccessed>
+    <b:MonthAccessed>01</b:MonthAccessed>
+    <b:URL>https://www.icao.int/Newsroom/Pages/2021-global-air-passenger-totals-show-improvement.aspx</b:URL>
+    <b:RefOrder>2</b:RefOrder>
+  </b:Source>
+  <b:Source>
+    <b:Tag>JEB00</b:Tag>
+    <b:SourceType>JournalArticle</b:SourceType>
+    <b:Guid>{BC9C25D5-3F4F-4E40-987F-5CE534F08ED6}</b:Guid>
+    <b:Title>Scheduling Aircraft Landings—The Static Case</b:Title>
+    <b:Year>2000</b:Year>
+    <b:JournalName>Transportation Science</b:JournalName>
+    <b:Author>
+      <b:Author>
+        <b:NameList>
+          <b:Person>
+            <b:Last>J.E. Beasley</b:Last>
+          </b:Person>
+          <b:Person>
+            <b:Last>M. Krishnamoorthy</b:Last>
+          </b:Person>
+          <b:Person>
+            <b:Last>Y.M. Sharaiha</b:Last>
+          </b:Person>
+          <b:Person>
+            <b:Last>D. Abramson</b:Last>
+          </b:Person>
+        </b:NameList>
+      </b:Author>
+    </b:Author>
+    <b:RefOrder>4</b:RefOrder>
+  </b:Source>
 </b:Sources>
 </file>
 
 <file path=customXml/itemProps1.xml><?xml version="1.0" encoding="utf-8"?>
-<ds:datastoreItem xmlns:ds="http://schemas.openxmlformats.org/officeDocument/2006/customXml" ds:itemID="{EEBC1D8F-7386-5741-AFA3-1B9B64DC6E6C}">
+<ds:datastoreItem xmlns:ds="http://schemas.openxmlformats.org/officeDocument/2006/customXml" ds:itemID="{F0D8A0A8-BE28-2342-922D-C386D7F9DECC}">
   <ds:schemaRefs>
     <ds:schemaRef ds:uri="http://schemas.openxmlformats.org/officeDocument/2006/bibliography"/>
   </ds:schemaRefs>

</xml_diff>

<commit_message>
Conclusions - Started / not finished!
</commit_message>
<xml_diff>
--- a/SAAD_Report.docx
+++ b/SAAD_Report.docx
@@ -1349,7 +1349,7 @@
         <w:rPr>
           <w:lang w:val="en-US"/>
         </w:rPr>
-        <w:t>S</w:t>
+        <w:t>s</w:t>
       </w:r>
       <w:r>
         <w:rPr>
@@ -1361,7 +1361,7 @@
         <w:rPr>
           <w:lang w:val="en-US"/>
         </w:rPr>
-        <w:t>A</w:t>
+        <w:t>a</w:t>
       </w:r>
       <w:r>
         <w:rPr>
@@ -1373,7 +1373,7 @@
         <w:rPr>
           <w:lang w:val="en-US"/>
         </w:rPr>
-        <w:t>L</w:t>
+        <w:t>l</w:t>
       </w:r>
       <w:r>
         <w:rPr>
@@ -1385,7 +1385,37 @@
         <w:rPr>
           <w:lang w:val="en-US"/>
         </w:rPr>
-        <w:t xml:space="preserve"> which is referred as </w:t>
+        <w:t xml:space="preserve"> </w:t>
+      </w:r>
+      <w:r>
+        <w:rPr>
+          <w:lang w:val="en-US"/>
+        </w:rPr>
+        <w:t>which</w:t>
+      </w:r>
+      <w:r>
+        <w:rPr>
+          <w:lang w:val="en-US"/>
+        </w:rPr>
+        <w:t xml:space="preserve"> is referred </w:t>
+      </w:r>
+      <w:r>
+        <w:rPr>
+          <w:lang w:val="en-US"/>
+        </w:rPr>
+        <w:t xml:space="preserve">to </w:t>
+      </w:r>
+      <w:r>
+        <w:rPr>
+          <w:lang w:val="en-US"/>
+        </w:rPr>
+        <w:t xml:space="preserve">as </w:t>
+      </w:r>
+      <w:r>
+        <w:rPr>
+          <w:lang w:val="en-US"/>
+        </w:rPr>
+        <w:t xml:space="preserve">the </w:t>
       </w:r>
       <w:r>
         <w:rPr>
@@ -2342,13 +2372,6 @@
         </w:rPr>
         <w:t>.</w:t>
       </w:r>
-    </w:p>
-    <w:p>
-      <w:pPr>
-        <w:rPr>
-          <w:lang w:val="en-US"/>
-        </w:rPr>
-      </w:pPr>
     </w:p>
     <w:p>
       <w:pPr>
@@ -3438,102 +3461,96 @@
         <w:rPr>
           <w:lang w:val="en-US"/>
         </w:rPr>
-        <w:t xml:space="preserve">Due to security concerns, is extremely important to ensure that the separation constraint between landings is satisfied. Because although sometimes for a certain pair (i, j) of planes it’s possible to observe </w:t>
-      </w:r>
+        <w:t xml:space="preserve">Due to security concerns, is extremely important to ensure that the separation constraint between landings is satisfied. Because although sometimes for a certain pair (i, j) of planes it’s possible to observe clearly if </w:t>
+      </w:r>
+      <w:r>
+        <w:rPr>
+          <w:lang w:val="en-US"/>
+        </w:rPr>
+        <w:t>δ</w:t>
+      </w:r>
+      <w:r>
+        <w:rPr>
+          <w:vertAlign w:val="subscript"/>
+          <w:lang w:val="en-US"/>
+        </w:rPr>
+        <w:t xml:space="preserve">ij </w:t>
+      </w:r>
+      <w:r>
+        <w:rPr>
+          <w:lang w:val="en-US"/>
+        </w:rPr>
+        <w:t>= 1</w:t>
+      </w:r>
+      <w:r>
+        <w:rPr>
+          <w:lang w:val="en-US"/>
+        </w:rPr>
+        <w:t xml:space="preserve"> or</w:t>
+      </w:r>
+      <w:r>
+        <w:rPr>
+          <w:lang w:val="en-US"/>
+        </w:rPr>
+        <w:t xml:space="preserve"> δ</w:t>
+      </w:r>
+      <w:r>
+        <w:rPr>
+          <w:vertAlign w:val="subscript"/>
+          <w:lang w:val="en-US"/>
+        </w:rPr>
+        <w:t>j</w:t>
+      </w:r>
+      <w:r>
+        <w:rPr>
+          <w:vertAlign w:val="subscript"/>
+          <w:lang w:val="en-US"/>
+        </w:rPr>
+        <w:t>i</w:t>
+      </w:r>
+      <w:r>
+        <w:rPr>
+          <w:vertAlign w:val="subscript"/>
+          <w:lang w:val="en-US"/>
+        </w:rPr>
+        <w:t xml:space="preserve"> </w:t>
+      </w:r>
+      <w:r>
+        <w:rPr>
+          <w:lang w:val="en-US"/>
+        </w:rPr>
+        <w:t>= 1</w:t>
+      </w:r>
+      <w:r>
+        <w:rPr>
+          <w:lang w:val="en-US"/>
+        </w:rPr>
+        <w:t xml:space="preserve">. However, knowing the order in which a set of planes should land doesn’t mean that </w:t>
+      </w:r>
+      <w:r>
+        <w:rPr>
+          <w:lang w:val="en-US"/>
+        </w:rPr>
+        <w:t xml:space="preserve">the </w:t>
+      </w:r>
+      <w:r>
+        <w:rPr>
+          <w:lang w:val="en-US"/>
+        </w:rPr>
+        <w:t>separation constraint is automatically fulfilled.</w:t>
+      </w:r>
+    </w:p>
+    <w:p>
+      <w:pPr>
+        <w:rPr>
+          <w:lang w:val="en-US"/>
+        </w:rPr>
+      </w:pPr>
       <w:r>
         <w:rPr>
           <w:lang w:val="en-US"/>
         </w:rPr>
         <w:lastRenderedPageBreak/>
-        <w:t xml:space="preserve">clearly if </w:t>
-      </w:r>
-      <w:r>
-        <w:rPr>
-          <w:lang w:val="en-US"/>
-        </w:rPr>
-        <w:t>δ</w:t>
-      </w:r>
-      <w:r>
-        <w:rPr>
-          <w:vertAlign w:val="subscript"/>
-          <w:lang w:val="en-US"/>
-        </w:rPr>
-        <w:t xml:space="preserve">ij </w:t>
-      </w:r>
-      <w:r>
-        <w:rPr>
-          <w:lang w:val="en-US"/>
-        </w:rPr>
-        <w:t>= 1</w:t>
-      </w:r>
-      <w:r>
-        <w:rPr>
-          <w:lang w:val="en-US"/>
-        </w:rPr>
-        <w:t xml:space="preserve"> or</w:t>
-      </w:r>
-      <w:r>
-        <w:rPr>
-          <w:lang w:val="en-US"/>
-        </w:rPr>
-        <w:t xml:space="preserve"> δ</w:t>
-      </w:r>
-      <w:r>
-        <w:rPr>
-          <w:vertAlign w:val="subscript"/>
-          <w:lang w:val="en-US"/>
-        </w:rPr>
-        <w:t>j</w:t>
-      </w:r>
-      <w:r>
-        <w:rPr>
-          <w:vertAlign w:val="subscript"/>
-          <w:lang w:val="en-US"/>
-        </w:rPr>
-        <w:t>i</w:t>
-      </w:r>
-      <w:r>
-        <w:rPr>
-          <w:vertAlign w:val="subscript"/>
-          <w:lang w:val="en-US"/>
-        </w:rPr>
-        <w:t xml:space="preserve"> </w:t>
-      </w:r>
-      <w:r>
-        <w:rPr>
-          <w:lang w:val="en-US"/>
-        </w:rPr>
-        <w:t>= 1</w:t>
-      </w:r>
-      <w:r>
-        <w:rPr>
-          <w:lang w:val="en-US"/>
-        </w:rPr>
-        <w:t xml:space="preserve">. However, knowing the order in which a set of planes should land doesn’t mean that </w:t>
-      </w:r>
-      <w:r>
-        <w:rPr>
-          <w:lang w:val="en-US"/>
-        </w:rPr>
-        <w:t xml:space="preserve">the </w:t>
-      </w:r>
-      <w:r>
-        <w:rPr>
-          <w:lang w:val="en-US"/>
-        </w:rPr>
-        <w:t>separation constraint is automatically fulfilled.</w:t>
-      </w:r>
-    </w:p>
-    <w:p>
-      <w:pPr>
-        <w:rPr>
-          <w:lang w:val="en-US"/>
-        </w:rPr>
-      </w:pPr>
-      <w:r>
-        <w:rPr>
-          <w:lang w:val="en-US"/>
-        </w:rPr>
         <w:t>Therefore, three sets were defined:</w:t>
       </w:r>
     </w:p>
@@ -7748,6 +7765,26 @@
           <w:lang w:val="en-US"/>
         </w:rPr>
       </w:pPr>
+      <w:r>
+        <w:rPr>
+          <w:lang w:val="en-US"/>
+        </w:rPr>
+        <w:t xml:space="preserve">The proposed formulation is implemented and solved via </w:t>
+      </w:r>
+      <w:proofErr w:type="spellStart"/>
+      <w:r>
+        <w:rPr>
+          <w:lang w:val="en-US"/>
+        </w:rPr>
+        <w:t>Docplex</w:t>
+      </w:r>
+      <w:proofErr w:type="spellEnd"/>
+      <w:r>
+        <w:rPr>
+          <w:lang w:val="en-US"/>
+        </w:rPr>
+        <w:t>, the Python API of CPLEX solver. The test problem instances are generated from the data obtained on</w:t>
+      </w:r>
     </w:p>
     <w:p>
       <w:pPr>
@@ -7881,6 +7918,202 @@
           <w:lang w:val="en-US"/>
         </w:rPr>
         <w:t>Conclusions</w:t>
+      </w:r>
+    </w:p>
+    <w:p>
+      <w:pPr>
+        <w:rPr>
+          <w:lang w:val="en-US"/>
+        </w:rPr>
+      </w:pPr>
+      <w:r>
+        <w:rPr>
+          <w:lang w:val="en-US"/>
+        </w:rPr>
+        <w:t xml:space="preserve">An approach to scheduling the landing of aircraft based on mixed integer programming (MIP) and constraint programming (CP) was introduced. The proposed formulation considers the multiple runway problem for the static case. </w:t>
+      </w:r>
+      <w:r>
+        <w:rPr>
+          <w:lang w:val="en-US"/>
+        </w:rPr>
+        <w:t xml:space="preserve">Computational results were presented for several test problems involving up to </w:t>
+      </w:r>
+      <w:r>
+        <w:rPr>
+          <w:highlight w:val="yellow"/>
+          <w:lang w:val="en-US"/>
+        </w:rPr>
+        <w:t>1409 planes and two runaways.</w:t>
+      </w:r>
+    </w:p>
+    <w:p>
+      <w:pPr>
+        <w:rPr>
+          <w:lang w:val="en-US"/>
+        </w:rPr>
+      </w:pPr>
+      <w:r>
+        <w:rPr>
+          <w:lang w:val="en-US"/>
+        </w:rPr>
+        <w:t>As the formulation of the MIP model advanced into the final formulation, was possible to observe a shift in the results as the formulation gained more strength by the introduction of all the constraints recommended in the adopted paper</w:t>
+      </w:r>
+      <w:sdt>
+        <w:sdtPr>
+          <w:rPr>
+            <w:lang w:val="en-US"/>
+          </w:rPr>
+          <w:id w:val="-167096698"/>
+          <w:citation/>
+        </w:sdtPr>
+        <w:sdtContent>
+          <w:r>
+            <w:rPr>
+              <w:lang w:val="en-US"/>
+            </w:rPr>
+            <w:fldChar w:fldCharType="begin"/>
+          </w:r>
+          <w:r>
+            <w:rPr>
+              <w:lang w:val="en-US"/>
+            </w:rPr>
+            <w:instrText xml:space="preserve"> CITATION JEB00 \l 2070 </w:instrText>
+          </w:r>
+          <w:r>
+            <w:rPr>
+              <w:lang w:val="en-US"/>
+            </w:rPr>
+            <w:fldChar w:fldCharType="separate"/>
+          </w:r>
+          <w:r>
+            <w:rPr>
+              <w:noProof/>
+              <w:lang w:val="en-US"/>
+            </w:rPr>
+            <w:t xml:space="preserve"> [4]</w:t>
+          </w:r>
+          <w:r>
+            <w:rPr>
+              <w:lang w:val="en-US"/>
+            </w:rPr>
+            <w:fldChar w:fldCharType="end"/>
+          </w:r>
+        </w:sdtContent>
+      </w:sdt>
+      <w:r>
+        <w:rPr>
+          <w:lang w:val="en-US"/>
+        </w:rPr>
+        <w:t>.</w:t>
+      </w:r>
+    </w:p>
+    <w:p>
+      <w:pPr>
+        <w:rPr>
+          <w:lang w:val="en-US"/>
+        </w:rPr>
+      </w:pPr>
+    </w:p>
+    <w:p>
+      <w:pPr>
+        <w:rPr>
+          <w:lang w:val="en-US"/>
+        </w:rPr>
+      </w:pPr>
+      <w:r>
+        <w:rPr>
+          <w:highlight w:val="yellow"/>
+          <w:lang w:val="en-US"/>
+        </w:rPr>
+        <w:t>Computational results indicate that</w:t>
+      </w:r>
+      <w:r>
+        <w:rPr>
+          <w:lang w:val="en-US"/>
+        </w:rPr>
+        <w:t xml:space="preserve"> </w:t>
+      </w:r>
+    </w:p>
+    <w:p>
+      <w:pPr>
+        <w:rPr>
+          <w:lang w:val="en-US"/>
+        </w:rPr>
+      </w:pPr>
+    </w:p>
+    <w:p>
+      <w:pPr>
+        <w:rPr>
+          <w:lang w:val="en-US"/>
+        </w:rPr>
+      </w:pPr>
+      <w:r>
+        <w:rPr>
+          <w:lang w:val="en-US"/>
+        </w:rPr>
+        <w:t>By modeling the CP model accordingly to the initial formulation</w:t>
+      </w:r>
+      <w:r>
+        <w:rPr>
+          <w:lang w:val="en-US"/>
+        </w:rPr>
+        <w:t xml:space="preserve"> of </w:t>
+      </w:r>
+      <w:r>
+        <w:rPr>
+          <w:lang w:val="en-US"/>
+        </w:rPr>
+        <w:t xml:space="preserve">the MIP model, it was possible to observe that the </w:t>
+      </w:r>
+      <w:r>
+        <w:rPr>
+          <w:lang w:val="en-US"/>
+        </w:rPr>
+        <w:t xml:space="preserve">CP </w:t>
+      </w:r>
+      <w:r>
+        <w:rPr>
+          <w:lang w:val="en-US"/>
+        </w:rPr>
+        <w:t>model execution was not efficient.</w:t>
+      </w:r>
+      <w:r>
+        <w:rPr>
+          <w:lang w:val="en-US"/>
+        </w:rPr>
+        <w:t xml:space="preserve"> </w:t>
+      </w:r>
+      <w:proofErr w:type="gramStart"/>
+      <w:r>
+        <w:rPr>
+          <w:highlight w:val="yellow"/>
+          <w:lang w:val="en-US"/>
+        </w:rPr>
+        <w:t>Therefore</w:t>
+      </w:r>
+      <w:proofErr w:type="gramEnd"/>
+      <w:r>
+        <w:rPr>
+          <w:highlight w:val="yellow"/>
+          <w:lang w:val="en-US"/>
+        </w:rPr>
+        <w:t xml:space="preserve"> another formulation for the CP model was </w:t>
+      </w:r>
+      <w:proofErr w:type="spellStart"/>
+      <w:r>
+        <w:rPr>
+          <w:highlight w:val="yellow"/>
+          <w:lang w:val="en-US"/>
+        </w:rPr>
+        <w:t>attemped</w:t>
+      </w:r>
+      <w:proofErr w:type="spellEnd"/>
+      <w:r>
+        <w:rPr>
+          <w:highlight w:val="yellow"/>
+          <w:lang w:val="en-US"/>
+        </w:rPr>
+        <w:t>….</w:t>
       </w:r>
     </w:p>
     <w:p>
@@ -8037,19 +8270,13 @@
         <w:rPr>
           <w:lang w:val="en-US"/>
         </w:rPr>
-        <w:t xml:space="preserve">for the </w:t>
-      </w:r>
-      <w:r>
-        <w:rPr>
-          <w:lang w:val="en-US"/>
-        </w:rPr>
-        <w:t>s</w:t>
-      </w:r>
-      <w:r>
-        <w:rPr>
-          <w:lang w:val="en-US"/>
-        </w:rPr>
-        <w:t xml:space="preserve">tatic </w:t>
+        <w:t>for the static case and dynamic</w:t>
+      </w:r>
+      <w:r>
+        <w:rPr>
+          <w:lang w:val="en-US"/>
+        </w:rPr>
+        <w:t xml:space="preserve"> </w:t>
       </w:r>
       <w:r>
         <w:rPr>
@@ -8061,13 +8288,21 @@
         <w:rPr>
           <w:lang w:val="en-US"/>
         </w:rPr>
-        <w:t xml:space="preserve">ase </w:t>
-      </w:r>
-      <w:r>
-        <w:rPr>
-          <w:lang w:val="en-US"/>
-        </w:rPr>
-        <w:t>and dynamic</w:t>
+        <w:t>ase</w:t>
+      </w:r>
+    </w:p>
+    <w:p>
+      <w:pPr>
+        <w:pStyle w:val="ListParagraph"/>
+        <w:rPr>
+          <w:lang w:val="en-US"/>
+        </w:rPr>
+      </w:pPr>
+      <w:r>
+        <w:rPr>
+          <w:lang w:val="en-US"/>
+        </w:rPr>
+        <w:t>Most</w:t>
       </w:r>
       <w:r>
         <w:rPr>
@@ -8079,38 +8314,6 @@
         <w:rPr>
           <w:lang w:val="en-US"/>
         </w:rPr>
-        <w:t>c</w:t>
-      </w:r>
-      <w:r>
-        <w:rPr>
-          <w:lang w:val="en-US"/>
-        </w:rPr>
-        <w:t>ase</w:t>
-      </w:r>
-    </w:p>
-    <w:p>
-      <w:pPr>
-        <w:pStyle w:val="ListParagraph"/>
-        <w:rPr>
-          <w:lang w:val="en-US"/>
-        </w:rPr>
-      </w:pPr>
-      <w:r>
-        <w:rPr>
-          <w:lang w:val="en-US"/>
-        </w:rPr>
-        <w:t>Most</w:t>
-      </w:r>
-      <w:r>
-        <w:rPr>
-          <w:lang w:val="en-US"/>
-        </w:rPr>
-        <w:t xml:space="preserve"> </w:t>
-      </w:r>
-      <w:r>
-        <w:rPr>
-          <w:lang w:val="en-US"/>
-        </w:rPr>
         <w:t xml:space="preserve">of the busiest </w:t>
       </w:r>
       <w:r>
@@ -8149,7 +8352,14 @@
         <w:rPr>
           <w:lang w:val="en-US"/>
         </w:rPr>
-        <w:t xml:space="preserve">Nevertheless, the single runway formulation should also be investigated since it will cover a range of airports not covered in this paper, allowing </w:t>
+        <w:t xml:space="preserve">Nevertheless, the single runway formulation </w:t>
+      </w:r>
+      <w:r>
+        <w:rPr>
+          <w:lang w:val="en-US"/>
+        </w:rPr>
+        <w:lastRenderedPageBreak/>
+        <w:t xml:space="preserve">should also be investigated since it will cover a range of airports not covered in this paper, allowing </w:t>
       </w:r>
       <w:r>
         <w:rPr>
@@ -8438,7 +8648,6 @@
                         <w:szCs w:val="20"/>
                         <w:lang w:val="en-US"/>
                       </w:rPr>
-                      <w:lastRenderedPageBreak/>
                       <w:t xml:space="preserve">[2] </w:t>
                     </w:r>
                   </w:p>

</xml_diff>

<commit_message>
Correction grammar and problem form
</commit_message>
<xml_diff>
--- a/SAAD_Report.docx
+++ b/SAAD_Report.docx
@@ -271,7 +271,7 @@
         <w:rPr>
           <w:lang w:val="en-US"/>
         </w:rPr>
-        <w:t>runaway, by computing a landing sequence for each runaway and scheduling the landing time for each aircraft</w:t>
+        <w:t>runway, by computing a landing sequence for each runway and scheduling the landing time for each aircraft</w:t>
       </w:r>
       <w:r>
         <w:rPr>
@@ -804,7 +804,21 @@
         <w:rPr>
           <w:lang w:val="en-US"/>
         </w:rPr>
-        <w:t xml:space="preserve">one of the busiest airports in the world and has only two runaways. When the number of </w:t>
+        <w:t xml:space="preserve">one of the busiest airports in the world and has only two </w:t>
+      </w:r>
+      <w:proofErr w:type="spellStart"/>
+      <w:r>
+        <w:rPr>
+          <w:lang w:val="en-US"/>
+        </w:rPr>
+        <w:t>runawys</w:t>
+      </w:r>
+      <w:proofErr w:type="spellEnd"/>
+      <w:r>
+        <w:rPr>
+          <w:lang w:val="en-US"/>
+        </w:rPr>
+        <w:t xml:space="preserve">. When the number of </w:t>
       </w:r>
       <w:r>
         <w:rPr>
@@ -1135,7 +1149,7 @@
         <w:rPr>
           <w:lang w:val="en-US"/>
         </w:rPr>
-        <w:t>runaways</w:t>
+        <w:t>runways</w:t>
       </w:r>
       <w:r>
         <w:rPr>
@@ -1433,7 +1447,7 @@
         <w:rPr>
           <w:lang w:val="en-US"/>
         </w:rPr>
-        <w:t xml:space="preserve"> consists of the problem of assigning each aircraft an optimal landing time and runaway in a </w:t>
+        <w:t xml:space="preserve"> consists of the problem of assigning each aircraft an optimal landing time and runway in a </w:t>
       </w:r>
       <w:r>
         <w:rPr>
@@ -1505,7 +1519,7 @@
         <w:rPr>
           <w:lang w:val="en-US"/>
         </w:rPr>
-        <w:t xml:space="preserve"> or runaway</w:t>
+        <w:t xml:space="preserve"> or runway</w:t>
       </w:r>
       <w:r>
         <w:rPr>
@@ -1561,7 +1575,7 @@
         <w:rPr>
           <w:lang w:val="en-US"/>
         </w:rPr>
-        <w:t xml:space="preserve">Aircraft landing scheduling can be understood as giving priority to different aircraft, that need to land at a certain time. This problem becomes more complex, as previously explained, in busy airports with limited runaways and with several aircraft trying to land at the same </w:t>
+        <w:t xml:space="preserve">Aircraft landing scheduling can be understood as giving priority to different aircraft, that need to land at a certain time. This problem becomes more complex, as previously explained, in busy airports with limited runways and with several aircraft trying to land at the same </w:t>
       </w:r>
       <w:r>
         <w:rPr>
@@ -1648,13 +1662,13 @@
         <w:rPr>
           <w:lang w:val="en-US"/>
         </w:rPr>
-        <w:t xml:space="preserve"> for multiple runaway airports</w:t>
-      </w:r>
-      <w:r>
-        <w:rPr>
-          <w:lang w:val="en-US"/>
-        </w:rPr>
-        <w:t xml:space="preserve">. The problem is considering a landing time on a runaway for each plane </w:t>
+        <w:t xml:space="preserve"> for multiple runway airports</w:t>
+      </w:r>
+      <w:r>
+        <w:rPr>
+          <w:lang w:val="en-US"/>
+        </w:rPr>
+        <w:t xml:space="preserve">. The problem is considering a landing time on a runway for each plane </w:t>
       </w:r>
       <w:r>
         <w:rPr>
@@ -1740,7 +1754,7 @@
         <w:rPr>
           <w:lang w:val="en-US"/>
         </w:rPr>
-        <w:t xml:space="preserve"> goal is to find an optimal landing sequence based on the available runaways, number of flights, </w:t>
+        <w:t xml:space="preserve"> goal is to find an optimal landing sequence based on the available runways, number of flights, </w:t>
       </w:r>
       <w:r>
         <w:rPr>
@@ -2018,7 +2032,14 @@
               <w:noProof/>
               <w:lang w:val="en-US"/>
             </w:rPr>
-            <w:t xml:space="preserve"> [4]</w:t>
+            <w:t xml:space="preserve"> </w:t>
+          </w:r>
+          <w:r>
+            <w:rPr>
+              <w:noProof/>
+              <w:lang w:val="en-US"/>
+            </w:rPr>
+            <w:t>[4]</w:t>
           </w:r>
           <w:r>
             <w:rPr>
@@ -2045,7 +2066,7 @@
         <w:rPr>
           <w:lang w:val="en-US"/>
         </w:rPr>
-        <w:t xml:space="preserve">As in their study, is important to refer that through our paper we will typically refer to planes landing, but the models presented can be applied to problems involving just takeoffs or to problems involving a mix of landing and takeoffs on the same runaway. </w:t>
+        <w:t xml:space="preserve">As in their study, is important to refer that through our paper we will typically refer to planes landing, but the models presented can be applied to problems involving just takeoffs or to problems involving a mix of landing and takeoffs on the same runway. </w:t>
       </w:r>
       <w:r>
         <w:rPr>
@@ -2119,7 +2140,7 @@
         <w:rPr>
           <w:lang w:val="en-US"/>
         </w:rPr>
-        <w:t>A landing time and a runaway will be assigned to each plane.</w:t>
+        <w:t>A landing time and a runway will be assigned to each plane.</w:t>
       </w:r>
       <w:r>
         <w:rPr>
@@ -2309,7 +2330,7 @@
           <w:lang w:val="en-US"/>
         </w:rPr>
         <w:lastRenderedPageBreak/>
-        <w:t>In resume, the Aircraft Landing Problem (ALP), concerns the scheduling of planes at an airport by assigning to each plane a runaway and a landing time that falls within the specific time window</w:t>
+        <w:t>In resume, the Aircraft Landing Problem (ALP), concerns the scheduling of planes at an airport by assigning to each plane a runway and a landing time that falls within the specific time window</w:t>
       </w:r>
       <w:r>
         <w:rPr>
@@ -2364,7 +2385,19 @@
         <w:rPr>
           <w:lang w:val="en-US"/>
         </w:rPr>
-        <w:t xml:space="preserve"> in a multiple runaway airport</w:t>
+        <w:t xml:space="preserve"> in a </w:t>
+      </w:r>
+      <w:r>
+        <w:rPr>
+          <w:lang w:val="en-US"/>
+        </w:rPr>
+        <w:t>multiple-runway</w:t>
+      </w:r>
+      <w:r>
+        <w:rPr>
+          <w:lang w:val="en-US"/>
+        </w:rPr>
+        <w:t xml:space="preserve"> airport</w:t>
       </w:r>
       <w:r>
         <w:rPr>
@@ -2416,7 +2449,7 @@
         <w:rPr>
           <w:lang w:val="en-US"/>
         </w:rPr>
-        <w:t xml:space="preserve">multi-runaway ALP problem </w:t>
+        <w:t xml:space="preserve">multi-runway ALP problem </w:t>
       </w:r>
       <w:r>
         <w:rPr>
@@ -4465,7 +4498,6 @@
               <m:ctrlPr>
                 <w:rPr>
                   <w:rFonts w:ascii="Cambria Math" w:hAnsi="Cambria Math"/>
-                  <w:highlight w:val="yellow"/>
                   <w:lang w:val="en-US"/>
                 </w:rPr>
               </m:ctrlPr>
@@ -4474,7 +4506,6 @@
               <m:r>
                 <w:rPr>
                   <w:rFonts w:ascii="Cambria Math" w:hAnsi="Cambria Math"/>
-                  <w:highlight w:val="yellow"/>
                   <w:lang w:val="en-US"/>
                 </w:rPr>
                 <m:t>x</m:t>
@@ -4487,7 +4518,6 @@
                 </m:rPr>
                 <w:rPr>
                   <w:rFonts w:ascii="Cambria Math" w:hAnsi="Cambria Math"/>
-                  <w:highlight w:val="yellow"/>
                   <w:lang w:val="en-US"/>
                 </w:rPr>
                 <m:t>j</m:t>
@@ -4497,7 +4527,6 @@
           <m:r>
             <w:rPr>
               <w:rFonts w:ascii="Cambria Math" w:hAnsi="Cambria Math"/>
-              <w:highlight w:val="yellow"/>
               <w:lang w:val="en-US"/>
             </w:rPr>
             <m:t>≥</m:t>
@@ -4507,7 +4536,6 @@
               <m:ctrlPr>
                 <w:rPr>
                   <w:rFonts w:ascii="Cambria Math" w:hAnsi="Cambria Math"/>
-                  <w:highlight w:val="yellow"/>
                   <w:lang w:val="en-US"/>
                 </w:rPr>
               </m:ctrlPr>
@@ -4516,7 +4544,6 @@
               <m:r>
                 <w:rPr>
                   <w:rFonts w:ascii="Cambria Math" w:hAnsi="Cambria Math"/>
-                  <w:highlight w:val="yellow"/>
                   <w:lang w:val="en-US"/>
                 </w:rPr>
                 <m:t>x</m:t>
@@ -4529,7 +4556,6 @@
                 </m:rPr>
                 <w:rPr>
                   <w:rFonts w:ascii="Cambria Math" w:hAnsi="Cambria Math"/>
-                  <w:highlight w:val="yellow"/>
                   <w:lang w:val="en-US"/>
                 </w:rPr>
                 <m:t>i</m:t>
@@ -4539,7 +4565,6 @@
           <m:r>
             <w:rPr>
               <w:rFonts w:ascii="Cambria Math" w:hAnsi="Cambria Math"/>
-              <w:highlight w:val="yellow"/>
               <w:lang w:val="en-US"/>
             </w:rPr>
             <m:t>+</m:t>
@@ -4549,7 +4574,6 @@
               <m:ctrlPr>
                 <w:rPr>
                   <w:rFonts w:ascii="Cambria Math" w:hAnsi="Cambria Math"/>
-                  <w:highlight w:val="yellow"/>
                   <w:lang w:val="en-US"/>
                 </w:rPr>
               </m:ctrlPr>
@@ -4561,7 +4585,6 @@
                 </m:rPr>
                 <w:rPr>
                   <w:rFonts w:ascii="Cambria Math" w:eastAsiaTheme="minorEastAsia" w:hAnsi="Cambria Math"/>
-                  <w:highlight w:val="yellow"/>
                   <w:lang w:val="en-US"/>
                 </w:rPr>
                 <m:t>S</m:t>
@@ -4574,7 +4597,6 @@
                 </m:rPr>
                 <w:rPr>
                   <w:rFonts w:ascii="Cambria Math" w:hAnsi="Cambria Math"/>
-                  <w:highlight w:val="yellow"/>
                   <w:lang w:val="en-US"/>
                 </w:rPr>
                 <m:t>ij</m:t>
@@ -4586,7 +4608,6 @@
               <m:ctrlPr>
                 <w:rPr>
                   <w:rFonts w:ascii="Cambria Math" w:hAnsi="Cambria Math"/>
-                  <w:highlight w:val="yellow"/>
                   <w:lang w:val="en-US"/>
                 </w:rPr>
               </m:ctrlPr>
@@ -4598,7 +4619,6 @@
                 </m:rPr>
                 <w:rPr>
                   <w:rFonts w:ascii="Cambria Math" w:eastAsiaTheme="minorEastAsia" w:hAnsi="Cambria Math"/>
-                  <w:highlight w:val="yellow"/>
                   <w:lang w:val="en-US"/>
                 </w:rPr>
                 <m:t>δ</m:t>
@@ -4611,7 +4631,6 @@
                 </m:rPr>
                 <w:rPr>
                   <w:rFonts w:ascii="Cambria Math" w:hAnsi="Cambria Math"/>
-                  <w:highlight w:val="yellow"/>
                   <w:lang w:val="en-US"/>
                 </w:rPr>
                 <m:t>ij</m:t>
@@ -4621,7 +4640,6 @@
           <m:r>
             <w:rPr>
               <w:rFonts w:ascii="Cambria Math" w:hAnsi="Cambria Math"/>
-              <w:highlight w:val="yellow"/>
               <w:lang w:val="en-US"/>
             </w:rPr>
             <m:t>-(</m:t>
@@ -4631,7 +4649,6 @@
               <m:ctrlPr>
                 <w:rPr>
                   <w:rFonts w:ascii="Cambria Math" w:hAnsi="Cambria Math"/>
-                  <w:highlight w:val="yellow"/>
                   <w:lang w:val="en-US"/>
                 </w:rPr>
               </m:ctrlPr>
@@ -4643,7 +4660,6 @@
                 </m:rPr>
                 <w:rPr>
                   <w:rFonts w:ascii="Cambria Math" w:eastAsiaTheme="minorEastAsia" w:hAnsi="Cambria Math"/>
-                  <w:highlight w:val="yellow"/>
                   <w:lang w:val="en-US"/>
                 </w:rPr>
                 <m:t>L</m:t>
@@ -4656,7 +4672,6 @@
                 </m:rPr>
                 <w:rPr>
                   <w:rFonts w:ascii="Cambria Math" w:hAnsi="Cambria Math"/>
-                  <w:highlight w:val="yellow"/>
                   <w:lang w:val="en-US"/>
                 </w:rPr>
                 <m:t>i</m:t>
@@ -4666,7 +4681,6 @@
           <m:r>
             <w:rPr>
               <w:rFonts w:ascii="Cambria Math" w:hAnsi="Cambria Math"/>
-              <w:highlight w:val="yellow"/>
               <w:lang w:val="en-US"/>
             </w:rPr>
             <m:t>-</m:t>
@@ -4676,7 +4690,6 @@
               <m:ctrlPr>
                 <w:rPr>
                   <w:rFonts w:ascii="Cambria Math" w:hAnsi="Cambria Math"/>
-                  <w:highlight w:val="yellow"/>
                   <w:lang w:val="en-US"/>
                 </w:rPr>
               </m:ctrlPr>
@@ -4688,7 +4701,6 @@
                 </m:rPr>
                 <w:rPr>
                   <w:rFonts w:ascii="Cambria Math" w:eastAsiaTheme="minorEastAsia" w:hAnsi="Cambria Math"/>
-                  <w:highlight w:val="yellow"/>
                   <w:lang w:val="en-US"/>
                 </w:rPr>
                 <m:t>E</m:t>
@@ -4701,7 +4713,6 @@
                 </m:rPr>
                 <w:rPr>
                   <w:rFonts w:ascii="Cambria Math" w:hAnsi="Cambria Math"/>
-                  <w:highlight w:val="yellow"/>
                   <w:lang w:val="en-US"/>
                 </w:rPr>
                 <m:t>j</m:t>
@@ -4711,7 +4722,6 @@
           <m:r>
             <w:rPr>
               <w:rFonts w:ascii="Cambria Math" w:hAnsi="Cambria Math"/>
-              <w:highlight w:val="yellow"/>
               <w:lang w:val="en-US"/>
             </w:rPr>
             <m:t>)</m:t>
@@ -4721,7 +4731,6 @@
               <m:ctrlPr>
                 <w:rPr>
                   <w:rFonts w:ascii="Cambria Math" w:hAnsi="Cambria Math"/>
-                  <w:highlight w:val="yellow"/>
                   <w:lang w:val="en-US"/>
                 </w:rPr>
               </m:ctrlPr>
@@ -4733,7 +4742,6 @@
                 </m:rPr>
                 <w:rPr>
                   <w:rFonts w:ascii="Cambria Math" w:eastAsiaTheme="minorEastAsia" w:hAnsi="Cambria Math"/>
-                  <w:highlight w:val="yellow"/>
                   <w:lang w:val="en-US"/>
                 </w:rPr>
                 <m:t>δ</m:t>
@@ -4746,7 +4754,6 @@
                 </m:rPr>
                 <w:rPr>
                   <w:rFonts w:ascii="Cambria Math" w:hAnsi="Cambria Math"/>
-                  <w:highlight w:val="yellow"/>
                   <w:lang w:val="en-US"/>
                 </w:rPr>
                 <m:t>ji</m:t>
@@ -4759,7 +4766,6 @@
             </m:rPr>
             <w:rPr>
               <w:rFonts w:ascii="Cambria Math" w:hAnsi="Cambria Math"/>
-              <w:highlight w:val="yellow"/>
               <w:lang w:val="en-US"/>
             </w:rPr>
             <m:t xml:space="preserve">                      ∀(i,j)∈U</m:t>
@@ -4770,7 +4776,6 @@
             </m:rPr>
             <w:rPr>
               <w:rFonts w:ascii="Cambria Math" w:eastAsiaTheme="minorEastAsia" w:hAnsi="Cambria Math"/>
-              <w:highlight w:val="yellow"/>
               <w:lang w:val="en-US"/>
             </w:rPr>
             <m:t xml:space="preserve">            </m:t>
@@ -4781,7 +4786,6 @@
             </m:rPr>
             <w:rPr>
               <w:rFonts w:ascii="Cambria Math" w:hAnsi="Cambria Math"/>
-              <w:highlight w:val="yellow"/>
               <w:lang w:val="en-US"/>
             </w:rPr>
             <m:t xml:space="preserve">        </m:t>
@@ -4792,7 +4796,6 @@
             </m:rPr>
             <w:rPr>
               <w:rFonts w:ascii="Cambria Math" w:eastAsiaTheme="minorEastAsia" w:hAnsi="Cambria Math"/>
-              <w:highlight w:val="yellow"/>
               <w:lang w:val="en-US"/>
             </w:rPr>
             <m:t xml:space="preserve">                                                     (5)</m:t>
@@ -4924,7 +4927,7 @@
               <w:rFonts w:ascii="Cambria Math" w:hAnsi="Cambria Math"/>
               <w:lang w:val="en-US"/>
             </w:rPr>
-            <m:t xml:space="preserve">                                                          i=1,...,P </m:t>
+            <m:t xml:space="preserve">                                                      i=1,...,P </m:t>
           </m:r>
           <m:r>
             <m:rPr>
@@ -4934,7 +4937,27 @@
               <w:rFonts w:ascii="Cambria Math" w:eastAsiaTheme="minorEastAsia" w:hAnsi="Cambria Math"/>
               <w:lang w:val="en-US"/>
             </w:rPr>
-            <m:t xml:space="preserve">               </m:t>
+            <m:t xml:space="preserve">         </m:t>
+          </m:r>
+          <m:r>
+            <m:rPr>
+              <m:sty m:val="p"/>
+            </m:rPr>
+            <w:rPr>
+              <w:rFonts w:ascii="Cambria Math" w:eastAsiaTheme="minorEastAsia" w:hAnsi="Cambria Math"/>
+              <w:lang w:val="en-US"/>
+            </w:rPr>
+            <m:t xml:space="preserve"> </m:t>
+          </m:r>
+          <m:r>
+            <m:rPr>
+              <m:sty m:val="p"/>
+            </m:rPr>
+            <w:rPr>
+              <w:rFonts w:ascii="Cambria Math" w:eastAsiaTheme="minorEastAsia" w:hAnsi="Cambria Math"/>
+              <w:lang w:val="en-US"/>
+            </w:rPr>
+            <m:t xml:space="preserve">      </m:t>
           </m:r>
           <m:r>
             <w:rPr>
@@ -4951,7 +4974,27 @@
               <w:rFonts w:ascii="Cambria Math" w:eastAsiaTheme="minorEastAsia" w:hAnsi="Cambria Math"/>
               <w:lang w:val="en-US"/>
             </w:rPr>
-            <m:t xml:space="preserve">                                               (6)</m:t>
+            <m:t xml:space="preserve">                 </m:t>
+          </m:r>
+          <m:r>
+            <m:rPr>
+              <m:sty m:val="p"/>
+            </m:rPr>
+            <w:rPr>
+              <w:rFonts w:ascii="Cambria Math" w:eastAsiaTheme="minorEastAsia" w:hAnsi="Cambria Math"/>
+              <w:lang w:val="en-US"/>
+            </w:rPr>
+            <m:t xml:space="preserve"> </m:t>
+          </m:r>
+          <m:r>
+            <m:rPr>
+              <m:sty m:val="p"/>
+            </m:rPr>
+            <w:rPr>
+              <w:rFonts w:ascii="Cambria Math" w:eastAsiaTheme="minorEastAsia" w:hAnsi="Cambria Math"/>
+              <w:lang w:val="en-US"/>
+            </w:rPr>
+            <m:t xml:space="preserve">                            (6)</m:t>
           </m:r>
         </m:oMath>
       </m:oMathPara>
@@ -5100,7 +5143,7 @@
               <w:rFonts w:ascii="Cambria Math" w:hAnsi="Cambria Math"/>
               <w:lang w:val="en-US"/>
             </w:rPr>
-            <m:t xml:space="preserve">                                                 i=1,...,P                         </m:t>
+            <m:t xml:space="preserve">                                             i=1,...,P                         </m:t>
           </m:r>
           <m:r>
             <m:rPr>
@@ -5239,7 +5282,7 @@
               <w:rFonts w:ascii="Cambria Math" w:hAnsi="Cambria Math"/>
               <w:lang w:val="en-US"/>
             </w:rPr>
-            <m:t xml:space="preserve">                                                          i=1,...,P           </m:t>
+            <m:t xml:space="preserve">                                                     i=1,...,P           </m:t>
           </m:r>
           <m:r>
             <m:rPr>
@@ -5266,7 +5309,27 @@
               <w:rFonts w:ascii="Cambria Math" w:eastAsiaTheme="minorEastAsia" w:hAnsi="Cambria Math"/>
               <w:lang w:val="en-US"/>
             </w:rPr>
-            <m:t xml:space="preserve">                                               (8)</m:t>
+            <m:t xml:space="preserve">                               </m:t>
+          </m:r>
+          <m:r>
+            <m:rPr>
+              <m:sty m:val="p"/>
+            </m:rPr>
+            <w:rPr>
+              <w:rFonts w:ascii="Cambria Math" w:eastAsiaTheme="minorEastAsia" w:hAnsi="Cambria Math"/>
+              <w:lang w:val="en-US"/>
+            </w:rPr>
+            <m:t xml:space="preserve"> </m:t>
+          </m:r>
+          <m:r>
+            <m:rPr>
+              <m:sty m:val="p"/>
+            </m:rPr>
+            <w:rPr>
+              <w:rFonts w:ascii="Cambria Math" w:eastAsiaTheme="minorEastAsia" w:hAnsi="Cambria Math"/>
+              <w:lang w:val="en-US"/>
+            </w:rPr>
+            <m:t xml:space="preserve">                (8)</m:t>
           </m:r>
         </m:oMath>
       </m:oMathPara>
@@ -5415,7 +5478,7 @@
               <w:rFonts w:ascii="Cambria Math" w:hAnsi="Cambria Math"/>
               <w:lang w:val="en-US"/>
             </w:rPr>
-            <m:t xml:space="preserve">                                                 i=1,...,P                  </m:t>
+            <m:t xml:space="preserve">                                            i=1,...,P                  </m:t>
           </m:r>
           <m:r>
             <m:rPr>
@@ -5592,7 +5655,21 @@
               <w:rFonts w:ascii="Cambria Math" w:hAnsi="Cambria Math"/>
               <w:lang w:val="en-US"/>
             </w:rPr>
-            <m:t xml:space="preserve">                                                i=1,...,P           </m:t>
+            <m:t xml:space="preserve">                                           </m:t>
+          </m:r>
+          <m:r>
+            <w:rPr>
+              <w:rFonts w:ascii="Cambria Math" w:hAnsi="Cambria Math"/>
+              <w:lang w:val="en-US"/>
+            </w:rPr>
+            <m:t>i</m:t>
+          </m:r>
+          <m:r>
+            <w:rPr>
+              <w:rFonts w:ascii="Cambria Math" w:hAnsi="Cambria Math"/>
+              <w:lang w:val="en-US"/>
+            </w:rPr>
+            <m:t xml:space="preserve">=1,...,P           </m:t>
           </m:r>
           <m:r>
             <m:rPr>
@@ -5619,7 +5696,47 @@
               <w:rFonts w:ascii="Cambria Math" w:eastAsiaTheme="minorEastAsia" w:hAnsi="Cambria Math"/>
               <w:lang w:val="en-US"/>
             </w:rPr>
-            <m:t xml:space="preserve">                                                  (10)</m:t>
+            <m:t xml:space="preserve">                         </m:t>
+          </m:r>
+          <m:r>
+            <m:rPr>
+              <m:sty m:val="p"/>
+            </m:rPr>
+            <w:rPr>
+              <w:rFonts w:ascii="Cambria Math" w:eastAsiaTheme="minorEastAsia" w:hAnsi="Cambria Math"/>
+              <w:lang w:val="en-US"/>
+            </w:rPr>
+            <m:t xml:space="preserve"> </m:t>
+          </m:r>
+          <m:r>
+            <m:rPr>
+              <m:sty m:val="p"/>
+            </m:rPr>
+            <w:rPr>
+              <w:rFonts w:ascii="Cambria Math" w:eastAsiaTheme="minorEastAsia" w:hAnsi="Cambria Math"/>
+              <w:lang w:val="en-US"/>
+            </w:rPr>
+            <m:t xml:space="preserve">                       </m:t>
+          </m:r>
+          <m:r>
+            <m:rPr>
+              <m:sty m:val="p"/>
+            </m:rPr>
+            <w:rPr>
+              <w:rFonts w:ascii="Cambria Math" w:eastAsiaTheme="minorEastAsia" w:hAnsi="Cambria Math"/>
+              <w:lang w:val="en-US"/>
+            </w:rPr>
+            <m:t xml:space="preserve"> </m:t>
+          </m:r>
+          <m:r>
+            <m:rPr>
+              <m:sty m:val="p"/>
+            </m:rPr>
+            <w:rPr>
+              <w:rFonts w:ascii="Cambria Math" w:eastAsiaTheme="minorEastAsia" w:hAnsi="Cambria Math"/>
+              <w:lang w:val="en-US"/>
+            </w:rPr>
+            <m:t xml:space="preserve"> (10)</m:t>
           </m:r>
         </m:oMath>
       </m:oMathPara>
@@ -5731,7 +5848,7 @@
               <w:rFonts w:ascii="Cambria Math" w:eastAsiaTheme="minorEastAsia" w:hAnsi="Cambria Math"/>
               <w:lang w:val="en-US"/>
             </w:rPr>
-            <m:t xml:space="preserve">                </m:t>
+            <m:t xml:space="preserve">               </m:t>
           </m:r>
           <m:r>
             <w:rPr>
@@ -5765,7 +5882,27 @@
               <w:rFonts w:ascii="Cambria Math" w:eastAsiaTheme="minorEastAsia" w:hAnsi="Cambria Math"/>
               <w:lang w:val="en-US"/>
             </w:rPr>
-            <m:t xml:space="preserve">                                                                   (11)</m:t>
+            <m:t xml:space="preserve">                                                                </m:t>
+          </m:r>
+          <m:r>
+            <m:rPr>
+              <m:sty m:val="p"/>
+            </m:rPr>
+            <w:rPr>
+              <w:rFonts w:ascii="Cambria Math" w:eastAsiaTheme="minorEastAsia" w:hAnsi="Cambria Math"/>
+              <w:lang w:val="en-US"/>
+            </w:rPr>
+            <m:t xml:space="preserve"> </m:t>
+          </m:r>
+          <m:r>
+            <m:rPr>
+              <m:sty m:val="p"/>
+            </m:rPr>
+            <w:rPr>
+              <w:rFonts w:ascii="Cambria Math" w:eastAsiaTheme="minorEastAsia" w:hAnsi="Cambria Math"/>
+              <w:lang w:val="en-US"/>
+            </w:rPr>
+            <m:t xml:space="preserve">  (11)</m:t>
           </m:r>
         </m:oMath>
       </m:oMathPara>
@@ -5867,7 +6004,7 @@
               <w:rFonts w:ascii="Cambria Math" w:hAnsi="Cambria Math"/>
               <w:lang w:val="en-US"/>
             </w:rPr>
-            <m:t xml:space="preserve">                                                            i=1,...,P; j=1,...,P; j&gt;i         </m:t>
+            <m:t xml:space="preserve">                                                          i=1,...,P; j=1,...,P; j&gt;i         </m:t>
           </m:r>
           <m:r>
             <m:rPr>
@@ -5877,7 +6014,27 @@
               <w:rFonts w:ascii="Cambria Math" w:eastAsiaTheme="minorEastAsia" w:hAnsi="Cambria Math"/>
               <w:lang w:val="en-US"/>
             </w:rPr>
-            <m:t xml:space="preserve">                        (12)</m:t>
+            <m:t xml:space="preserve">            </m:t>
+          </m:r>
+          <m:r>
+            <m:rPr>
+              <m:sty m:val="p"/>
+            </m:rPr>
+            <w:rPr>
+              <w:rFonts w:ascii="Cambria Math" w:eastAsiaTheme="minorEastAsia" w:hAnsi="Cambria Math"/>
+              <w:lang w:val="en-US"/>
+            </w:rPr>
+            <m:t xml:space="preserve">  </m:t>
+          </m:r>
+          <m:r>
+            <m:rPr>
+              <m:sty m:val="p"/>
+            </m:rPr>
+            <w:rPr>
+              <w:rFonts w:ascii="Cambria Math" w:eastAsiaTheme="minorEastAsia" w:hAnsi="Cambria Math"/>
+              <w:lang w:val="en-US"/>
+            </w:rPr>
+            <m:t xml:space="preserve">            (12)</m:t>
           </m:r>
         </m:oMath>
       </m:oMathPara>
@@ -6015,7 +6172,21 @@
               <w:rFonts w:ascii="Cambria Math" w:hAnsi="Cambria Math"/>
               <w:lang w:val="en-US"/>
             </w:rPr>
-            <m:t xml:space="preserve">-1                                             i=1,...,P; j=1,...,P; j&gt;i; r=1,...,R  </m:t>
+            <m:t xml:space="preserve">-1                                      </m:t>
+          </m:r>
+          <m:r>
+            <w:rPr>
+              <w:rFonts w:ascii="Cambria Math" w:hAnsi="Cambria Math"/>
+              <w:lang w:val="en-US"/>
+            </w:rPr>
+            <m:t xml:space="preserve"> </m:t>
+          </m:r>
+          <m:r>
+            <w:rPr>
+              <w:rFonts w:ascii="Cambria Math" w:hAnsi="Cambria Math"/>
+              <w:lang w:val="en-US"/>
+            </w:rPr>
+            <m:t xml:space="preserve">i=1,...,P; j=1,...,P; j&gt;i; r=1,...,R  </m:t>
           </m:r>
           <m:r>
             <m:rPr>
@@ -6025,7 +6196,27 @@
               <w:rFonts w:ascii="Cambria Math" w:eastAsiaTheme="minorEastAsia" w:hAnsi="Cambria Math"/>
               <w:lang w:val="en-US"/>
             </w:rPr>
-            <m:t xml:space="preserve">      (13)</m:t>
+            <m:t xml:space="preserve">     </m:t>
+          </m:r>
+          <m:r>
+            <m:rPr>
+              <m:sty m:val="p"/>
+            </m:rPr>
+            <w:rPr>
+              <w:rFonts w:ascii="Cambria Math" w:eastAsiaTheme="minorEastAsia" w:hAnsi="Cambria Math"/>
+              <w:lang w:val="en-US"/>
+            </w:rPr>
+            <m:t xml:space="preserve">  </m:t>
+          </m:r>
+          <m:r>
+            <m:rPr>
+              <m:sty m:val="p"/>
+            </m:rPr>
+            <w:rPr>
+              <w:rFonts w:ascii="Cambria Math" w:eastAsiaTheme="minorEastAsia" w:hAnsi="Cambria Math"/>
+              <w:lang w:val="en-US"/>
+            </w:rPr>
+            <m:t xml:space="preserve"> (13)</m:t>
           </m:r>
         </m:oMath>
       </m:oMathPara>
@@ -6281,7 +6472,14 @@
               <w:rFonts w:ascii="Cambria Math" w:hAnsi="Cambria Math"/>
               <w:lang w:val="en-US"/>
             </w:rPr>
-            <m:t xml:space="preserve">)                  </m:t>
+            <m:t xml:space="preserve">)    </m:t>
+          </m:r>
+          <m:r>
+            <w:rPr>
+              <w:rFonts w:ascii="Cambria Math" w:hAnsi="Cambria Math"/>
+              <w:lang w:val="en-US"/>
+            </w:rPr>
+            <m:t xml:space="preserve">           </m:t>
           </m:r>
           <m:r>
             <m:rPr>
@@ -6291,14 +6489,62 @@
               <w:rFonts w:ascii="Cambria Math" w:eastAsiaTheme="minorEastAsia" w:hAnsi="Cambria Math"/>
               <w:lang w:val="en-US"/>
             </w:rPr>
-            <m:t xml:space="preserve">                                                  </m:t>
+            <m:t xml:space="preserve">      </m:t>
           </m:r>
           <m:r>
             <w:rPr>
               <w:rFonts w:ascii="Cambria Math" w:hAnsi="Cambria Math"/>
               <w:lang w:val="en-US"/>
             </w:rPr>
-            <m:t xml:space="preserve">   ∀(i,j)∈V       </m:t>
+            <m:t xml:space="preserve">            </m:t>
+          </m:r>
+          <m:r>
+            <m:rPr>
+              <m:sty m:val="p"/>
+            </m:rPr>
+            <w:rPr>
+              <w:rFonts w:ascii="Cambria Math" w:eastAsiaTheme="minorEastAsia" w:hAnsi="Cambria Math"/>
+              <w:lang w:val="en-US"/>
+            </w:rPr>
+            <m:t xml:space="preserve">      </m:t>
+          </m:r>
+          <m:r>
+            <w:rPr>
+              <w:rFonts w:ascii="Cambria Math" w:hAnsi="Cambria Math"/>
+              <w:lang w:val="en-US"/>
+            </w:rPr>
+            <m:t xml:space="preserve">            </m:t>
+          </m:r>
+          <m:r>
+            <m:rPr>
+              <m:sty m:val="p"/>
+            </m:rPr>
+            <w:rPr>
+              <w:rFonts w:ascii="Cambria Math" w:eastAsiaTheme="minorEastAsia" w:hAnsi="Cambria Math"/>
+              <w:lang w:val="en-US"/>
+            </w:rPr>
+            <m:t xml:space="preserve">      </m:t>
+          </m:r>
+          <m:r>
+            <w:rPr>
+              <w:rFonts w:ascii="Cambria Math" w:hAnsi="Cambria Math"/>
+              <w:lang w:val="en-US"/>
+            </w:rPr>
+            <m:t xml:space="preserve"> </m:t>
+          </m:r>
+          <m:r>
+            <w:rPr>
+              <w:rFonts w:ascii="Cambria Math" w:hAnsi="Cambria Math"/>
+              <w:lang w:val="en-US"/>
+            </w:rPr>
+            <m:t xml:space="preserve">       </m:t>
+          </m:r>
+          <m:r>
+            <w:rPr>
+              <w:rFonts w:ascii="Cambria Math" w:hAnsi="Cambria Math"/>
+              <w:lang w:val="en-US"/>
+            </w:rPr>
+            <m:t xml:space="preserve">  ∀(i,j)∈V       </m:t>
           </m:r>
           <m:r>
             <m:rPr>
@@ -6769,7 +7015,7 @@
               <w:rFonts w:ascii="Cambria Math" w:hAnsi="Cambria Math"/>
               <w:lang w:val="en-US"/>
             </w:rPr>
-            <m:t xml:space="preserve">                           ∀(i,j)∈U       </m:t>
+            <m:t xml:space="preserve">               ∀(i,j)∈U       </m:t>
           </m:r>
           <m:r>
             <m:rPr>
@@ -6807,32 +7053,9 @@
           <w:iCs/>
           <w:lang w:val="en-US"/>
         </w:rPr>
-        <w:t>The objective function (</w:t>
-      </w:r>
-      <w:r>
-        <w:rPr>
-          <w:rFonts w:eastAsiaTheme="minorEastAsia"/>
-          <w:iCs/>
-          <w:lang w:val="en-US"/>
-        </w:rPr>
-        <w:t>1</w:t>
-      </w:r>
-      <w:r>
-        <w:rPr>
-          <w:rFonts w:eastAsiaTheme="minorEastAsia"/>
-          <w:iCs/>
-          <w:lang w:val="en-US"/>
-        </w:rPr>
-        <w:t>)</w:t>
-      </w:r>
-      <w:r>
-        <w:rPr>
-          <w:rFonts w:eastAsiaTheme="minorEastAsia"/>
-          <w:iCs/>
-          <w:lang w:val="en-US"/>
-        </w:rPr>
-        <w:t xml:space="preserve"> will minimize the total costs of deviation from the target times (</w:t>
-      </w:r>
+        <w:t>The objective function (1) will minimize the total costs of deviation from the target times (</w:t>
+      </w:r>
+      <w:proofErr w:type="spellStart"/>
       <w:r>
         <w:rPr>
           <w:rFonts w:eastAsiaTheme="minorEastAsia"/>
@@ -6850,6 +7073,7 @@
         </w:rPr>
         <w:t>i</w:t>
       </w:r>
+      <w:proofErr w:type="spellEnd"/>
       <w:r>
         <w:rPr>
           <w:rFonts w:eastAsiaTheme="minorEastAsia"/>
@@ -6873,6 +7097,173 @@
           <w:iCs/>
           <w:lang w:val="en-US"/>
         </w:rPr>
+        <w:t xml:space="preserve">Constraints (2) ensure that the scheduled landing time for each aircraft lies within its time window. Constraints (3) ensure that aircraft </w:t>
+      </w:r>
+      <w:proofErr w:type="spellStart"/>
+      <w:r>
+        <w:rPr>
+          <w:rFonts w:eastAsiaTheme="minorEastAsia"/>
+          <w:iCs/>
+          <w:lang w:val="en-US"/>
+        </w:rPr>
+        <w:t>i</w:t>
+      </w:r>
+      <w:proofErr w:type="spellEnd"/>
+      <w:r>
+        <w:rPr>
+          <w:rFonts w:eastAsiaTheme="minorEastAsia"/>
+          <w:iCs/>
+          <w:lang w:val="en-US"/>
+        </w:rPr>
+        <w:t xml:space="preserve"> will land before aircraft j (</w:t>
+      </w:r>
+      <w:proofErr w:type="spellStart"/>
+      <w:r>
+        <w:rPr>
+          <w:rFonts w:eastAsiaTheme="minorEastAsia"/>
+          <w:iCs/>
+          <w:lang w:val="en-US"/>
+        </w:rPr>
+        <w:t>δ</w:t>
+      </w:r>
+      <w:r>
+        <w:rPr>
+          <w:rFonts w:eastAsiaTheme="minorEastAsia"/>
+          <w:iCs/>
+          <w:vertAlign w:val="subscript"/>
+          <w:lang w:val="en-US"/>
+        </w:rPr>
+        <w:t>ij</w:t>
+      </w:r>
+      <w:proofErr w:type="spellEnd"/>
+      <w:r>
+        <w:rPr>
+          <w:rFonts w:eastAsiaTheme="minorEastAsia"/>
+          <w:iCs/>
+          <w:lang w:val="en-US"/>
+        </w:rPr>
+        <w:t xml:space="preserve"> = 1)</w:t>
+      </w:r>
+      <w:r>
+        <w:rPr>
+          <w:rFonts w:eastAsiaTheme="minorEastAsia"/>
+          <w:iCs/>
+          <w:lang w:val="en-US"/>
+        </w:rPr>
+        <w:t xml:space="preserve"> or </w:t>
+      </w:r>
+      <w:r>
+        <w:rPr>
+          <w:rFonts w:eastAsiaTheme="minorEastAsia"/>
+          <w:iCs/>
+          <w:lang w:val="en-US"/>
+        </w:rPr>
+        <w:t xml:space="preserve">aircraft j lands before aircraft </w:t>
+      </w:r>
+      <w:proofErr w:type="spellStart"/>
+      <w:r>
+        <w:rPr>
+          <w:rFonts w:eastAsiaTheme="minorEastAsia"/>
+          <w:iCs/>
+          <w:lang w:val="en-US"/>
+        </w:rPr>
+        <w:t>i</w:t>
+      </w:r>
+      <w:proofErr w:type="spellEnd"/>
+      <w:r>
+        <w:rPr>
+          <w:rFonts w:eastAsiaTheme="minorEastAsia"/>
+          <w:iCs/>
+          <w:lang w:val="en-US"/>
+        </w:rPr>
+        <w:t xml:space="preserve"> (</w:t>
+      </w:r>
+      <w:proofErr w:type="spellStart"/>
+      <w:r>
+        <w:rPr>
+          <w:rFonts w:eastAsiaTheme="minorEastAsia"/>
+          <w:iCs/>
+          <w:lang w:val="en-US"/>
+        </w:rPr>
+        <w:t>δ</w:t>
+      </w:r>
+      <w:r>
+        <w:rPr>
+          <w:rFonts w:eastAsiaTheme="minorEastAsia"/>
+          <w:iCs/>
+          <w:vertAlign w:val="subscript"/>
+          <w:lang w:val="en-US"/>
+        </w:rPr>
+        <w:t>ji</w:t>
+      </w:r>
+      <w:proofErr w:type="spellEnd"/>
+      <w:r>
+        <w:rPr>
+          <w:rFonts w:eastAsiaTheme="minorEastAsia"/>
+          <w:iCs/>
+          <w:lang w:val="en-US"/>
+        </w:rPr>
+        <w:t xml:space="preserve"> = 1).</w:t>
+      </w:r>
+      <w:r>
+        <w:rPr>
+          <w:rFonts w:eastAsiaTheme="minorEastAsia"/>
+          <w:iCs/>
+          <w:lang w:val="en-US"/>
+        </w:rPr>
+        <w:t xml:space="preserve"> Constraints (4) represent the pairs of planes (</w:t>
+      </w:r>
+      <w:proofErr w:type="spellStart"/>
+      <w:r>
+        <w:rPr>
+          <w:rFonts w:eastAsiaTheme="minorEastAsia"/>
+          <w:iCs/>
+          <w:lang w:val="en-US"/>
+        </w:rPr>
+        <w:t>i</w:t>
+      </w:r>
+      <w:proofErr w:type="spellEnd"/>
+      <w:r>
+        <w:rPr>
+          <w:rFonts w:eastAsiaTheme="minorEastAsia"/>
+          <w:iCs/>
+          <w:lang w:val="en-US"/>
+        </w:rPr>
+        <w:t xml:space="preserve">, j) for which </w:t>
+      </w:r>
+      <w:proofErr w:type="spellStart"/>
+      <w:r>
+        <w:rPr>
+          <w:rFonts w:eastAsiaTheme="minorEastAsia"/>
+          <w:iCs/>
+          <w:lang w:val="en-US"/>
+        </w:rPr>
+        <w:t>i</w:t>
+      </w:r>
+      <w:proofErr w:type="spellEnd"/>
+      <w:r>
+        <w:rPr>
+          <w:rFonts w:eastAsiaTheme="minorEastAsia"/>
+          <w:iCs/>
+          <w:lang w:val="en-US"/>
+        </w:rPr>
+        <w:t xml:space="preserve"> lands before j ad for which is not always guaranteed that the separation constraint is always satisfied (union of set W and V). Constraints </w:t>
+      </w:r>
+      <w:r>
+        <w:rPr>
+          <w:rFonts w:eastAsiaTheme="minorEastAsia"/>
+          <w:iCs/>
+          <w:lang w:val="en-US"/>
+        </w:rPr>
+        <w:lastRenderedPageBreak/>
+        <w:t xml:space="preserve">(5) ensure a separation constraint for the pairs of planes in U. </w:t>
+      </w:r>
+      <w:r>
+        <w:rPr>
+          <w:rFonts w:eastAsiaTheme="minorEastAsia"/>
+          <w:iCs/>
+          <w:lang w:val="en-US"/>
+        </w:rPr>
         <w:t>Constraints (</w:t>
       </w:r>
       <w:r>
@@ -6881,23 +7272,363 @@
           <w:iCs/>
           <w:lang w:val="en-US"/>
         </w:rPr>
-        <w:t xml:space="preserve">2) </w:t>
-      </w:r>
-      <w:r>
-        <w:rPr>
-          <w:rFonts w:eastAsiaTheme="minorEastAsia"/>
-          <w:iCs/>
-          <w:lang w:val="en-US"/>
-        </w:rPr>
-        <w:t>ensure</w:t>
-      </w:r>
-      <w:r>
-        <w:rPr>
-          <w:rFonts w:eastAsiaTheme="minorEastAsia"/>
-          <w:iCs/>
-          <w:lang w:val="en-US"/>
-        </w:rPr>
-        <w:t xml:space="preserve"> that the scheduled landing time for each aircraft lies within its time window.</w:t>
+        <w:t>6</w:t>
+      </w:r>
+      <w:r>
+        <w:rPr>
+          <w:rFonts w:eastAsiaTheme="minorEastAsia"/>
+          <w:iCs/>
+          <w:lang w:val="en-US"/>
+        </w:rPr>
+        <w:t>) and (</w:t>
+      </w:r>
+      <w:r>
+        <w:rPr>
+          <w:rFonts w:eastAsiaTheme="minorEastAsia"/>
+          <w:iCs/>
+          <w:lang w:val="en-US"/>
+        </w:rPr>
+        <w:t>7</w:t>
+      </w:r>
+      <w:r>
+        <w:rPr>
+          <w:rFonts w:eastAsiaTheme="minorEastAsia"/>
+          <w:iCs/>
+          <w:lang w:val="en-US"/>
+        </w:rPr>
+        <w:t>) ensure that α</w:t>
+      </w:r>
+      <w:proofErr w:type="spellStart"/>
+      <w:r>
+        <w:rPr>
+          <w:rFonts w:eastAsiaTheme="minorEastAsia"/>
+          <w:iCs/>
+          <w:vertAlign w:val="subscript"/>
+          <w:lang w:val="en-US"/>
+        </w:rPr>
+        <w:t>i</w:t>
+      </w:r>
+      <w:proofErr w:type="spellEnd"/>
+      <w:r>
+        <w:rPr>
+          <w:rFonts w:eastAsiaTheme="minorEastAsia"/>
+          <w:iCs/>
+          <w:lang w:val="en-US"/>
+        </w:rPr>
+        <w:t xml:space="preserve"> is at least as big as zero and the time diﬀerence between </w:t>
+      </w:r>
+      <w:proofErr w:type="spellStart"/>
+      <w:r>
+        <w:rPr>
+          <w:rFonts w:eastAsiaTheme="minorEastAsia"/>
+          <w:iCs/>
+          <w:lang w:val="en-US"/>
+        </w:rPr>
+        <w:t>T</w:t>
+      </w:r>
+      <w:r>
+        <w:rPr>
+          <w:rFonts w:eastAsiaTheme="minorEastAsia"/>
+          <w:iCs/>
+          <w:vertAlign w:val="subscript"/>
+          <w:lang w:val="en-US"/>
+        </w:rPr>
+        <w:t>i</w:t>
+      </w:r>
+      <w:proofErr w:type="spellEnd"/>
+      <w:r>
+        <w:rPr>
+          <w:rFonts w:eastAsiaTheme="minorEastAsia"/>
+          <w:iCs/>
+          <w:lang w:val="en-US"/>
+        </w:rPr>
+        <w:t xml:space="preserve"> and x</w:t>
+      </w:r>
+      <w:r>
+        <w:rPr>
+          <w:rFonts w:eastAsiaTheme="minorEastAsia"/>
+          <w:iCs/>
+          <w:vertAlign w:val="subscript"/>
+          <w:lang w:val="en-US"/>
+        </w:rPr>
+        <w:t>i</w:t>
+      </w:r>
+      <w:r>
+        <w:rPr>
+          <w:rFonts w:eastAsiaTheme="minorEastAsia"/>
+          <w:iCs/>
+          <w:lang w:val="en-US"/>
+        </w:rPr>
+        <w:t xml:space="preserve">, and at most the time diﬀerence between </w:t>
+      </w:r>
+      <w:proofErr w:type="spellStart"/>
+      <w:r>
+        <w:rPr>
+          <w:rFonts w:eastAsiaTheme="minorEastAsia"/>
+          <w:iCs/>
+          <w:lang w:val="en-US"/>
+        </w:rPr>
+        <w:t>T</w:t>
+      </w:r>
+      <w:r>
+        <w:rPr>
+          <w:rFonts w:eastAsiaTheme="minorEastAsia"/>
+          <w:iCs/>
+          <w:vertAlign w:val="subscript"/>
+          <w:lang w:val="en-US"/>
+        </w:rPr>
+        <w:t>i</w:t>
+      </w:r>
+      <w:proofErr w:type="spellEnd"/>
+      <w:r>
+        <w:rPr>
+          <w:rFonts w:eastAsiaTheme="minorEastAsia"/>
+          <w:iCs/>
+          <w:lang w:val="en-US"/>
+        </w:rPr>
+        <w:t xml:space="preserve"> and </w:t>
+      </w:r>
+      <w:proofErr w:type="spellStart"/>
+      <w:r>
+        <w:rPr>
+          <w:rFonts w:eastAsiaTheme="minorEastAsia"/>
+          <w:iCs/>
+          <w:lang w:val="en-US"/>
+        </w:rPr>
+        <w:t>E</w:t>
+      </w:r>
+      <w:r>
+        <w:rPr>
+          <w:rFonts w:eastAsiaTheme="minorEastAsia"/>
+          <w:iCs/>
+          <w:vertAlign w:val="subscript"/>
+          <w:lang w:val="en-US"/>
+        </w:rPr>
+        <w:t>i</w:t>
+      </w:r>
+      <w:proofErr w:type="spellEnd"/>
+      <w:r>
+        <w:rPr>
+          <w:rFonts w:eastAsiaTheme="minorEastAsia"/>
+          <w:iCs/>
+          <w:lang w:val="en-US"/>
+        </w:rPr>
+        <w:t>. Constraints (</w:t>
+      </w:r>
+      <w:r>
+        <w:rPr>
+          <w:rFonts w:eastAsiaTheme="minorEastAsia"/>
+          <w:iCs/>
+          <w:lang w:val="en-US"/>
+        </w:rPr>
+        <w:t>8</w:t>
+      </w:r>
+      <w:r>
+        <w:rPr>
+          <w:rFonts w:eastAsiaTheme="minorEastAsia"/>
+          <w:iCs/>
+          <w:lang w:val="en-US"/>
+        </w:rPr>
+        <w:t>) and (</w:t>
+      </w:r>
+      <w:r>
+        <w:rPr>
+          <w:rFonts w:eastAsiaTheme="minorEastAsia"/>
+          <w:iCs/>
+          <w:lang w:val="en-US"/>
+        </w:rPr>
+        <w:t>9</w:t>
+      </w:r>
+      <w:r>
+        <w:rPr>
+          <w:rFonts w:eastAsiaTheme="minorEastAsia"/>
+          <w:iCs/>
+          <w:lang w:val="en-US"/>
+        </w:rPr>
+        <w:t>) are similar equations for β</w:t>
+      </w:r>
+      <w:proofErr w:type="spellStart"/>
+      <w:r>
+        <w:rPr>
+          <w:rFonts w:eastAsiaTheme="minorEastAsia"/>
+          <w:iCs/>
+          <w:vertAlign w:val="subscript"/>
+          <w:lang w:val="en-US"/>
+        </w:rPr>
+        <w:t>i</w:t>
+      </w:r>
+      <w:proofErr w:type="spellEnd"/>
+      <w:r>
+        <w:rPr>
+          <w:rFonts w:eastAsiaTheme="minorEastAsia"/>
+          <w:iCs/>
+          <w:lang w:val="en-US"/>
+        </w:rPr>
+        <w:t>. Constraints (</w:t>
+      </w:r>
+      <w:r>
+        <w:rPr>
+          <w:rFonts w:eastAsiaTheme="minorEastAsia"/>
+          <w:iCs/>
+          <w:lang w:val="en-US"/>
+        </w:rPr>
+        <w:t>10</w:t>
+      </w:r>
+      <w:r>
+        <w:rPr>
+          <w:rFonts w:eastAsiaTheme="minorEastAsia"/>
+          <w:iCs/>
+          <w:lang w:val="en-US"/>
+        </w:rPr>
+        <w:t>) relate the landing time (x</w:t>
+      </w:r>
+      <w:r>
+        <w:rPr>
+          <w:rFonts w:eastAsiaTheme="minorEastAsia"/>
+          <w:iCs/>
+          <w:vertAlign w:val="subscript"/>
+          <w:lang w:val="en-US"/>
+        </w:rPr>
+        <w:t>i</w:t>
+      </w:r>
+      <w:r>
+        <w:rPr>
+          <w:rFonts w:eastAsiaTheme="minorEastAsia"/>
+          <w:iCs/>
+          <w:lang w:val="en-US"/>
+        </w:rPr>
+        <w:t xml:space="preserve">) to the time plane </w:t>
+      </w:r>
+      <w:proofErr w:type="spellStart"/>
+      <w:r>
+        <w:rPr>
+          <w:rFonts w:eastAsiaTheme="minorEastAsia"/>
+          <w:iCs/>
+          <w:lang w:val="en-US"/>
+        </w:rPr>
+        <w:t>i</w:t>
+      </w:r>
+      <w:proofErr w:type="spellEnd"/>
+      <w:r>
+        <w:rPr>
+          <w:rFonts w:eastAsiaTheme="minorEastAsia"/>
+          <w:iCs/>
+          <w:lang w:val="en-US"/>
+        </w:rPr>
+        <w:t xml:space="preserve"> lands before (α</w:t>
+      </w:r>
+      <w:proofErr w:type="spellStart"/>
+      <w:r>
+        <w:rPr>
+          <w:rFonts w:eastAsiaTheme="minorEastAsia"/>
+          <w:iCs/>
+          <w:vertAlign w:val="subscript"/>
+          <w:lang w:val="en-US"/>
+        </w:rPr>
+        <w:t>i</w:t>
+      </w:r>
+      <w:proofErr w:type="spellEnd"/>
+      <w:r>
+        <w:rPr>
+          <w:rFonts w:eastAsiaTheme="minorEastAsia"/>
+          <w:iCs/>
+          <w:lang w:val="en-US"/>
+        </w:rPr>
+        <w:t>), or after (β</w:t>
+      </w:r>
+      <w:proofErr w:type="spellStart"/>
+      <w:r>
+        <w:rPr>
+          <w:rFonts w:eastAsiaTheme="minorEastAsia"/>
+          <w:iCs/>
+          <w:vertAlign w:val="subscript"/>
+          <w:lang w:val="en-US"/>
+        </w:rPr>
+        <w:t>i</w:t>
+      </w:r>
+      <w:proofErr w:type="spellEnd"/>
+      <w:r>
+        <w:rPr>
+          <w:rFonts w:eastAsiaTheme="minorEastAsia"/>
+          <w:iCs/>
+          <w:lang w:val="en-US"/>
+        </w:rPr>
+        <w:t>), target (</w:t>
+      </w:r>
+      <w:proofErr w:type="spellStart"/>
+      <w:r>
+        <w:rPr>
+          <w:rFonts w:eastAsiaTheme="minorEastAsia"/>
+          <w:iCs/>
+          <w:lang w:val="en-US"/>
+        </w:rPr>
+        <w:t>T</w:t>
+      </w:r>
+      <w:r>
+        <w:rPr>
+          <w:rFonts w:eastAsiaTheme="minorEastAsia"/>
+          <w:iCs/>
+          <w:vertAlign w:val="subscript"/>
+          <w:lang w:val="en-US"/>
+        </w:rPr>
+        <w:t>i</w:t>
+      </w:r>
+      <w:proofErr w:type="spellEnd"/>
+      <w:r>
+        <w:rPr>
+          <w:rFonts w:eastAsiaTheme="minorEastAsia"/>
+          <w:iCs/>
+          <w:lang w:val="en-US"/>
+        </w:rPr>
+        <w:t>).</w:t>
+      </w:r>
+      <w:r>
+        <w:rPr>
+          <w:rFonts w:eastAsiaTheme="minorEastAsia"/>
+          <w:iCs/>
+          <w:lang w:val="en-US"/>
+        </w:rPr>
+        <w:t xml:space="preserve">  </w:t>
+      </w:r>
+      <w:r>
+        <w:rPr>
+          <w:rFonts w:eastAsiaTheme="minorEastAsia"/>
+          <w:iCs/>
+          <w:lang w:val="en-US"/>
+        </w:rPr>
+        <w:t>Constraints (</w:t>
+      </w:r>
+      <w:r>
+        <w:rPr>
+          <w:rFonts w:eastAsiaTheme="minorEastAsia"/>
+          <w:iCs/>
+          <w:lang w:val="en-US"/>
+        </w:rPr>
+        <w:t>11</w:t>
+      </w:r>
+      <w:r>
+        <w:rPr>
+          <w:rFonts w:eastAsiaTheme="minorEastAsia"/>
+          <w:iCs/>
+          <w:lang w:val="en-US"/>
+        </w:rPr>
+        <w:t>) ensure that each plan</w:t>
+      </w:r>
+      <w:r>
+        <w:rPr>
+          <w:rFonts w:eastAsiaTheme="minorEastAsia"/>
+          <w:iCs/>
+          <w:lang w:val="en-US"/>
+        </w:rPr>
+        <w:t>e</w:t>
+      </w:r>
+      <w:r>
+        <w:rPr>
+          <w:rFonts w:eastAsiaTheme="minorEastAsia"/>
+          <w:iCs/>
+          <w:lang w:val="en-US"/>
+        </w:rPr>
+        <w:t xml:space="preserve"> lands on exactly one runway whereas constraints</w:t>
       </w:r>
       <w:r>
         <w:rPr>
@@ -6913,16 +7644,41 @@
           <w:iCs/>
           <w:lang w:val="en-US"/>
         </w:rPr>
-        <w:t>Constraints (</w:t>
-      </w:r>
-      <w:r>
-        <w:rPr>
-          <w:rFonts w:eastAsiaTheme="minorEastAsia"/>
-          <w:iCs/>
-          <w:lang w:val="en-US"/>
-        </w:rPr>
-        <w:t xml:space="preserve">3) ensure that aircraft </w:t>
-      </w:r>
+        <w:t>(</w:t>
+      </w:r>
+      <w:r>
+        <w:rPr>
+          <w:rFonts w:eastAsiaTheme="minorEastAsia"/>
+          <w:iCs/>
+          <w:lang w:val="en-US"/>
+        </w:rPr>
+        <w:t>12</w:t>
+      </w:r>
+      <w:r>
+        <w:rPr>
+          <w:rFonts w:eastAsiaTheme="minorEastAsia"/>
+          <w:iCs/>
+          <w:lang w:val="en-US"/>
+        </w:rPr>
+        <w:t>) are symmetry constraints (</w:t>
+      </w:r>
+      <w:r>
+        <w:rPr>
+          <w:rFonts w:eastAsiaTheme="minorEastAsia"/>
+          <w:iCs/>
+          <w:lang w:val="en-US"/>
+        </w:rPr>
+        <w:t xml:space="preserve">meaning that, </w:t>
+      </w:r>
+      <w:r>
+        <w:rPr>
+          <w:rFonts w:eastAsiaTheme="minorEastAsia"/>
+          <w:iCs/>
+          <w:lang w:val="en-US"/>
+        </w:rPr>
+        <w:t xml:space="preserve">if </w:t>
+      </w:r>
+      <w:proofErr w:type="spellStart"/>
       <w:r>
         <w:rPr>
           <w:rFonts w:eastAsiaTheme="minorEastAsia"/>
@@ -6931,21 +7687,66 @@
         </w:rPr>
         <w:t>i</w:t>
       </w:r>
-      <w:r>
-        <w:rPr>
-          <w:rFonts w:eastAsiaTheme="minorEastAsia"/>
-          <w:iCs/>
-          <w:lang w:val="en-US"/>
-        </w:rPr>
-        <w:t xml:space="preserve"> will </w:t>
-      </w:r>
-      <w:r>
-        <w:rPr>
-          <w:rFonts w:eastAsiaTheme="minorEastAsia"/>
-          <w:iCs/>
-          <w:lang w:val="en-US"/>
-        </w:rPr>
-        <w:t>land</w:t>
+      <w:proofErr w:type="spellEnd"/>
+      <w:r>
+        <w:rPr>
+          <w:rFonts w:eastAsiaTheme="minorEastAsia"/>
+          <w:iCs/>
+          <w:lang w:val="en-US"/>
+        </w:rPr>
+        <w:t xml:space="preserve"> and j land on the same runway so do j and </w:t>
+      </w:r>
+      <w:proofErr w:type="spellStart"/>
+      <w:r>
+        <w:rPr>
+          <w:rFonts w:eastAsiaTheme="minorEastAsia"/>
+          <w:iCs/>
+          <w:lang w:val="en-US"/>
+        </w:rPr>
+        <w:t>i</w:t>
+      </w:r>
+      <w:proofErr w:type="spellEnd"/>
+      <w:r>
+        <w:rPr>
+          <w:rFonts w:eastAsiaTheme="minorEastAsia"/>
+          <w:iCs/>
+          <w:lang w:val="en-US"/>
+        </w:rPr>
+        <w:t>). Constraints (</w:t>
+      </w:r>
+      <w:r>
+        <w:rPr>
+          <w:rFonts w:eastAsiaTheme="minorEastAsia"/>
+          <w:iCs/>
+          <w:lang w:val="en-US"/>
+        </w:rPr>
+        <w:t>13</w:t>
+      </w:r>
+      <w:r>
+        <w:rPr>
+          <w:rFonts w:eastAsiaTheme="minorEastAsia"/>
+          <w:iCs/>
+          <w:lang w:val="en-US"/>
+        </w:rPr>
+        <w:t xml:space="preserve">) ensure that, if there is any runway r on which plane </w:t>
+      </w:r>
+      <w:proofErr w:type="spellStart"/>
+      <w:r>
+        <w:rPr>
+          <w:rFonts w:eastAsiaTheme="minorEastAsia"/>
+          <w:iCs/>
+          <w:lang w:val="en-US"/>
+        </w:rPr>
+        <w:t>i</w:t>
+      </w:r>
+      <w:proofErr w:type="spellEnd"/>
+      <w:r>
+        <w:rPr>
+          <w:rFonts w:eastAsiaTheme="minorEastAsia"/>
+          <w:iCs/>
+          <w:lang w:val="en-US"/>
+        </w:rPr>
+        <w:t xml:space="preserve"> and j are both landed</w:t>
       </w:r>
       <w:r>
         <w:rPr>
@@ -6961,15 +7762,34 @@
           <w:iCs/>
           <w:lang w:val="en-US"/>
         </w:rPr>
-        <w:t>before aircraft j (</w:t>
-      </w:r>
-      <w:r>
-        <w:rPr>
-          <w:rFonts w:eastAsiaTheme="minorEastAsia"/>
-          <w:iCs/>
-          <w:lang w:val="en-US"/>
-        </w:rPr>
-        <w:t>δ</w:t>
+        <w:t>(</w:t>
+      </w:r>
+      <w:proofErr w:type="gramStart"/>
+      <w:r>
+        <w:rPr>
+          <w:rFonts w:eastAsiaTheme="minorEastAsia"/>
+          <w:iCs/>
+          <w:lang w:val="en-US"/>
+        </w:rPr>
+        <w:t>i.e.</w:t>
+      </w:r>
+      <w:proofErr w:type="gramEnd"/>
+      <w:r>
+        <w:rPr>
+          <w:rFonts w:eastAsiaTheme="minorEastAsia"/>
+          <w:iCs/>
+          <w:lang w:val="en-US"/>
+        </w:rPr>
+        <w:t xml:space="preserve"> </w:t>
+      </w:r>
+      <w:proofErr w:type="spellStart"/>
+      <w:r>
+        <w:rPr>
+          <w:rFonts w:eastAsiaTheme="minorEastAsia"/>
+          <w:iCs/>
+          <w:lang w:val="en-US"/>
+        </w:rPr>
+        <w:t>y</w:t>
       </w:r>
       <w:r>
         <w:rPr>
@@ -6978,31 +7798,115 @@
           <w:vertAlign w:val="subscript"/>
           <w:lang w:val="en-US"/>
         </w:rPr>
+        <w:t>ir</w:t>
+      </w:r>
+      <w:proofErr w:type="spellEnd"/>
+      <w:r>
+        <w:rPr>
+          <w:rFonts w:eastAsiaTheme="minorEastAsia"/>
+          <w:iCs/>
+          <w:vertAlign w:val="subscript"/>
+          <w:lang w:val="en-US"/>
+        </w:rPr>
+        <w:t xml:space="preserve"> </w:t>
+      </w:r>
+      <w:r>
+        <w:rPr>
+          <w:rFonts w:eastAsiaTheme="minorEastAsia"/>
+          <w:iCs/>
+          <w:lang w:val="en-US"/>
+        </w:rPr>
+        <w:t xml:space="preserve">= </w:t>
+      </w:r>
+      <w:proofErr w:type="spellStart"/>
+      <w:r>
+        <w:rPr>
+          <w:rFonts w:eastAsiaTheme="minorEastAsia"/>
+          <w:iCs/>
+          <w:lang w:val="en-US"/>
+        </w:rPr>
+        <w:t>y</w:t>
+      </w:r>
+      <w:r>
+        <w:rPr>
+          <w:rFonts w:eastAsiaTheme="minorEastAsia"/>
+          <w:iCs/>
+          <w:vertAlign w:val="subscript"/>
+          <w:lang w:val="en-US"/>
+        </w:rPr>
+        <w:t>jr</w:t>
+      </w:r>
+      <w:proofErr w:type="spellEnd"/>
+      <w:r>
+        <w:rPr>
+          <w:rFonts w:eastAsiaTheme="minorEastAsia"/>
+          <w:iCs/>
+          <w:vertAlign w:val="subscript"/>
+          <w:lang w:val="en-US"/>
+        </w:rPr>
+        <w:t xml:space="preserve"> </w:t>
+      </w:r>
+      <w:r>
+        <w:rPr>
+          <w:rFonts w:eastAsiaTheme="minorEastAsia"/>
+          <w:iCs/>
+          <w:lang w:val="en-US"/>
+        </w:rPr>
+        <w:t xml:space="preserve">= 1), then we force </w:t>
+      </w:r>
+      <w:proofErr w:type="spellStart"/>
+      <w:r>
+        <w:rPr>
+          <w:rFonts w:eastAsiaTheme="minorEastAsia"/>
+          <w:iCs/>
+          <w:lang w:val="en-US"/>
+        </w:rPr>
+        <w:t>z</w:t>
+      </w:r>
+      <w:r>
+        <w:rPr>
+          <w:rFonts w:eastAsiaTheme="minorEastAsia"/>
+          <w:iCs/>
+          <w:vertAlign w:val="subscript"/>
+          <w:lang w:val="en-US"/>
+        </w:rPr>
         <w:t>ij</w:t>
       </w:r>
-      <w:r>
-        <w:rPr>
-          <w:rFonts w:eastAsiaTheme="minorEastAsia"/>
-          <w:iCs/>
-          <w:lang w:val="en-US"/>
-        </w:rPr>
-        <w:t xml:space="preserve"> = 1)</w:t>
-      </w:r>
-      <w:r>
-        <w:rPr>
-          <w:rFonts w:eastAsiaTheme="minorEastAsia"/>
-          <w:iCs/>
-          <w:lang w:val="en-US"/>
-        </w:rPr>
-        <w:t xml:space="preserve"> or </w:t>
-      </w:r>
-      <w:r>
-        <w:rPr>
-          <w:rFonts w:eastAsiaTheme="minorEastAsia"/>
-          <w:iCs/>
-          <w:lang w:val="en-US"/>
-        </w:rPr>
-        <w:t>aircraft j lands before aircraft i (δ</w:t>
+      <w:proofErr w:type="spellEnd"/>
+      <w:r>
+        <w:rPr>
+          <w:rFonts w:eastAsiaTheme="minorEastAsia"/>
+          <w:iCs/>
+          <w:lang w:val="en-US"/>
+        </w:rPr>
+        <w:t xml:space="preserve"> to be 1 (</w:t>
+      </w:r>
+      <w:proofErr w:type="spellStart"/>
+      <w:r>
+        <w:rPr>
+          <w:rFonts w:eastAsiaTheme="minorEastAsia"/>
+          <w:iCs/>
+          <w:lang w:val="en-US"/>
+        </w:rPr>
+        <w:t>i</w:t>
+      </w:r>
+      <w:proofErr w:type="spellEnd"/>
+      <w:r>
+        <w:rPr>
+          <w:rFonts w:eastAsiaTheme="minorEastAsia"/>
+          <w:iCs/>
+          <w:lang w:val="en-US"/>
+        </w:rPr>
+        <w:t xml:space="preserve"> and j land on the same runway). If </w:t>
+      </w:r>
+      <w:proofErr w:type="spellStart"/>
+      <w:r>
+        <w:rPr>
+          <w:rFonts w:eastAsiaTheme="minorEastAsia"/>
+          <w:iCs/>
+          <w:lang w:val="en-US"/>
+        </w:rPr>
+        <w:t>z</w:t>
       </w:r>
       <w:r>
         <w:rPr>
@@ -7011,71 +7915,55 @@
           <w:vertAlign w:val="subscript"/>
           <w:lang w:val="en-US"/>
         </w:rPr>
-        <w:t>ji</w:t>
-      </w:r>
-      <w:r>
-        <w:rPr>
-          <w:rFonts w:eastAsiaTheme="minorEastAsia"/>
-          <w:iCs/>
-          <w:lang w:val="en-US"/>
-        </w:rPr>
-        <w:t xml:space="preserve"> = 1).</w:t>
-      </w:r>
-      <w:r>
-        <w:rPr>
-          <w:rFonts w:eastAsiaTheme="minorEastAsia"/>
-          <w:iCs/>
-          <w:lang w:val="en-US"/>
-        </w:rPr>
-        <w:t xml:space="preserve"> Constraints (4) </w:t>
-      </w:r>
-      <w:r>
-        <w:rPr>
-          <w:rFonts w:eastAsiaTheme="minorEastAsia"/>
-          <w:iCs/>
-          <w:lang w:val="en-US"/>
-        </w:rPr>
-        <w:t xml:space="preserve">represent that the pairs of planes (i, j) for which uncertainty exists with respect to which planes lands first must have overlapping time windows (union of set W and V). </w:t>
-      </w:r>
-      <w:r>
-        <w:rPr>
-          <w:rFonts w:eastAsiaTheme="minorEastAsia"/>
-          <w:iCs/>
-          <w:lang w:val="en-US"/>
-        </w:rPr>
-        <w:t>Constraints (</w:t>
-      </w:r>
-      <w:r>
-        <w:rPr>
-          <w:rFonts w:eastAsiaTheme="minorEastAsia"/>
-          <w:iCs/>
-          <w:lang w:val="en-US"/>
-        </w:rPr>
-        <w:t>6</w:t>
-      </w:r>
-      <w:r>
-        <w:rPr>
-          <w:rFonts w:eastAsiaTheme="minorEastAsia"/>
-          <w:iCs/>
-          <w:lang w:val="en-US"/>
-        </w:rPr>
-        <w:t>) and (</w:t>
-      </w:r>
-      <w:r>
-        <w:rPr>
-          <w:rFonts w:eastAsiaTheme="minorEastAsia"/>
-          <w:iCs/>
-          <w:lang w:val="en-US"/>
-        </w:rPr>
-        <w:t>7</w:t>
-      </w:r>
-      <w:r>
-        <w:rPr>
-          <w:rFonts w:eastAsiaTheme="minorEastAsia"/>
-          <w:iCs/>
-          <w:lang w:val="en-US"/>
-        </w:rPr>
-        <w:t>) ensure that α</w:t>
+        <w:t>ij</w:t>
+      </w:r>
+      <w:proofErr w:type="spellEnd"/>
+      <w:r>
+        <w:rPr>
+          <w:rFonts w:eastAsiaTheme="minorEastAsia"/>
+          <w:iCs/>
+          <w:lang w:val="en-US"/>
+        </w:rPr>
+        <w:t xml:space="preserve"> = 0, then</w:t>
+      </w:r>
+      <w:r>
+        <w:t xml:space="preserve"> </w:t>
+      </w:r>
+      <w:r>
+        <w:t xml:space="preserve">constraints </w:t>
+      </w:r>
+      <w:r>
+        <w:rPr>
+          <w:rFonts w:eastAsiaTheme="minorEastAsia"/>
+          <w:iCs/>
+          <w:lang w:val="en-US"/>
+        </w:rPr>
+        <w:t>(</w:t>
+      </w:r>
+      <w:r>
+        <w:rPr>
+          <w:rFonts w:eastAsiaTheme="minorEastAsia"/>
+          <w:iCs/>
+          <w:lang w:val="en-US"/>
+        </w:rPr>
+        <w:t>13</w:t>
+      </w:r>
+      <w:r>
+        <w:rPr>
+          <w:rFonts w:eastAsiaTheme="minorEastAsia"/>
+          <w:iCs/>
+          <w:lang w:val="en-US"/>
+        </w:rPr>
+        <w:t xml:space="preserve">) become 0 ≥ </w:t>
+      </w:r>
+      <w:proofErr w:type="spellStart"/>
+      <w:r>
+        <w:rPr>
+          <w:rFonts w:eastAsiaTheme="minorEastAsia"/>
+          <w:iCs/>
+          <w:lang w:val="en-US"/>
+        </w:rPr>
+        <w:t>y</w:t>
       </w:r>
       <w:r>
         <w:rPr>
@@ -7084,510 +7972,61 @@
           <w:vertAlign w:val="subscript"/>
           <w:lang w:val="en-US"/>
         </w:rPr>
+        <w:t>ir</w:t>
+      </w:r>
+      <w:proofErr w:type="spellEnd"/>
+      <w:r>
+        <w:rPr>
+          <w:rFonts w:eastAsiaTheme="minorEastAsia"/>
+          <w:iCs/>
+          <w:lang w:val="en-US"/>
+        </w:rPr>
+        <w:t xml:space="preserve"> + </w:t>
+      </w:r>
+      <w:proofErr w:type="spellStart"/>
+      <w:r>
+        <w:rPr>
+          <w:rFonts w:eastAsiaTheme="minorEastAsia"/>
+          <w:iCs/>
+          <w:lang w:val="en-US"/>
+        </w:rPr>
+        <w:t>y</w:t>
+      </w:r>
+      <w:r>
+        <w:rPr>
+          <w:rFonts w:eastAsiaTheme="minorEastAsia"/>
+          <w:iCs/>
+          <w:vertAlign w:val="subscript"/>
+          <w:lang w:val="en-US"/>
+        </w:rPr>
+        <w:t>jr</w:t>
+      </w:r>
+      <w:proofErr w:type="spellEnd"/>
+      <w:r>
+        <w:rPr>
+          <w:rFonts w:eastAsiaTheme="minorEastAsia"/>
+          <w:iCs/>
+          <w:lang w:val="en-US"/>
+        </w:rPr>
+        <w:t xml:space="preserve"> − 1, ensuring that planes </w:t>
+      </w:r>
+      <w:proofErr w:type="spellStart"/>
+      <w:r>
+        <w:rPr>
+          <w:rFonts w:eastAsiaTheme="minorEastAsia"/>
+          <w:iCs/>
+          <w:lang w:val="en-US"/>
+        </w:rPr>
         <w:t>i</w:t>
       </w:r>
-      <w:r>
-        <w:rPr>
-          <w:rFonts w:eastAsiaTheme="minorEastAsia"/>
-          <w:iCs/>
-          <w:lang w:val="en-US"/>
-        </w:rPr>
-        <w:t xml:space="preserve"> is at least as big as zero and the time diﬀerence between T</w:t>
-      </w:r>
-      <w:r>
-        <w:rPr>
-          <w:rFonts w:eastAsiaTheme="minorEastAsia"/>
-          <w:iCs/>
-          <w:vertAlign w:val="subscript"/>
-          <w:lang w:val="en-US"/>
-        </w:rPr>
-        <w:t>i</w:t>
-      </w:r>
-      <w:r>
-        <w:rPr>
-          <w:rFonts w:eastAsiaTheme="minorEastAsia"/>
-          <w:iCs/>
-          <w:lang w:val="en-US"/>
-        </w:rPr>
-        <w:t xml:space="preserve"> and x</w:t>
-      </w:r>
-      <w:r>
-        <w:rPr>
-          <w:rFonts w:eastAsiaTheme="minorEastAsia"/>
-          <w:iCs/>
-          <w:vertAlign w:val="subscript"/>
-          <w:lang w:val="en-US"/>
-        </w:rPr>
-        <w:t>i</w:t>
-      </w:r>
-      <w:r>
-        <w:rPr>
-          <w:rFonts w:eastAsiaTheme="minorEastAsia"/>
-          <w:iCs/>
-          <w:lang w:val="en-US"/>
-        </w:rPr>
-        <w:t>, and at most the time diﬀerence between T</w:t>
-      </w:r>
-      <w:r>
-        <w:rPr>
-          <w:rFonts w:eastAsiaTheme="minorEastAsia"/>
-          <w:iCs/>
-          <w:vertAlign w:val="subscript"/>
-          <w:lang w:val="en-US"/>
-        </w:rPr>
-        <w:t>i</w:t>
-      </w:r>
-      <w:r>
-        <w:rPr>
-          <w:rFonts w:eastAsiaTheme="minorEastAsia"/>
-          <w:iCs/>
-          <w:lang w:val="en-US"/>
-        </w:rPr>
-        <w:t xml:space="preserve"> and E</w:t>
-      </w:r>
-      <w:r>
-        <w:rPr>
-          <w:rFonts w:eastAsiaTheme="minorEastAsia"/>
-          <w:iCs/>
-          <w:vertAlign w:val="subscript"/>
-          <w:lang w:val="en-US"/>
-        </w:rPr>
-        <w:t>i</w:t>
-      </w:r>
-      <w:r>
-        <w:rPr>
-          <w:rFonts w:eastAsiaTheme="minorEastAsia"/>
-          <w:iCs/>
-          <w:lang w:val="en-US"/>
-        </w:rPr>
-        <w:t>. Constraints (</w:t>
-      </w:r>
-      <w:r>
-        <w:rPr>
-          <w:rFonts w:eastAsiaTheme="minorEastAsia"/>
-          <w:iCs/>
-          <w:lang w:val="en-US"/>
-        </w:rPr>
-        <w:t>8</w:t>
-      </w:r>
-      <w:r>
-        <w:rPr>
-          <w:rFonts w:eastAsiaTheme="minorEastAsia"/>
-          <w:iCs/>
-          <w:lang w:val="en-US"/>
-        </w:rPr>
-        <w:t>) and (</w:t>
-      </w:r>
-      <w:r>
-        <w:rPr>
-          <w:rFonts w:eastAsiaTheme="minorEastAsia"/>
-          <w:iCs/>
-          <w:lang w:val="en-US"/>
-        </w:rPr>
-        <w:t>9</w:t>
-      </w:r>
-      <w:r>
-        <w:rPr>
-          <w:rFonts w:eastAsiaTheme="minorEastAsia"/>
-          <w:iCs/>
-          <w:lang w:val="en-US"/>
-        </w:rPr>
-        <w:t>) are similar equations for β</w:t>
-      </w:r>
-      <w:r>
-        <w:rPr>
-          <w:rFonts w:eastAsiaTheme="minorEastAsia"/>
-          <w:iCs/>
-          <w:vertAlign w:val="subscript"/>
-          <w:lang w:val="en-US"/>
-        </w:rPr>
-        <w:t>i</w:t>
-      </w:r>
-      <w:r>
-        <w:rPr>
-          <w:rFonts w:eastAsiaTheme="minorEastAsia"/>
-          <w:iCs/>
-          <w:lang w:val="en-US"/>
-        </w:rPr>
-        <w:t>. Constraints (</w:t>
-      </w:r>
-      <w:r>
-        <w:rPr>
-          <w:rFonts w:eastAsiaTheme="minorEastAsia"/>
-          <w:iCs/>
-          <w:lang w:val="en-US"/>
-        </w:rPr>
-        <w:t>10</w:t>
-      </w:r>
-      <w:r>
-        <w:rPr>
-          <w:rFonts w:eastAsiaTheme="minorEastAsia"/>
-          <w:iCs/>
-          <w:lang w:val="en-US"/>
-        </w:rPr>
-        <w:t>) relate the landing time (x</w:t>
-      </w:r>
-      <w:r>
-        <w:rPr>
-          <w:rFonts w:eastAsiaTheme="minorEastAsia"/>
-          <w:iCs/>
-          <w:vertAlign w:val="subscript"/>
-          <w:lang w:val="en-US"/>
-        </w:rPr>
-        <w:t>i</w:t>
-      </w:r>
-      <w:r>
-        <w:rPr>
-          <w:rFonts w:eastAsiaTheme="minorEastAsia"/>
-          <w:iCs/>
-          <w:lang w:val="en-US"/>
-        </w:rPr>
-        <w:t>) to the time plane i lands before (α</w:t>
-      </w:r>
-      <w:r>
-        <w:rPr>
-          <w:rFonts w:eastAsiaTheme="minorEastAsia"/>
-          <w:iCs/>
-          <w:vertAlign w:val="subscript"/>
-          <w:lang w:val="en-US"/>
-        </w:rPr>
-        <w:t>i</w:t>
-      </w:r>
-      <w:r>
-        <w:rPr>
-          <w:rFonts w:eastAsiaTheme="minorEastAsia"/>
-          <w:iCs/>
-          <w:lang w:val="en-US"/>
-        </w:rPr>
-        <w:t>), or after (β</w:t>
-      </w:r>
-      <w:r>
-        <w:rPr>
-          <w:rFonts w:eastAsiaTheme="minorEastAsia"/>
-          <w:iCs/>
-          <w:vertAlign w:val="subscript"/>
-          <w:lang w:val="en-US"/>
-        </w:rPr>
-        <w:t>i</w:t>
-      </w:r>
-      <w:r>
-        <w:rPr>
-          <w:rFonts w:eastAsiaTheme="minorEastAsia"/>
-          <w:iCs/>
-          <w:lang w:val="en-US"/>
-        </w:rPr>
-        <w:t>), target (T</w:t>
-      </w:r>
-      <w:r>
-        <w:rPr>
-          <w:rFonts w:eastAsiaTheme="minorEastAsia"/>
-          <w:iCs/>
-          <w:vertAlign w:val="subscript"/>
-          <w:lang w:val="en-US"/>
-        </w:rPr>
-        <w:t>i</w:t>
-      </w:r>
-      <w:r>
-        <w:rPr>
-          <w:rFonts w:eastAsiaTheme="minorEastAsia"/>
-          <w:iCs/>
-          <w:lang w:val="en-US"/>
-        </w:rPr>
-        <w:t>).</w:t>
-      </w:r>
-      <w:r>
-        <w:rPr>
-          <w:rFonts w:eastAsiaTheme="minorEastAsia"/>
-          <w:iCs/>
-          <w:lang w:val="en-US"/>
-        </w:rPr>
-        <w:t xml:space="preserve"> </w:t>
-      </w:r>
-      <w:r>
-        <w:rPr>
-          <w:rFonts w:eastAsiaTheme="minorEastAsia"/>
-          <w:iCs/>
-          <w:lang w:val="en-US"/>
-        </w:rPr>
-        <w:t xml:space="preserve"> </w:t>
-      </w:r>
-      <w:r>
-        <w:rPr>
-          <w:rFonts w:eastAsiaTheme="minorEastAsia"/>
-          <w:iCs/>
-          <w:lang w:val="en-US"/>
-        </w:rPr>
-        <w:t>Constraints (</w:t>
-      </w:r>
-      <w:r>
-        <w:rPr>
-          <w:rFonts w:eastAsiaTheme="minorEastAsia"/>
-          <w:iCs/>
-          <w:lang w:val="en-US"/>
-        </w:rPr>
-        <w:t>11</w:t>
-      </w:r>
-      <w:r>
-        <w:rPr>
-          <w:rFonts w:eastAsiaTheme="minorEastAsia"/>
-          <w:iCs/>
-          <w:lang w:val="en-US"/>
-        </w:rPr>
-        <w:t>) ensure that each plan lands on exactly one runway whereas constraints</w:t>
-      </w:r>
-      <w:r>
-        <w:rPr>
-          <w:rFonts w:eastAsiaTheme="minorEastAsia"/>
-          <w:iCs/>
-          <w:lang w:val="en-US"/>
-        </w:rPr>
-        <w:t xml:space="preserve"> </w:t>
-      </w:r>
-      <w:r>
-        <w:rPr>
-          <w:rFonts w:eastAsiaTheme="minorEastAsia"/>
-          <w:iCs/>
-          <w:lang w:val="en-US"/>
-        </w:rPr>
-        <w:t>(</w:t>
-      </w:r>
-      <w:r>
-        <w:rPr>
-          <w:rFonts w:eastAsiaTheme="minorEastAsia"/>
-          <w:iCs/>
-          <w:lang w:val="en-US"/>
-        </w:rPr>
-        <w:t>12</w:t>
-      </w:r>
-      <w:r>
-        <w:rPr>
-          <w:rFonts w:eastAsiaTheme="minorEastAsia"/>
-          <w:iCs/>
-          <w:lang w:val="en-US"/>
-        </w:rPr>
-        <w:t>) are symmetry constraints (</w:t>
-      </w:r>
-      <w:r>
-        <w:rPr>
-          <w:rFonts w:eastAsiaTheme="minorEastAsia"/>
-          <w:iCs/>
-          <w:lang w:val="en-US"/>
-        </w:rPr>
-        <w:t xml:space="preserve">meaning that, </w:t>
-      </w:r>
-      <w:r>
-        <w:rPr>
-          <w:rFonts w:eastAsiaTheme="minorEastAsia"/>
-          <w:iCs/>
-          <w:lang w:val="en-US"/>
-        </w:rPr>
-        <w:t>if i and j land on the same runway so do j and i). Constraints (</w:t>
-      </w:r>
-      <w:r>
-        <w:rPr>
-          <w:rFonts w:eastAsiaTheme="minorEastAsia"/>
-          <w:iCs/>
-          <w:lang w:val="en-US"/>
-        </w:rPr>
-        <w:t>13</w:t>
-      </w:r>
-      <w:r>
-        <w:rPr>
-          <w:rFonts w:eastAsiaTheme="minorEastAsia"/>
-          <w:iCs/>
-          <w:lang w:val="en-US"/>
-        </w:rPr>
-        <w:t>) ensure that, if there is any runway r on which plane i and j are both landed</w:t>
-      </w:r>
-      <w:r>
-        <w:rPr>
-          <w:rFonts w:eastAsiaTheme="minorEastAsia"/>
-          <w:iCs/>
-          <w:lang w:val="en-US"/>
-        </w:rPr>
-        <w:t xml:space="preserve"> </w:t>
-      </w:r>
-      <w:r>
-        <w:rPr>
-          <w:rFonts w:eastAsiaTheme="minorEastAsia"/>
-          <w:iCs/>
-          <w:lang w:val="en-US"/>
-        </w:rPr>
-        <w:t>(</w:t>
-      </w:r>
-      <w:proofErr w:type="gramStart"/>
-      <w:r>
-        <w:rPr>
-          <w:rFonts w:eastAsiaTheme="minorEastAsia"/>
-          <w:iCs/>
-          <w:lang w:val="en-US"/>
-        </w:rPr>
-        <w:t>i.e.</w:t>
-      </w:r>
-      <w:proofErr w:type="gramEnd"/>
-      <w:r>
-        <w:rPr>
-          <w:rFonts w:eastAsiaTheme="minorEastAsia"/>
-          <w:iCs/>
-          <w:lang w:val="en-US"/>
-        </w:rPr>
-        <w:t xml:space="preserve"> y</w:t>
-      </w:r>
-      <w:r>
-        <w:rPr>
-          <w:rFonts w:eastAsiaTheme="minorEastAsia"/>
-          <w:iCs/>
-          <w:vertAlign w:val="subscript"/>
-          <w:lang w:val="en-US"/>
-        </w:rPr>
-        <w:t xml:space="preserve">ir </w:t>
-      </w:r>
-      <w:r>
-        <w:rPr>
-          <w:rFonts w:eastAsiaTheme="minorEastAsia"/>
-          <w:iCs/>
-          <w:lang w:val="en-US"/>
-        </w:rPr>
-        <w:t>= y</w:t>
-      </w:r>
-      <w:r>
-        <w:rPr>
-          <w:rFonts w:eastAsiaTheme="minorEastAsia"/>
-          <w:iCs/>
-          <w:vertAlign w:val="subscript"/>
-          <w:lang w:val="en-US"/>
-        </w:rPr>
-        <w:t xml:space="preserve">jr </w:t>
-      </w:r>
-      <w:r>
-        <w:rPr>
-          <w:rFonts w:eastAsiaTheme="minorEastAsia"/>
-          <w:iCs/>
-          <w:lang w:val="en-US"/>
-        </w:rPr>
-        <w:t>= 1), then we force z</w:t>
-      </w:r>
-      <w:r>
-        <w:rPr>
-          <w:rFonts w:eastAsiaTheme="minorEastAsia"/>
-          <w:iCs/>
-          <w:vertAlign w:val="subscript"/>
-          <w:lang w:val="en-US"/>
-        </w:rPr>
-        <w:t>ij</w:t>
-      </w:r>
-      <w:r>
-        <w:rPr>
-          <w:rFonts w:eastAsiaTheme="minorEastAsia"/>
-          <w:iCs/>
-          <w:lang w:val="en-US"/>
-        </w:rPr>
-        <w:t xml:space="preserve"> to be 1 (i and j land on the same runway). If z</w:t>
-      </w:r>
-      <w:r>
-        <w:rPr>
-          <w:rFonts w:eastAsiaTheme="minorEastAsia"/>
-          <w:iCs/>
-          <w:vertAlign w:val="subscript"/>
-          <w:lang w:val="en-US"/>
-        </w:rPr>
-        <w:t>ij</w:t>
-      </w:r>
-      <w:r>
-        <w:rPr>
-          <w:rFonts w:eastAsiaTheme="minorEastAsia"/>
-          <w:iCs/>
-          <w:lang w:val="en-US"/>
-        </w:rPr>
-        <w:t xml:space="preserve"> = 0, then</w:t>
-      </w:r>
-      <w:r>
-        <w:t xml:space="preserve"> </w:t>
-      </w:r>
-      <w:r>
-        <w:t xml:space="preserve">constraints </w:t>
-      </w:r>
-      <w:r>
-        <w:rPr>
-          <w:rFonts w:eastAsiaTheme="minorEastAsia"/>
-          <w:iCs/>
-          <w:lang w:val="en-US"/>
-        </w:rPr>
-        <w:t>(</w:t>
-      </w:r>
-      <w:r>
-        <w:rPr>
-          <w:rFonts w:eastAsiaTheme="minorEastAsia"/>
-          <w:iCs/>
-          <w:lang w:val="en-US"/>
-        </w:rPr>
-        <w:t>13</w:t>
-      </w:r>
-      <w:r>
-        <w:rPr>
-          <w:rFonts w:eastAsiaTheme="minorEastAsia"/>
-          <w:iCs/>
-          <w:lang w:val="en-US"/>
-        </w:rPr>
-        <w:t xml:space="preserve">) </w:t>
-      </w:r>
-      <w:r>
-        <w:rPr>
-          <w:rFonts w:eastAsiaTheme="minorEastAsia"/>
-          <w:iCs/>
-          <w:lang w:val="en-US"/>
-        </w:rPr>
-        <w:t>become</w:t>
-      </w:r>
-      <w:r>
-        <w:rPr>
-          <w:rFonts w:eastAsiaTheme="minorEastAsia"/>
-          <w:iCs/>
-          <w:lang w:val="en-US"/>
-        </w:rPr>
-        <w:t xml:space="preserve"> 0 ≥ y</w:t>
-      </w:r>
-      <w:r>
-        <w:rPr>
-          <w:rFonts w:eastAsiaTheme="minorEastAsia"/>
-          <w:iCs/>
-          <w:vertAlign w:val="subscript"/>
-          <w:lang w:val="en-US"/>
-        </w:rPr>
-        <w:t>ir</w:t>
-      </w:r>
-      <w:r>
-        <w:rPr>
-          <w:rFonts w:eastAsiaTheme="minorEastAsia"/>
-          <w:iCs/>
-          <w:lang w:val="en-US"/>
-        </w:rPr>
-        <w:t xml:space="preserve"> + y</w:t>
-      </w:r>
-      <w:r>
-        <w:rPr>
-          <w:rFonts w:eastAsiaTheme="minorEastAsia"/>
-          <w:iCs/>
-          <w:vertAlign w:val="subscript"/>
-          <w:lang w:val="en-US"/>
-        </w:rPr>
-        <w:t>jr</w:t>
-      </w:r>
-      <w:r>
-        <w:rPr>
-          <w:rFonts w:eastAsiaTheme="minorEastAsia"/>
-          <w:iCs/>
-          <w:lang w:val="en-US"/>
-        </w:rPr>
-        <w:t xml:space="preserve"> − 1, ensuring that planes i and j </w:t>
-      </w:r>
-      <w:r>
-        <w:rPr>
-          <w:rFonts w:eastAsiaTheme="minorEastAsia"/>
-          <w:iCs/>
-          <w:lang w:val="en-US"/>
-        </w:rPr>
-        <w:t>can</w:t>
+      <w:proofErr w:type="spellEnd"/>
+      <w:r>
+        <w:rPr>
+          <w:rFonts w:eastAsiaTheme="minorEastAsia"/>
+          <w:iCs/>
+          <w:lang w:val="en-US"/>
+        </w:rPr>
+        <w:t xml:space="preserve"> and j can</w:t>
       </w:r>
       <w:r>
         <w:rPr>
@@ -7603,15 +8042,7 @@
           <w:iCs/>
           <w:lang w:val="en-US"/>
         </w:rPr>
-        <w:t>ot</w:t>
-      </w:r>
-      <w:r>
-        <w:rPr>
-          <w:rFonts w:eastAsiaTheme="minorEastAsia"/>
-          <w:iCs/>
-          <w:lang w:val="en-US"/>
-        </w:rPr>
-        <w:t xml:space="preserve"> land on the same runway. </w:t>
+        <w:t xml:space="preserve">ot land on the same runway. </w:t>
       </w:r>
       <w:r>
         <w:rPr>
@@ -7699,65 +8130,113 @@
           <w:iCs/>
           <w:lang w:val="en-US"/>
         </w:rPr>
-        <w:t xml:space="preserve">The formulation described above will be used in the MIP and CP </w:t>
-      </w:r>
-      <w:r>
-        <w:rPr>
-          <w:rFonts w:eastAsiaTheme="minorEastAsia"/>
-          <w:iCs/>
-          <w:lang w:val="en-US"/>
-        </w:rPr>
-        <w:t>models</w:t>
-      </w:r>
-      <w:r>
-        <w:rPr>
-          <w:rFonts w:eastAsiaTheme="minorEastAsia"/>
-          <w:iCs/>
-          <w:lang w:val="en-US"/>
-        </w:rPr>
-        <w:t>.</w:t>
+        <w:t>The formulation described above will be used in the MIP and CP models.</w:t>
       </w:r>
     </w:p>
     <w:p>
       <w:pPr>
         <w:rPr>
-          <w:lang w:val="pt-PT"/>
-        </w:rPr>
-      </w:pPr>
-      <w:r>
-        <w:rPr>
-          <w:highlight w:val="yellow"/>
-          <w:lang w:val="pt-PT"/>
-        </w:rPr>
-        <w:t>FALTA descrever a 5 (equivale a 12)</w:t>
-      </w:r>
-      <w:r>
-        <w:rPr>
-          <w:lang w:val="pt-PT"/>
-        </w:rPr>
-        <w:t>.</w:t>
-      </w:r>
+          <w:rFonts w:eastAsiaTheme="minorEastAsia"/>
+          <w:iCs/>
+          <w:lang w:val="en-US"/>
+        </w:rPr>
+      </w:pPr>
     </w:p>
     <w:p>
       <w:pPr>
-        <w:rPr>
-          <w:lang w:val="pt-PT"/>
-        </w:rPr>
-      </w:pPr>
+        <w:pStyle w:val="Heading1"/>
+        <w:rPr>
+          <w:lang w:val="en-US"/>
+        </w:rPr>
+      </w:pPr>
+      <w:r>
+        <w:rPr>
+          <w:lang w:val="en-US"/>
+        </w:rPr>
+        <w:t xml:space="preserve">The </w:t>
+      </w:r>
+      <w:r>
+        <w:rPr>
+          <w:lang w:val="en-US"/>
+        </w:rPr>
+        <w:t>Models</w:t>
+      </w:r>
     </w:p>
     <w:p>
       <w:pPr>
-        <w:pStyle w:val="Heading1"/>
-        <w:rPr>
-          <w:lang w:val="en-US"/>
-        </w:rPr>
-      </w:pPr>
-      <w:r>
-        <w:rPr>
-          <w:lang w:val="en-US"/>
-        </w:rPr>
-        <w:t xml:space="preserve">The MIP Model </w:t>
-      </w:r>
+        <w:rPr>
+          <w:lang w:val="en-US"/>
+        </w:rPr>
+      </w:pPr>
+      <w:r>
+        <w:rPr>
+          <w:lang w:val="en-US"/>
+        </w:rPr>
+        <w:t xml:space="preserve">The proposed formulation is implemented and solved via </w:t>
+      </w:r>
+      <w:proofErr w:type="spellStart"/>
+      <w:r>
+        <w:rPr>
+          <w:lang w:val="en-US"/>
+        </w:rPr>
+        <w:t>Docplex</w:t>
+      </w:r>
+      <w:proofErr w:type="spellEnd"/>
+      <w:r>
+        <w:rPr>
+          <w:lang w:val="en-US"/>
+        </w:rPr>
+        <w:t>, the Python API of CPLEX solver. The test problem instances are generated from the data obtained from OR-Library</w:t>
+      </w:r>
+      <w:sdt>
+        <w:sdtPr>
+          <w:rPr>
+            <w:lang w:val="en-US"/>
+          </w:rPr>
+          <w:id w:val="671996171"/>
+          <w:citation/>
+        </w:sdtPr>
+        <w:sdtContent>
+          <w:r>
+            <w:rPr>
+              <w:lang w:val="en-US"/>
+            </w:rPr>
+            <w:fldChar w:fldCharType="begin"/>
+          </w:r>
+          <w:r>
+            <w:rPr>
+              <w:lang w:val="en-US"/>
+            </w:rPr>
+            <w:instrText xml:space="preserve">CITATION JEB23 \l 2070 </w:instrText>
+          </w:r>
+          <w:r>
+            <w:rPr>
+              <w:lang w:val="en-US"/>
+            </w:rPr>
+            <w:fldChar w:fldCharType="separate"/>
+          </w:r>
+          <w:r>
+            <w:rPr>
+              <w:noProof/>
+              <w:lang w:val="en-US"/>
+            </w:rPr>
+            <w:t xml:space="preserve"> </w:t>
+          </w:r>
+          <w:r>
+            <w:rPr>
+              <w:noProof/>
+              <w:lang w:val="en-US"/>
+            </w:rPr>
+            <w:t>[5]</w:t>
+          </w:r>
+          <w:r>
+            <w:rPr>
+              <w:lang w:val="en-US"/>
+            </w:rPr>
+            <w:fldChar w:fldCharType="end"/>
+          </w:r>
+        </w:sdtContent>
+      </w:sdt>
     </w:p>
     <w:p>
       <w:pPr>
@@ -7765,33 +8244,14 @@
           <w:lang w:val="en-US"/>
         </w:rPr>
       </w:pPr>
-      <w:r>
-        <w:rPr>
-          <w:lang w:val="en-US"/>
-        </w:rPr>
-        <w:t xml:space="preserve">The proposed formulation is implemented and solved via </w:t>
-      </w:r>
-      <w:proofErr w:type="spellStart"/>
-      <w:r>
-        <w:rPr>
-          <w:lang w:val="en-US"/>
-        </w:rPr>
-        <w:t>Docplex</w:t>
-      </w:r>
-      <w:proofErr w:type="spellEnd"/>
-      <w:r>
-        <w:rPr>
-          <w:lang w:val="en-US"/>
-        </w:rPr>
-        <w:t>, the Python API of CPLEX solver. The test problem instances are generated from the data obtained on</w:t>
-      </w:r>
     </w:p>
     <w:p>
       <w:pPr>
-        <w:rPr>
-          <w:lang w:val="en-US"/>
-        </w:rPr>
-      </w:pPr>
+        <w:pStyle w:val="Heading2"/>
+      </w:pPr>
+      <w:r>
+        <w:t xml:space="preserve">MIP Model </w:t>
+      </w:r>
     </w:p>
     <w:p>
       <w:pPr>
@@ -7802,24 +8262,24 @@
     </w:p>
     <w:p>
       <w:pPr>
-        <w:pStyle w:val="Heading1"/>
-        <w:rPr>
-          <w:lang w:val="en-US"/>
-        </w:rPr>
-      </w:pPr>
-      <w:r>
-        <w:rPr>
-          <w:lang w:val="en-US"/>
-        </w:rPr>
-        <w:t xml:space="preserve">The CP Model </w:t>
-      </w:r>
+        <w:rPr>
+          <w:lang w:val="en-US"/>
+        </w:rPr>
+      </w:pPr>
     </w:p>
     <w:p>
       <w:pPr>
-        <w:rPr>
-          <w:lang w:val="en-US"/>
-        </w:rPr>
-      </w:pPr>
+        <w:pStyle w:val="Heading2"/>
+        <w:rPr>
+          <w:lang w:val="en-US"/>
+        </w:rPr>
+      </w:pPr>
+      <w:r>
+        <w:rPr>
+          <w:lang w:val="en-US"/>
+        </w:rPr>
+        <w:t xml:space="preserve">CP Model </w:t>
+      </w:r>
     </w:p>
     <w:p>
       <w:pPr>
@@ -7844,45 +8304,23 @@
     </w:p>
     <w:p>
       <w:pPr>
-        <w:pStyle w:val="Heading1"/>
-        <w:rPr>
-          <w:lang w:val="en-US"/>
-        </w:rPr>
-      </w:pPr>
-      <w:r>
-        <w:rPr>
-          <w:lang w:val="en-US"/>
-        </w:rPr>
-        <w:lastRenderedPageBreak/>
-        <w:t>Computational Results</w:t>
-      </w:r>
+        <w:rPr>
+          <w:lang w:val="en-US"/>
+        </w:rPr>
+      </w:pPr>
     </w:p>
     <w:p>
       <w:pPr>
-        <w:rPr>
-          <w:lang w:val="en-US"/>
-        </w:rPr>
-      </w:pPr>
-      <w:r>
-        <w:rPr>
-          <w:highlight w:val="yellow"/>
-          <w:lang w:val="en-US"/>
-        </w:rPr>
-        <w:t xml:space="preserve">An analysis of the tests and results (including some </w:t>
-      </w:r>
-      <w:r>
-        <w:rPr>
-          <w:highlight w:val="yellow"/>
-          <w:lang w:val="en-US"/>
-        </w:rPr>
-        <w:t>KPIs</w:t>
-      </w:r>
-      <w:r>
-        <w:rPr>
-          <w:highlight w:val="yellow"/>
-          <w:lang w:val="en-US"/>
-        </w:rPr>
-        <w:t xml:space="preserve"> on the difficulty of the instances and resolution time) </w:t>
+        <w:pStyle w:val="Heading1"/>
+        <w:rPr>
+          <w:lang w:val="en-US"/>
+        </w:rPr>
+      </w:pPr>
+      <w:r>
+        <w:rPr>
+          <w:lang w:val="en-US"/>
+        </w:rPr>
+        <w:t>Computational Results</w:t>
       </w:r>
     </w:p>
     <w:p>
@@ -7891,6 +8329,27 @@
           <w:lang w:val="en-US"/>
         </w:rPr>
       </w:pPr>
+      <w:r>
+        <w:rPr>
+          <w:highlight w:val="yellow"/>
+          <w:lang w:val="en-US"/>
+        </w:rPr>
+        <w:t xml:space="preserve">An analysis of the tests and results (including some </w:t>
+      </w:r>
+      <w:r>
+        <w:rPr>
+          <w:highlight w:val="yellow"/>
+          <w:lang w:val="en-US"/>
+        </w:rPr>
+        <w:t>KPIs</w:t>
+      </w:r>
+      <w:r>
+        <w:rPr>
+          <w:highlight w:val="yellow"/>
+          <w:lang w:val="en-US"/>
+        </w:rPr>
+        <w:t xml:space="preserve"> on the difficulty of the instances and resolution time) </w:t>
+      </w:r>
     </w:p>
     <w:p>
       <w:pPr>
@@ -7898,6 +8357,74 @@
           <w:lang w:val="en-US"/>
         </w:rPr>
       </w:pPr>
+      <w:r>
+        <w:rPr>
+          <w:lang w:val="en-US"/>
+        </w:rPr>
+        <w:t xml:space="preserve">As previously stated, both algorithms were implemented and solved via </w:t>
+      </w:r>
+      <w:proofErr w:type="spellStart"/>
+      <w:r>
+        <w:rPr>
+          <w:lang w:val="en-US"/>
+        </w:rPr>
+        <w:t>Docplex</w:t>
+      </w:r>
+      <w:proofErr w:type="spellEnd"/>
+      <w:r>
+        <w:rPr>
+          <w:lang w:val="en-US"/>
+        </w:rPr>
+        <w:t>, the Python API of CPLEX solver. Using instances generated from data obtained from OR-Library</w:t>
+      </w:r>
+      <w:sdt>
+        <w:sdtPr>
+          <w:rPr>
+            <w:lang w:val="en-US"/>
+          </w:rPr>
+          <w:id w:val="2035765296"/>
+          <w:citation/>
+        </w:sdtPr>
+        <w:sdtContent>
+          <w:r>
+            <w:rPr>
+              <w:lang w:val="en-US"/>
+            </w:rPr>
+            <w:fldChar w:fldCharType="begin"/>
+          </w:r>
+          <w:r>
+            <w:rPr>
+              <w:lang w:val="en-US"/>
+            </w:rPr>
+            <w:instrText xml:space="preserve"> CITATION JEB23 \l 2070 </w:instrText>
+          </w:r>
+          <w:r>
+            <w:rPr>
+              <w:lang w:val="en-US"/>
+            </w:rPr>
+            <w:fldChar w:fldCharType="separate"/>
+          </w:r>
+          <w:r>
+            <w:rPr>
+              <w:noProof/>
+              <w:lang w:val="en-US"/>
+            </w:rPr>
+            <w:t xml:space="preserve"> [5]</w:t>
+          </w:r>
+          <w:r>
+            <w:rPr>
+              <w:lang w:val="en-US"/>
+            </w:rPr>
+            <w:fldChar w:fldCharType="end"/>
+          </w:r>
+        </w:sdtContent>
+      </w:sdt>
+      <w:r>
+        <w:rPr>
+          <w:lang w:val="en-US"/>
+        </w:rPr>
+        <w:t>.</w:t>
+      </w:r>
     </w:p>
     <w:p>
       <w:pPr>
@@ -7905,20 +8432,19 @@
           <w:lang w:val="en-US"/>
         </w:rPr>
       </w:pPr>
+      <w:r>
+        <w:rPr>
+          <w:lang w:val="en-US"/>
+        </w:rPr>
+        <w:t xml:space="preserve">Each test problem was conducted by </w:t>
+      </w:r>
     </w:p>
     <w:p>
       <w:pPr>
-        <w:pStyle w:val="Heading1"/>
-        <w:rPr>
-          <w:lang w:val="en-US"/>
-        </w:rPr>
-      </w:pPr>
-      <w:r>
-        <w:rPr>
-          <w:lang w:val="en-US"/>
-        </w:rPr>
-        <w:t>Conclusions</w:t>
-      </w:r>
+        <w:rPr>
+          <w:lang w:val="en-US"/>
+        </w:rPr>
+      </w:pPr>
     </w:p>
     <w:p>
       <w:pPr>
@@ -7926,6 +8452,41 @@
           <w:lang w:val="en-US"/>
         </w:rPr>
       </w:pPr>
+    </w:p>
+    <w:p>
+      <w:pPr>
+        <w:rPr>
+          <w:lang w:val="en-US"/>
+        </w:rPr>
+      </w:pPr>
+    </w:p>
+    <w:p>
+      <w:pPr>
+        <w:rPr>
+          <w:lang w:val="en-US"/>
+        </w:rPr>
+      </w:pPr>
+    </w:p>
+    <w:p>
+      <w:pPr>
+        <w:pStyle w:val="Heading1"/>
+        <w:rPr>
+          <w:lang w:val="en-US"/>
+        </w:rPr>
+      </w:pPr>
+      <w:r>
+        <w:rPr>
+          <w:lang w:val="en-US"/>
+        </w:rPr>
+        <w:t>Conclusions</w:t>
+      </w:r>
+    </w:p>
+    <w:p>
+      <w:pPr>
+        <w:rPr>
+          <w:lang w:val="en-US"/>
+        </w:rPr>
+      </w:pPr>
       <w:r>
         <w:rPr>
           <w:lang w:val="en-US"/>
@@ -7943,7 +8504,7 @@
           <w:highlight w:val="yellow"/>
           <w:lang w:val="en-US"/>
         </w:rPr>
-        <w:t>1409 planes and two runaways.</w:t>
+        <w:t>1409 planes and two runways.</w:t>
       </w:r>
     </w:p>
     <w:p>
@@ -7990,7 +8551,14 @@
               <w:noProof/>
               <w:lang w:val="en-US"/>
             </w:rPr>
-            <w:t xml:space="preserve"> [4]</w:t>
+            <w:t xml:space="preserve"> </w:t>
+          </w:r>
+          <w:r>
+            <w:rPr>
+              <w:noProof/>
+              <w:lang w:val="en-US"/>
+            </w:rPr>
+            <w:t>[4]</w:t>
           </w:r>
           <w:r>
             <w:rPr>
@@ -8228,7 +8796,7 @@
         <w:rPr>
           <w:lang w:val="en-US"/>
         </w:rPr>
-        <w:t xml:space="preserve"> runaway capacity in </w:t>
+        <w:t xml:space="preserve"> runway capacity in </w:t>
       </w:r>
       <w:r>
         <w:rPr>
@@ -8340,7 +8908,7 @@
         <w:rPr>
           <w:lang w:val="en-US"/>
         </w:rPr>
-        <w:t xml:space="preserve">runaway unavailability, </w:t>
+        <w:t xml:space="preserve">runway unavailability, </w:t>
       </w:r>
       <w:r>
         <w:rPr>
@@ -8352,14 +8920,7 @@
         <w:rPr>
           <w:lang w:val="en-US"/>
         </w:rPr>
-        <w:t xml:space="preserve">Nevertheless, the single runway formulation </w:t>
-      </w:r>
-      <w:r>
-        <w:rPr>
-          <w:lang w:val="en-US"/>
-        </w:rPr>
-        <w:lastRenderedPageBreak/>
-        <w:t xml:space="preserve">should also be investigated since it will cover a range of airports not covered in this paper, allowing </w:t>
+        <w:t xml:space="preserve">Nevertheless, the single runway formulation should also be investigated since it will cover a range of airports not covered in this paper, allowing </w:t>
       </w:r>
       <w:r>
         <w:rPr>
@@ -8502,33 +9063,34 @@
         <w:sdt>
           <w:sdtPr>
             <w:rPr>
-              <w:rFonts w:eastAsiaTheme="minorHAnsi"/>
-              <w:b w:val="0"/>
-              <w:color w:val="auto"/>
-              <w:sz w:val="22"/>
-              <w:szCs w:val="22"/>
+              <w:b/>
               <w:lang w:val="en-US"/>
             </w:rPr>
             <w:id w:val="111145805"/>
             <w:bibliography/>
           </w:sdtPr>
+          <w:sdtEndPr>
+            <w:rPr>
+              <w:b w:val="0"/>
+            </w:rPr>
+          </w:sdtEndPr>
           <w:sdtContent>
             <w:p>
               <w:pPr>
-                <w:pStyle w:val="Heading1"/>
-                <w:numPr>
-                  <w:ilvl w:val="0"/>
-                  <w:numId w:val="0"/>
-                </w:numPr>
-                <w:rPr>
-                  <w:sz w:val="26"/>
-                  <w:szCs w:val="26"/>
-                  <w:lang w:val="en-US"/>
+                <w:rPr>
+                  <w:rFonts w:asciiTheme="minorHAnsi" w:hAnsiTheme="minorHAnsi" w:cstheme="minorBidi"/>
+                  <w:noProof/>
+                  <w:sz w:val="24"/>
+                  <w:szCs w:val="24"/>
+                  <w:lang w:val="en-PT"/>
                 </w:rPr>
               </w:pPr>
               <w:r>
                 <w:rPr>
-                  <w:b w:val="0"/>
+                  <w:rFonts w:eastAsiaTheme="majorEastAsia"/>
+                  <w:color w:val="000000" w:themeColor="text1"/>
+                  <w:sz w:val="32"/>
+                  <w:szCs w:val="32"/>
                   <w:lang w:val="en-US"/>
                 </w:rPr>
                 <w:fldChar w:fldCharType="begin"/>
@@ -8541,7 +9103,10 @@
               </w:r>
               <w:r>
                 <w:rPr>
-                  <w:b w:val="0"/>
+                  <w:rFonts w:eastAsiaTheme="majorEastAsia"/>
+                  <w:color w:val="000000" w:themeColor="text1"/>
+                  <w:sz w:val="32"/>
+                  <w:szCs w:val="32"/>
                   <w:lang w:val="en-US"/>
                 </w:rPr>
                 <w:fldChar w:fldCharType="separate"/>
@@ -8560,12 +9125,12 @@
                 <w:tblLook w:val="04A0" w:firstRow="1" w:lastRow="0" w:firstColumn="1" w:lastColumn="0" w:noHBand="0" w:noVBand="1"/>
               </w:tblPr>
               <w:tblGrid>
-                <w:gridCol w:w="309"/>
-                <w:gridCol w:w="8763"/>
+                <w:gridCol w:w="332"/>
+                <w:gridCol w:w="8740"/>
               </w:tblGrid>
               <w:tr>
                 <w:trPr>
-                  <w:divId w:val="700859075"/>
+                  <w:divId w:val="118959511"/>
                   <w:tblCellSpacing w:w="15" w:type="dxa"/>
                 </w:trPr>
                 <w:tc>
@@ -8578,16 +9143,14 @@
                       <w:pStyle w:val="Bibliography"/>
                       <w:rPr>
                         <w:noProof/>
-                        <w:sz w:val="20"/>
-                        <w:szCs w:val="20"/>
+                        <w:sz w:val="24"/>
+                        <w:szCs w:val="24"/>
                         <w:lang w:val="en-US"/>
                       </w:rPr>
                     </w:pPr>
                     <w:r>
                       <w:rPr>
                         <w:noProof/>
-                        <w:sz w:val="20"/>
-                        <w:szCs w:val="20"/>
                         <w:lang w:val="en-US"/>
                       </w:rPr>
                       <w:t xml:space="preserve">[1] </w:t>
@@ -8604,16 +9167,12 @@
                       <w:pStyle w:val="Bibliography"/>
                       <w:rPr>
                         <w:noProof/>
-                        <w:sz w:val="20"/>
-                        <w:szCs w:val="20"/>
                         <w:lang w:val="en-US"/>
                       </w:rPr>
                     </w:pPr>
                     <w:r>
                       <w:rPr>
                         <w:noProof/>
-                        <w:sz w:val="20"/>
-                        <w:szCs w:val="20"/>
                         <w:lang w:val="en-US"/>
                       </w:rPr>
                       <w:t>International Civil Aviation Organization, "Presentation of 2020 Air Transport Statistical Results," [Online]. Available: https://www.icao.int/annual-report-2020/Documents/ARC_2020_Air%20Transport%20Statistics_final_sched.pdf. [Accessed 01 2023].</w:t>
@@ -8623,7 +9182,7 @@
               </w:tr>
               <w:tr>
                 <w:trPr>
-                  <w:divId w:val="700859075"/>
+                  <w:divId w:val="118959511"/>
                   <w:tblCellSpacing w:w="15" w:type="dxa"/>
                 </w:trPr>
                 <w:tc>
@@ -8636,16 +9195,12 @@
                       <w:pStyle w:val="Bibliography"/>
                       <w:rPr>
                         <w:noProof/>
-                        <w:sz w:val="20"/>
-                        <w:szCs w:val="20"/>
                         <w:lang w:val="en-US"/>
                       </w:rPr>
                     </w:pPr>
                     <w:r>
                       <w:rPr>
                         <w:noProof/>
-                        <w:sz w:val="20"/>
-                        <w:szCs w:val="20"/>
                         <w:lang w:val="en-US"/>
                       </w:rPr>
                       <w:t xml:space="preserve">[2] </w:t>
@@ -8662,16 +9217,12 @@
                       <w:pStyle w:val="Bibliography"/>
                       <w:rPr>
                         <w:noProof/>
-                        <w:sz w:val="20"/>
-                        <w:szCs w:val="20"/>
                         <w:lang w:val="en-US"/>
                       </w:rPr>
                     </w:pPr>
                     <w:r>
                       <w:rPr>
                         <w:noProof/>
-                        <w:sz w:val="20"/>
-                        <w:szCs w:val="20"/>
                         <w:lang w:val="en-US"/>
                       </w:rPr>
                       <w:t>International Civil Aviation Organization, "2021 global air passenger totals show improvement from 2020, but still only half pre-pandemic levels," [Online]. Available: https://www.icao.int/Newsroom/Pages/2021-global-air-passenger-totals-show-improvement.aspx. [Accessed 01 2023].</w:t>
@@ -8681,7 +9232,7 @@
               </w:tr>
               <w:tr>
                 <w:trPr>
-                  <w:divId w:val="700859075"/>
+                  <w:divId w:val="118959511"/>
                   <w:tblCellSpacing w:w="15" w:type="dxa"/>
                 </w:trPr>
                 <w:tc>
@@ -8694,16 +9245,12 @@
                       <w:pStyle w:val="Bibliography"/>
                       <w:rPr>
                         <w:noProof/>
-                        <w:sz w:val="20"/>
-                        <w:szCs w:val="20"/>
                         <w:lang w:val="en-US"/>
                       </w:rPr>
                     </w:pPr>
                     <w:r>
                       <w:rPr>
                         <w:noProof/>
-                        <w:sz w:val="20"/>
-                        <w:szCs w:val="20"/>
                         <w:lang w:val="en-US"/>
                       </w:rPr>
                       <w:t xml:space="preserve">[3] </w:t>
@@ -8720,16 +9267,12 @@
                       <w:pStyle w:val="Bibliography"/>
                       <w:rPr>
                         <w:noProof/>
-                        <w:sz w:val="20"/>
-                        <w:szCs w:val="20"/>
                         <w:lang w:val="en-US"/>
                       </w:rPr>
                     </w:pPr>
                     <w:r>
                       <w:rPr>
                         <w:noProof/>
-                        <w:sz w:val="20"/>
-                        <w:szCs w:val="20"/>
                         <w:lang w:val="en-US"/>
                       </w:rPr>
                       <w:t>Leeham News and Analysis, "Congestion costs billions, but airlines show little concern," [Online]. Available: https://leehamnews.com/2019/03/21/congestion-costs-billions-but-airlines-show-little-concern/. [Accessed 01 2023].</w:t>
@@ -8739,7 +9282,7 @@
               </w:tr>
               <w:tr>
                 <w:trPr>
-                  <w:divId w:val="700859075"/>
+                  <w:divId w:val="118959511"/>
                   <w:tblCellSpacing w:w="15" w:type="dxa"/>
                 </w:trPr>
                 <w:tc>
@@ -8752,16 +9295,12 @@
                       <w:pStyle w:val="Bibliography"/>
                       <w:rPr>
                         <w:noProof/>
-                        <w:sz w:val="20"/>
-                        <w:szCs w:val="20"/>
                         <w:lang w:val="en-US"/>
                       </w:rPr>
                     </w:pPr>
                     <w:r>
                       <w:rPr>
                         <w:noProof/>
-                        <w:sz w:val="20"/>
-                        <w:szCs w:val="20"/>
                         <w:lang w:val="en-US"/>
                       </w:rPr>
                       <w:t xml:space="preserve">[4] </w:t>
@@ -8778,16 +9317,12 @@
                       <w:pStyle w:val="Bibliography"/>
                       <w:rPr>
                         <w:noProof/>
-                        <w:sz w:val="20"/>
-                        <w:szCs w:val="20"/>
                         <w:lang w:val="en-US"/>
                       </w:rPr>
                     </w:pPr>
                     <w:r>
                       <w:rPr>
                         <w:noProof/>
-                        <w:sz w:val="20"/>
-                        <w:szCs w:val="20"/>
                         <w:lang w:val="en-US"/>
                       </w:rPr>
                       <w:t xml:space="preserve">J.E. Beasley, M. Krishnamoorthy, Y.M. Sharaiha and D. Abramson, "Scheduling Aircraft Landings—The Static Case," </w:t>
@@ -8797,8 +9332,6 @@
                         <w:i/>
                         <w:iCs/>
                         <w:noProof/>
-                        <w:sz w:val="20"/>
-                        <w:szCs w:val="20"/>
                         <w:lang w:val="en-US"/>
                       </w:rPr>
                       <w:t xml:space="preserve">Transportation Science, </w:t>
@@ -8806,8 +9339,6 @@
                     <w:r>
                       <w:rPr>
                         <w:noProof/>
-                        <w:sz w:val="20"/>
-                        <w:szCs w:val="20"/>
                         <w:lang w:val="en-US"/>
                       </w:rPr>
                       <w:t xml:space="preserve">2000. </w:t>
@@ -8815,10 +9346,60 @@
                   </w:p>
                 </w:tc>
               </w:tr>
+              <w:tr>
+                <w:trPr>
+                  <w:divId w:val="118959511"/>
+                  <w:tblCellSpacing w:w="15" w:type="dxa"/>
+                </w:trPr>
+                <w:tc>
+                  <w:tcPr>
+                    <w:tcW w:w="50" w:type="pct"/>
+                    <w:hideMark/>
+                  </w:tcPr>
+                  <w:p>
+                    <w:pPr>
+                      <w:pStyle w:val="Bibliography"/>
+                      <w:rPr>
+                        <w:noProof/>
+                        <w:lang w:val="en-US"/>
+                      </w:rPr>
+                    </w:pPr>
+                    <w:r>
+                      <w:rPr>
+                        <w:noProof/>
+                        <w:lang w:val="en-US"/>
+                      </w:rPr>
+                      <w:t xml:space="preserve">[5] </w:t>
+                    </w:r>
+                  </w:p>
+                </w:tc>
+                <w:tc>
+                  <w:tcPr>
+                    <w:tcW w:w="0" w:type="auto"/>
+                    <w:hideMark/>
+                  </w:tcPr>
+                  <w:p>
+                    <w:pPr>
+                      <w:pStyle w:val="Bibliography"/>
+                      <w:rPr>
+                        <w:noProof/>
+                        <w:lang w:val="en-US"/>
+                      </w:rPr>
+                    </w:pPr>
+                    <w:r>
+                      <w:rPr>
+                        <w:noProof/>
+                        <w:lang w:val="en-US"/>
+                      </w:rPr>
+                      <w:t>J. E. Beasley, "OR-Library," June 1990; Last update: February 2018. [Online]. Available: http://people.brunel.ac.uk/~mastjjb/jeb/orlib/airlandinfo.html. [Accessed 01 2023].</w:t>
+                    </w:r>
+                  </w:p>
+                </w:tc>
+              </w:tr>
             </w:tbl>
             <w:p>
               <w:pPr>
-                <w:divId w:val="700859075"/>
+                <w:divId w:val="118959511"/>
                 <w:rPr>
                   <w:rFonts w:eastAsia="Times New Roman"/>
                   <w:noProof/>
@@ -9034,6 +9615,353 @@
 <file path=word/numbering.xml><?xml version="1.0" encoding="utf-8"?>
 <w:numbering xmlns:wpc="http://schemas.microsoft.com/office/word/2010/wordprocessingCanvas" xmlns:cx="http://schemas.microsoft.com/office/drawing/2014/chartex" xmlns:cx1="http://schemas.microsoft.com/office/drawing/2015/9/8/chartex" xmlns:cx2="http://schemas.microsoft.com/office/drawing/2015/10/21/chartex" xmlns:cx3="http://schemas.microsoft.com/office/drawing/2016/5/9/chartex" xmlns:cx4="http://schemas.microsoft.com/office/drawing/2016/5/10/chartex" xmlns:cx5="http://schemas.microsoft.com/office/drawing/2016/5/11/chartex" xmlns:cx6="http://schemas.microsoft.com/office/drawing/2016/5/12/chartex" xmlns:cx7="http://schemas.microsoft.com/office/drawing/2016/5/13/chartex" xmlns:cx8="http://schemas.microsoft.com/office/drawing/2016/5/14/chartex" xmlns:mc="http://schemas.openxmlformats.org/markup-compatibility/2006" xmlns:aink="http://schemas.microsoft.com/office/drawing/2016/ink" xmlns:am3d="http://schemas.microsoft.com/office/drawing/2017/model3d" xmlns:o="urn:schemas-microsoft-com:office:office" xmlns:oel="http://schemas.microsoft.com/office/2019/extlst" xmlns:r="http://schemas.openxmlformats.org/officeDocument/2006/relationships" xmlns:m="http://schemas.openxmlformats.org/officeDocument/2006/math" xmlns:v="urn:schemas-microsoft-com:vml" xmlns:wp14="http://schemas.microsoft.com/office/word/2010/wordprocessingDrawing" xmlns:wp="http://schemas.openxmlformats.org/drawingml/2006/wordprocessingDrawing" xmlns:w10="urn:schemas-microsoft-com:office:word" xmlns:w="http://schemas.openxmlformats.org/wordprocessingml/2006/main" xmlns:w14="http://schemas.microsoft.com/office/word/2010/wordml" xmlns:w15="http://schemas.microsoft.com/office/word/2012/wordml" xmlns:w16cex="http://schemas.microsoft.com/office/word/2018/wordml/cex" xmlns:w16cid="http://schemas.microsoft.com/office/word/2016/wordml/cid" xmlns:w16="http://schemas.microsoft.com/office/word/2018/wordml" xmlns:w16sdtdh="http://schemas.microsoft.com/office/word/2020/wordml/sdtdatahash" xmlns:w16se="http://schemas.microsoft.com/office/word/2015/wordml/symex" xmlns:wpg="http://schemas.microsoft.com/office/word/2010/wordprocessingGroup" xmlns:wpi="http://schemas.microsoft.com/office/word/2010/wordprocessingInk" xmlns:wne="http://schemas.microsoft.com/office/word/2006/wordml" xmlns:wps="http://schemas.microsoft.com/office/word/2010/wordprocessingShape" mc:Ignorable="w14 w15 w16se w16cid w16 w16cex w16sdtdh wp14">
   <w:abstractNum w:abstractNumId="0" w15:restartNumberingAfterBreak="0">
+    <w:nsid w:val="146C1D65"/>
+    <w:multiLevelType w:val="multilevel"/>
+    <w:tmpl w:val="BB82160E"/>
+    <w:styleLink w:val="CurrentList1"/>
+    <w:lvl w:ilvl="0">
+      <w:start w:val="1"/>
+      <w:numFmt w:val="decimal"/>
+      <w:lvlText w:val="%1."/>
+      <w:lvlJc w:val="left"/>
+      <w:pPr>
+        <w:ind w:left="720" w:hanging="360"/>
+      </w:pPr>
+    </w:lvl>
+    <w:lvl w:ilvl="1">
+      <w:start w:val="1"/>
+      <w:numFmt w:val="lowerLetter"/>
+      <w:lvlText w:val="%2."/>
+      <w:lvlJc w:val="left"/>
+      <w:pPr>
+        <w:ind w:left="1440" w:hanging="360"/>
+      </w:pPr>
+    </w:lvl>
+    <w:lvl w:ilvl="2">
+      <w:start w:val="1"/>
+      <w:numFmt w:val="lowerRoman"/>
+      <w:lvlText w:val="%3."/>
+      <w:lvlJc w:val="right"/>
+      <w:pPr>
+        <w:ind w:left="2160" w:hanging="180"/>
+      </w:pPr>
+    </w:lvl>
+    <w:lvl w:ilvl="3">
+      <w:start w:val="1"/>
+      <w:numFmt w:val="decimal"/>
+      <w:lvlText w:val="%4."/>
+      <w:lvlJc w:val="left"/>
+      <w:pPr>
+        <w:ind w:left="2880" w:hanging="360"/>
+      </w:pPr>
+    </w:lvl>
+    <w:lvl w:ilvl="4">
+      <w:start w:val="1"/>
+      <w:numFmt w:val="lowerLetter"/>
+      <w:lvlText w:val="%5."/>
+      <w:lvlJc w:val="left"/>
+      <w:pPr>
+        <w:ind w:left="3600" w:hanging="360"/>
+      </w:pPr>
+    </w:lvl>
+    <w:lvl w:ilvl="5">
+      <w:start w:val="1"/>
+      <w:numFmt w:val="lowerRoman"/>
+      <w:lvlText w:val="%6."/>
+      <w:lvlJc w:val="right"/>
+      <w:pPr>
+        <w:ind w:left="4320" w:hanging="180"/>
+      </w:pPr>
+    </w:lvl>
+    <w:lvl w:ilvl="6">
+      <w:start w:val="1"/>
+      <w:numFmt w:val="decimal"/>
+      <w:lvlText w:val="%7."/>
+      <w:lvlJc w:val="left"/>
+      <w:pPr>
+        <w:ind w:left="5040" w:hanging="360"/>
+      </w:pPr>
+    </w:lvl>
+    <w:lvl w:ilvl="7">
+      <w:start w:val="1"/>
+      <w:numFmt w:val="lowerLetter"/>
+      <w:lvlText w:val="%8."/>
+      <w:lvlJc w:val="left"/>
+      <w:pPr>
+        <w:ind w:left="5760" w:hanging="360"/>
+      </w:pPr>
+    </w:lvl>
+    <w:lvl w:ilvl="8">
+      <w:start w:val="1"/>
+      <w:numFmt w:val="lowerRoman"/>
+      <w:lvlText w:val="%9."/>
+      <w:lvlJc w:val="right"/>
+      <w:pPr>
+        <w:ind w:left="6480" w:hanging="180"/>
+      </w:pPr>
+    </w:lvl>
+  </w:abstractNum>
+  <w:abstractNum w:abstractNumId="1" w15:restartNumberingAfterBreak="0">
+    <w:nsid w:val="1F2B6FB1"/>
+    <w:multiLevelType w:val="multilevel"/>
+    <w:tmpl w:val="4AA2AFCE"/>
+    <w:styleLink w:val="CurrentList2"/>
+    <w:lvl w:ilvl="0">
+      <w:start w:val="1"/>
+      <w:numFmt w:val="decimal"/>
+      <w:lvlText w:val="%1."/>
+      <w:lvlJc w:val="left"/>
+      <w:pPr>
+        <w:ind w:left="360" w:hanging="360"/>
+      </w:pPr>
+    </w:lvl>
+    <w:lvl w:ilvl="1">
+      <w:start w:val="1"/>
+      <w:numFmt w:val="decimal"/>
+      <w:lvlText w:val="%1.%2."/>
+      <w:lvlJc w:val="left"/>
+      <w:pPr>
+        <w:ind w:left="792" w:hanging="432"/>
+      </w:pPr>
+    </w:lvl>
+    <w:lvl w:ilvl="2">
+      <w:start w:val="1"/>
+      <w:numFmt w:val="decimal"/>
+      <w:lvlText w:val="%1.%2.%3."/>
+      <w:lvlJc w:val="left"/>
+      <w:pPr>
+        <w:ind w:left="1224" w:hanging="504"/>
+      </w:pPr>
+    </w:lvl>
+    <w:lvl w:ilvl="3">
+      <w:start w:val="1"/>
+      <w:numFmt w:val="decimal"/>
+      <w:lvlText w:val="%1.%2.%3.%4."/>
+      <w:lvlJc w:val="left"/>
+      <w:pPr>
+        <w:ind w:left="1728" w:hanging="648"/>
+      </w:pPr>
+    </w:lvl>
+    <w:lvl w:ilvl="4">
+      <w:start w:val="1"/>
+      <w:numFmt w:val="decimal"/>
+      <w:lvlText w:val="%1.%2.%3.%4.%5."/>
+      <w:lvlJc w:val="left"/>
+      <w:pPr>
+        <w:ind w:left="2232" w:hanging="792"/>
+      </w:pPr>
+    </w:lvl>
+    <w:lvl w:ilvl="5">
+      <w:start w:val="1"/>
+      <w:numFmt w:val="decimal"/>
+      <w:lvlText w:val="%1.%2.%3.%4.%5.%6."/>
+      <w:lvlJc w:val="left"/>
+      <w:pPr>
+        <w:ind w:left="2736" w:hanging="936"/>
+      </w:pPr>
+    </w:lvl>
+    <w:lvl w:ilvl="6">
+      <w:start w:val="1"/>
+      <w:numFmt w:val="decimal"/>
+      <w:lvlText w:val="%1.%2.%3.%4.%5.%6.%7."/>
+      <w:lvlJc w:val="left"/>
+      <w:pPr>
+        <w:ind w:left="3240" w:hanging="1080"/>
+      </w:pPr>
+    </w:lvl>
+    <w:lvl w:ilvl="7">
+      <w:start w:val="1"/>
+      <w:numFmt w:val="decimal"/>
+      <w:lvlText w:val="%1.%2.%3.%4.%5.%6.%7.%8."/>
+      <w:lvlJc w:val="left"/>
+      <w:pPr>
+        <w:ind w:left="3744" w:hanging="1224"/>
+      </w:pPr>
+    </w:lvl>
+    <w:lvl w:ilvl="8">
+      <w:start w:val="1"/>
+      <w:numFmt w:val="decimal"/>
+      <w:lvlText w:val="%1.%2.%3.%4.%5.%6.%7.%8.%9."/>
+      <w:lvlJc w:val="left"/>
+      <w:pPr>
+        <w:ind w:left="4320" w:hanging="1440"/>
+      </w:pPr>
+    </w:lvl>
+  </w:abstractNum>
+  <w:abstractNum w:abstractNumId="2" w15:restartNumberingAfterBreak="0">
+    <w:nsid w:val="2FF8748E"/>
+    <w:multiLevelType w:val="multilevel"/>
+    <w:tmpl w:val="ADC601B4"/>
+    <w:styleLink w:val="CurrentList4"/>
+    <w:lvl w:ilvl="0">
+      <w:start w:val="1"/>
+      <w:numFmt w:val="decimal"/>
+      <w:lvlText w:val="%1."/>
+      <w:lvlJc w:val="left"/>
+      <w:pPr>
+        <w:ind w:left="720" w:hanging="360"/>
+      </w:pPr>
+    </w:lvl>
+    <w:lvl w:ilvl="1">
+      <w:start w:val="1"/>
+      <w:numFmt w:val="decimal"/>
+      <w:lvlText w:val="%1.%2."/>
+      <w:lvlJc w:val="left"/>
+      <w:pPr>
+        <w:ind w:left="1152" w:hanging="432"/>
+      </w:pPr>
+    </w:lvl>
+    <w:lvl w:ilvl="2">
+      <w:start w:val="1"/>
+      <w:numFmt w:val="decimal"/>
+      <w:lvlText w:val="%1.%2.%3."/>
+      <w:lvlJc w:val="left"/>
+      <w:pPr>
+        <w:ind w:left="1584" w:hanging="504"/>
+      </w:pPr>
+    </w:lvl>
+    <w:lvl w:ilvl="3">
+      <w:start w:val="1"/>
+      <w:numFmt w:val="decimal"/>
+      <w:lvlText w:val="%1.%2.%3.%4."/>
+      <w:lvlJc w:val="left"/>
+      <w:pPr>
+        <w:ind w:left="2088" w:hanging="648"/>
+      </w:pPr>
+    </w:lvl>
+    <w:lvl w:ilvl="4">
+      <w:start w:val="1"/>
+      <w:numFmt w:val="decimal"/>
+      <w:lvlText w:val="%1.%2.%3.%4.%5."/>
+      <w:lvlJc w:val="left"/>
+      <w:pPr>
+        <w:ind w:left="2592" w:hanging="792"/>
+      </w:pPr>
+    </w:lvl>
+    <w:lvl w:ilvl="5">
+      <w:start w:val="1"/>
+      <w:numFmt w:val="decimal"/>
+      <w:lvlText w:val="%1.%2.%3.%4.%5.%6."/>
+      <w:lvlJc w:val="left"/>
+      <w:pPr>
+        <w:ind w:left="3096" w:hanging="936"/>
+      </w:pPr>
+    </w:lvl>
+    <w:lvl w:ilvl="6">
+      <w:start w:val="1"/>
+      <w:numFmt w:val="decimal"/>
+      <w:lvlText w:val="%1.%2.%3.%4.%5.%6.%7."/>
+      <w:lvlJc w:val="left"/>
+      <w:pPr>
+        <w:ind w:left="3600" w:hanging="1080"/>
+      </w:pPr>
+    </w:lvl>
+    <w:lvl w:ilvl="7">
+      <w:start w:val="1"/>
+      <w:numFmt w:val="decimal"/>
+      <w:lvlText w:val="%1.%2.%3.%4.%5.%6.%7.%8."/>
+      <w:lvlJc w:val="left"/>
+      <w:pPr>
+        <w:ind w:left="4104" w:hanging="1224"/>
+      </w:pPr>
+    </w:lvl>
+    <w:lvl w:ilvl="8">
+      <w:start w:val="1"/>
+      <w:numFmt w:val="decimal"/>
+      <w:lvlText w:val="%1.%2.%3.%4.%5.%6.%7.%8.%9."/>
+      <w:lvlJc w:val="left"/>
+      <w:pPr>
+        <w:ind w:left="4680" w:hanging="1440"/>
+      </w:pPr>
+    </w:lvl>
+  </w:abstractNum>
+  <w:abstractNum w:abstractNumId="3" w15:restartNumberingAfterBreak="0">
+    <w:nsid w:val="3E5C05EA"/>
+    <w:multiLevelType w:val="multilevel"/>
+    <w:tmpl w:val="096E4192"/>
+    <w:lvl w:ilvl="0">
+      <w:start w:val="1"/>
+      <w:numFmt w:val="decimal"/>
+      <w:lvlText w:val="%1."/>
+      <w:lvlJc w:val="left"/>
+      <w:pPr>
+        <w:ind w:left="1080" w:hanging="360"/>
+      </w:pPr>
+    </w:lvl>
+    <w:lvl w:ilvl="1">
+      <w:start w:val="1"/>
+      <w:numFmt w:val="decimal"/>
+      <w:lvlText w:val="%1.%2."/>
+      <w:lvlJc w:val="left"/>
+      <w:pPr>
+        <w:ind w:left="1512" w:hanging="432"/>
+      </w:pPr>
+    </w:lvl>
+    <w:lvl w:ilvl="2">
+      <w:start w:val="1"/>
+      <w:numFmt w:val="decimal"/>
+      <w:lvlText w:val="%1.%2.%3."/>
+      <w:lvlJc w:val="left"/>
+      <w:pPr>
+        <w:ind w:left="1944" w:hanging="504"/>
+      </w:pPr>
+    </w:lvl>
+    <w:lvl w:ilvl="3">
+      <w:start w:val="1"/>
+      <w:numFmt w:val="decimal"/>
+      <w:lvlText w:val="%1.%2.%3.%4."/>
+      <w:lvlJc w:val="left"/>
+      <w:pPr>
+        <w:ind w:left="2448" w:hanging="648"/>
+      </w:pPr>
+    </w:lvl>
+    <w:lvl w:ilvl="4">
+      <w:start w:val="1"/>
+      <w:numFmt w:val="decimal"/>
+      <w:lvlText w:val="%1.%2.%3.%4.%5."/>
+      <w:lvlJc w:val="left"/>
+      <w:pPr>
+        <w:ind w:left="2952" w:hanging="792"/>
+      </w:pPr>
+    </w:lvl>
+    <w:lvl w:ilvl="5">
+      <w:start w:val="1"/>
+      <w:numFmt w:val="decimal"/>
+      <w:lvlText w:val="%1.%2.%3.%4.%5.%6."/>
+      <w:lvlJc w:val="left"/>
+      <w:pPr>
+        <w:ind w:left="3456" w:hanging="936"/>
+      </w:pPr>
+    </w:lvl>
+    <w:lvl w:ilvl="6">
+      <w:start w:val="1"/>
+      <w:numFmt w:val="decimal"/>
+      <w:lvlText w:val="%1.%2.%3.%4.%5.%6.%7."/>
+      <w:lvlJc w:val="left"/>
+      <w:pPr>
+        <w:ind w:left="3960" w:hanging="1080"/>
+      </w:pPr>
+    </w:lvl>
+    <w:lvl w:ilvl="7">
+      <w:start w:val="1"/>
+      <w:numFmt w:val="decimal"/>
+      <w:lvlText w:val="%1.%2.%3.%4.%5.%6.%7.%8."/>
+      <w:lvlJc w:val="left"/>
+      <w:pPr>
+        <w:ind w:left="4464" w:hanging="1224"/>
+      </w:pPr>
+    </w:lvl>
+    <w:lvl w:ilvl="8">
+      <w:start w:val="1"/>
+      <w:numFmt w:val="decimal"/>
+      <w:lvlText w:val="%1.%2.%3.%4.%5.%6.%7.%8.%9."/>
+      <w:lvlJc w:val="left"/>
+      <w:pPr>
+        <w:ind w:left="5040" w:hanging="1440"/>
+      </w:pPr>
+    </w:lvl>
+  </w:abstractNum>
+  <w:abstractNum w:abstractNumId="4" w15:restartNumberingAfterBreak="0">
     <w:nsid w:val="4D1D0E47"/>
     <w:multiLevelType w:val="hybridMultilevel"/>
     <w:tmpl w:val="1BF0253C"/>
@@ -9146,94 +10074,95 @@
       </w:rPr>
     </w:lvl>
   </w:abstractNum>
-  <w:abstractNum w:abstractNumId="1" w15:restartNumberingAfterBreak="0">
+  <w:abstractNum w:abstractNumId="5" w15:restartNumberingAfterBreak="0">
     <w:nsid w:val="566076EA"/>
-    <w:multiLevelType w:val="hybridMultilevel"/>
-    <w:tmpl w:val="BB82160E"/>
-    <w:lvl w:ilvl="0" w:tplc="5B484786">
+    <w:multiLevelType w:val="multilevel"/>
+    <w:tmpl w:val="697C2D6E"/>
+    <w:lvl w:ilvl="0">
       <w:start w:val="1"/>
       <w:numFmt w:val="decimal"/>
       <w:pStyle w:val="Heading1"/>
       <w:lvlText w:val="%1."/>
       <w:lvlJc w:val="left"/>
       <w:pPr>
-        <w:ind w:left="720" w:hanging="360"/>
+        <w:ind w:left="360" w:hanging="360"/>
       </w:pPr>
     </w:lvl>
-    <w:lvl w:ilvl="1" w:tplc="08090019" w:tentative="1">
-      <w:start w:val="1"/>
-      <w:numFmt w:val="lowerLetter"/>
-      <w:lvlText w:val="%2."/>
-      <w:lvlJc w:val="left"/>
-      <w:pPr>
-        <w:ind w:left="1440" w:hanging="360"/>
-      </w:pPr>
-    </w:lvl>
-    <w:lvl w:ilvl="2" w:tplc="0809001B" w:tentative="1">
-      <w:start w:val="1"/>
-      <w:numFmt w:val="lowerRoman"/>
-      <w:lvlText w:val="%3."/>
-      <w:lvlJc w:val="right"/>
-      <w:pPr>
-        <w:ind w:left="2160" w:hanging="180"/>
-      </w:pPr>
-    </w:lvl>
-    <w:lvl w:ilvl="3" w:tplc="0809000F" w:tentative="1">
+    <w:lvl w:ilvl="1">
       <w:start w:val="1"/>
       <w:numFmt w:val="decimal"/>
-      <w:lvlText w:val="%4."/>
+      <w:pStyle w:val="Heading2"/>
+      <w:lvlText w:val="%1.%2."/>
       <w:lvlJc w:val="left"/>
       <w:pPr>
-        <w:ind w:left="2880" w:hanging="360"/>
+        <w:ind w:left="792" w:hanging="432"/>
       </w:pPr>
     </w:lvl>
-    <w:lvl w:ilvl="4" w:tplc="08090019" w:tentative="1">
-      <w:start w:val="1"/>
-      <w:numFmt w:val="lowerLetter"/>
-      <w:lvlText w:val="%5."/>
-      <w:lvlJc w:val="left"/>
-      <w:pPr>
-        <w:ind w:left="3600" w:hanging="360"/>
-      </w:pPr>
-    </w:lvl>
-    <w:lvl w:ilvl="5" w:tplc="0809001B" w:tentative="1">
-      <w:start w:val="1"/>
-      <w:numFmt w:val="lowerRoman"/>
-      <w:lvlText w:val="%6."/>
-      <w:lvlJc w:val="right"/>
-      <w:pPr>
-        <w:ind w:left="4320" w:hanging="180"/>
-      </w:pPr>
-    </w:lvl>
-    <w:lvl w:ilvl="6" w:tplc="0809000F" w:tentative="1">
+    <w:lvl w:ilvl="2">
       <w:start w:val="1"/>
       <w:numFmt w:val="decimal"/>
-      <w:lvlText w:val="%7."/>
+      <w:lvlText w:val="%1.%2.%3."/>
       <w:lvlJc w:val="left"/>
       <w:pPr>
-        <w:ind w:left="5040" w:hanging="360"/>
+        <w:ind w:left="1224" w:hanging="504"/>
       </w:pPr>
     </w:lvl>
-    <w:lvl w:ilvl="7" w:tplc="08090019" w:tentative="1">
+    <w:lvl w:ilvl="3">
       <w:start w:val="1"/>
-      <w:numFmt w:val="lowerLetter"/>
-      <w:lvlText w:val="%8."/>
+      <w:numFmt w:val="decimal"/>
+      <w:lvlText w:val="%1.%2.%3.%4."/>
       <w:lvlJc w:val="left"/>
       <w:pPr>
-        <w:ind w:left="5760" w:hanging="360"/>
+        <w:ind w:left="1728" w:hanging="648"/>
       </w:pPr>
     </w:lvl>
-    <w:lvl w:ilvl="8" w:tplc="0809001B" w:tentative="1">
+    <w:lvl w:ilvl="4">
       <w:start w:val="1"/>
-      <w:numFmt w:val="lowerRoman"/>
-      <w:lvlText w:val="%9."/>
-      <w:lvlJc w:val="right"/>
-      <w:pPr>
-        <w:ind w:left="6480" w:hanging="180"/>
+      <w:numFmt w:val="decimal"/>
+      <w:lvlText w:val="%1.%2.%3.%4.%5."/>
+      <w:lvlJc w:val="left"/>
+      <w:pPr>
+        <w:ind w:left="2232" w:hanging="792"/>
+      </w:pPr>
+    </w:lvl>
+    <w:lvl w:ilvl="5">
+      <w:start w:val="1"/>
+      <w:numFmt w:val="decimal"/>
+      <w:lvlText w:val="%1.%2.%3.%4.%5.%6."/>
+      <w:lvlJc w:val="left"/>
+      <w:pPr>
+        <w:ind w:left="2736" w:hanging="936"/>
+      </w:pPr>
+    </w:lvl>
+    <w:lvl w:ilvl="6">
+      <w:start w:val="1"/>
+      <w:numFmt w:val="decimal"/>
+      <w:lvlText w:val="%1.%2.%3.%4.%5.%6.%7."/>
+      <w:lvlJc w:val="left"/>
+      <w:pPr>
+        <w:ind w:left="3240" w:hanging="1080"/>
+      </w:pPr>
+    </w:lvl>
+    <w:lvl w:ilvl="7">
+      <w:start w:val="1"/>
+      <w:numFmt w:val="decimal"/>
+      <w:lvlText w:val="%1.%2.%3.%4.%5.%6.%7.%8."/>
+      <w:lvlJc w:val="left"/>
+      <w:pPr>
+        <w:ind w:left="3744" w:hanging="1224"/>
+      </w:pPr>
+    </w:lvl>
+    <w:lvl w:ilvl="8">
+      <w:start w:val="1"/>
+      <w:numFmt w:val="decimal"/>
+      <w:lvlText w:val="%1.%2.%3.%4.%5.%6.%7.%8.%9."/>
+      <w:lvlJc w:val="left"/>
+      <w:pPr>
+        <w:ind w:left="4320" w:hanging="1440"/>
       </w:pPr>
     </w:lvl>
   </w:abstractNum>
-  <w:abstractNum w:abstractNumId="2" w15:restartNumberingAfterBreak="0">
+  <w:abstractNum w:abstractNumId="6" w15:restartNumberingAfterBreak="0">
     <w:nsid w:val="58272206"/>
     <w:multiLevelType w:val="hybridMultilevel"/>
     <w:tmpl w:val="D7185304"/>
@@ -9345,7 +10274,7 @@
       </w:rPr>
     </w:lvl>
   </w:abstractNum>
-  <w:abstractNum w:abstractNumId="3" w15:restartNumberingAfterBreak="0">
+  <w:abstractNum w:abstractNumId="7" w15:restartNumberingAfterBreak="0">
     <w:nsid w:val="707A5542"/>
     <w:multiLevelType w:val="hybridMultilevel"/>
     <w:tmpl w:val="188043C4"/>
@@ -9458,7 +10387,94 @@
       </w:rPr>
     </w:lvl>
   </w:abstractNum>
-  <w:abstractNum w:abstractNumId="4" w15:restartNumberingAfterBreak="0">
+  <w:abstractNum w:abstractNumId="8" w15:restartNumberingAfterBreak="0">
+    <w:nsid w:val="79F341B2"/>
+    <w:multiLevelType w:val="multilevel"/>
+    <w:tmpl w:val="ADC601B4"/>
+    <w:styleLink w:val="CurrentList3"/>
+    <w:lvl w:ilvl="0">
+      <w:start w:val="1"/>
+      <w:numFmt w:val="decimal"/>
+      <w:lvlText w:val="%1."/>
+      <w:lvlJc w:val="left"/>
+      <w:pPr>
+        <w:ind w:left="720" w:hanging="360"/>
+      </w:pPr>
+    </w:lvl>
+    <w:lvl w:ilvl="1">
+      <w:start w:val="1"/>
+      <w:numFmt w:val="decimal"/>
+      <w:lvlText w:val="%1.%2."/>
+      <w:lvlJc w:val="left"/>
+      <w:pPr>
+        <w:ind w:left="1152" w:hanging="432"/>
+      </w:pPr>
+    </w:lvl>
+    <w:lvl w:ilvl="2">
+      <w:start w:val="1"/>
+      <w:numFmt w:val="decimal"/>
+      <w:lvlText w:val="%1.%2.%3."/>
+      <w:lvlJc w:val="left"/>
+      <w:pPr>
+        <w:ind w:left="1584" w:hanging="504"/>
+      </w:pPr>
+    </w:lvl>
+    <w:lvl w:ilvl="3">
+      <w:start w:val="1"/>
+      <w:numFmt w:val="decimal"/>
+      <w:lvlText w:val="%1.%2.%3.%4."/>
+      <w:lvlJc w:val="left"/>
+      <w:pPr>
+        <w:ind w:left="2088" w:hanging="648"/>
+      </w:pPr>
+    </w:lvl>
+    <w:lvl w:ilvl="4">
+      <w:start w:val="1"/>
+      <w:numFmt w:val="decimal"/>
+      <w:lvlText w:val="%1.%2.%3.%4.%5."/>
+      <w:lvlJc w:val="left"/>
+      <w:pPr>
+        <w:ind w:left="2592" w:hanging="792"/>
+      </w:pPr>
+    </w:lvl>
+    <w:lvl w:ilvl="5">
+      <w:start w:val="1"/>
+      <w:numFmt w:val="decimal"/>
+      <w:lvlText w:val="%1.%2.%3.%4.%5.%6."/>
+      <w:lvlJc w:val="left"/>
+      <w:pPr>
+        <w:ind w:left="3096" w:hanging="936"/>
+      </w:pPr>
+    </w:lvl>
+    <w:lvl w:ilvl="6">
+      <w:start w:val="1"/>
+      <w:numFmt w:val="decimal"/>
+      <w:lvlText w:val="%1.%2.%3.%4.%5.%6.%7."/>
+      <w:lvlJc w:val="left"/>
+      <w:pPr>
+        <w:ind w:left="3600" w:hanging="1080"/>
+      </w:pPr>
+    </w:lvl>
+    <w:lvl w:ilvl="7">
+      <w:start w:val="1"/>
+      <w:numFmt w:val="decimal"/>
+      <w:lvlText w:val="%1.%2.%3.%4.%5.%6.%7.%8."/>
+      <w:lvlJc w:val="left"/>
+      <w:pPr>
+        <w:ind w:left="4104" w:hanging="1224"/>
+      </w:pPr>
+    </w:lvl>
+    <w:lvl w:ilvl="8">
+      <w:start w:val="1"/>
+      <w:numFmt w:val="decimal"/>
+      <w:lvlText w:val="%1.%2.%3.%4.%5.%6.%7.%8.%9."/>
+      <w:lvlJc w:val="left"/>
+      <w:pPr>
+        <w:ind w:left="4680" w:hanging="1440"/>
+      </w:pPr>
+    </w:lvl>
+  </w:abstractNum>
+  <w:abstractNum w:abstractNumId="9" w15:restartNumberingAfterBreak="0">
     <w:nsid w:val="7A904A6E"/>
     <w:multiLevelType w:val="hybridMultilevel"/>
     <w:tmpl w:val="27BE2A56"/>
@@ -9572,19 +10588,34 @@
     </w:lvl>
   </w:abstractNum>
   <w:num w:numId="1" w16cid:durableId="735665743">
+    <w:abstractNumId w:val="5"/>
+  </w:num>
+  <w:num w:numId="2" w16cid:durableId="1917396203">
+    <w:abstractNumId w:val="4"/>
+  </w:num>
+  <w:num w:numId="3" w16cid:durableId="1259951047">
+    <w:abstractNumId w:val="6"/>
+  </w:num>
+  <w:num w:numId="4" w16cid:durableId="1666081844">
+    <w:abstractNumId w:val="7"/>
+  </w:num>
+  <w:num w:numId="5" w16cid:durableId="167445203">
+    <w:abstractNumId w:val="9"/>
+  </w:num>
+  <w:num w:numId="6" w16cid:durableId="1774278605">
+    <w:abstractNumId w:val="0"/>
+  </w:num>
+  <w:num w:numId="7" w16cid:durableId="1976792263">
+    <w:abstractNumId w:val="3"/>
+  </w:num>
+  <w:num w:numId="8" w16cid:durableId="824709746">
     <w:abstractNumId w:val="1"/>
   </w:num>
-  <w:num w:numId="2" w16cid:durableId="1917396203">
-    <w:abstractNumId w:val="0"/>
+  <w:num w:numId="9" w16cid:durableId="301496221">
+    <w:abstractNumId w:val="8"/>
   </w:num>
-  <w:num w:numId="3" w16cid:durableId="1259951047">
+  <w:num w:numId="10" w16cid:durableId="1061560698">
     <w:abstractNumId w:val="2"/>
-  </w:num>
-  <w:num w:numId="4" w16cid:durableId="1666081844">
-    <w:abstractNumId w:val="3"/>
-  </w:num>
-  <w:num w:numId="5" w16cid:durableId="167445203">
-    <w:abstractNumId w:val="4"/>
   </w:num>
 </w:numbering>
 </file>
@@ -10002,7 +11033,7 @@
     <w:link w:val="Heading1Char"/>
     <w:uiPriority w:val="9"/>
     <w:qFormat/>
-    <w:rsid w:val="00F06195"/>
+    <w:rsid w:val="005D05C6"/>
     <w:pPr>
       <w:keepNext/>
       <w:keepLines/>
@@ -10010,7 +11041,6 @@
         <w:numId w:val="1"/>
       </w:numPr>
       <w:spacing w:before="240"/>
-      <w:ind w:left="426" w:hanging="426"/>
       <w:outlineLvl w:val="0"/>
     </w:pPr>
     <w:rPr>
@@ -10019,6 +11049,30 @@
       <w:color w:val="000000" w:themeColor="text1"/>
       <w:sz w:val="32"/>
       <w:szCs w:val="32"/>
+    </w:rPr>
+  </w:style>
+  <w:style w:type="paragraph" w:styleId="Heading2">
+    <w:name w:val="heading 2"/>
+    <w:basedOn w:val="Heading1"/>
+    <w:next w:val="Normal"/>
+    <w:link w:val="Heading2Char"/>
+    <w:uiPriority w:val="9"/>
+    <w:unhideWhenUsed/>
+    <w:qFormat/>
+    <w:rsid w:val="005D05C6"/>
+    <w:pPr>
+      <w:numPr>
+        <w:ilvl w:val="1"/>
+      </w:numPr>
+      <w:tabs>
+        <w:tab w:val="left" w:pos="709"/>
+      </w:tabs>
+      <w:ind w:left="0" w:firstLine="0"/>
+      <w:outlineLvl w:val="1"/>
+    </w:pPr>
+    <w:rPr>
+      <w:sz w:val="28"/>
+      <w:szCs w:val="28"/>
     </w:rPr>
   </w:style>
   <w:style w:type="character" w:default="1" w:styleId="DefaultParagraphFont">
@@ -10237,6 +11291,61 @@
         <w:insideV w:val="single" w:sz="4" w:space="0" w:color="auto"/>
       </w:tblBorders>
     </w:tblPr>
+  </w:style>
+  <w:style w:type="character" w:customStyle="1" w:styleId="Heading2Char">
+    <w:name w:val="Heading 2 Char"/>
+    <w:basedOn w:val="DefaultParagraphFont"/>
+    <w:link w:val="Heading2"/>
+    <w:uiPriority w:val="9"/>
+    <w:rsid w:val="005D05C6"/>
+    <w:rPr>
+      <w:rFonts w:ascii="Times New Roman" w:eastAsiaTheme="majorEastAsia" w:hAnsi="Times New Roman" w:cs="Times New Roman"/>
+      <w:b/>
+      <w:color w:val="000000" w:themeColor="text1"/>
+      <w:sz w:val="28"/>
+      <w:szCs w:val="28"/>
+      <w:lang w:val="en-GB"/>
+    </w:rPr>
+  </w:style>
+  <w:style w:type="numbering" w:customStyle="1" w:styleId="CurrentList1">
+    <w:name w:val="Current List1"/>
+    <w:uiPriority w:val="99"/>
+    <w:rsid w:val="005D05C6"/>
+    <w:pPr>
+      <w:numPr>
+        <w:numId w:val="6"/>
+      </w:numPr>
+    </w:pPr>
+  </w:style>
+  <w:style w:type="numbering" w:customStyle="1" w:styleId="CurrentList2">
+    <w:name w:val="Current List2"/>
+    <w:uiPriority w:val="99"/>
+    <w:rsid w:val="005D05C6"/>
+    <w:pPr>
+      <w:numPr>
+        <w:numId w:val="8"/>
+      </w:numPr>
+    </w:pPr>
+  </w:style>
+  <w:style w:type="numbering" w:customStyle="1" w:styleId="CurrentList3">
+    <w:name w:val="Current List3"/>
+    <w:uiPriority w:val="99"/>
+    <w:rsid w:val="005D05C6"/>
+    <w:pPr>
+      <w:numPr>
+        <w:numId w:val="9"/>
+      </w:numPr>
+    </w:pPr>
+  </w:style>
+  <w:style w:type="numbering" w:customStyle="1" w:styleId="CurrentList4">
+    <w:name w:val="Current List4"/>
+    <w:uiPriority w:val="99"/>
+    <w:rsid w:val="005D05C6"/>
+    <w:pPr>
+      <w:numPr>
+        <w:numId w:val="10"/>
+      </w:numPr>
+    </w:pPr>
   </w:style>
 </w:styles>
 </file>
@@ -10610,11 +11719,33 @@
     </b:Author>
     <b:RefOrder>4</b:RefOrder>
   </b:Source>
+  <b:Source>
+    <b:Tag>JEB23</b:Tag>
+    <b:SourceType>InternetSite</b:SourceType>
+    <b:Guid>{4CCF1D18-A579-C941-A176-0CB4A207EDE0}</b:Guid>
+    <b:Author>
+      <b:Author>
+        <b:NameList>
+          <b:Person>
+            <b:Last>Beasley</b:Last>
+            <b:First>J</b:First>
+            <b:Middle>E</b:Middle>
+          </b:Person>
+        </b:NameList>
+      </b:Author>
+    </b:Author>
+    <b:Title>OR-Library</b:Title>
+    <b:URL>http://people.brunel.ac.uk/~mastjjb/jeb/orlib/airlandinfo.html</b:URL>
+    <b:YearAccessed>2023</b:YearAccessed>
+    <b:MonthAccessed>01</b:MonthAccessed>
+    <b:Year>June 1990; Last update: February 2018</b:Year>
+    <b:RefOrder>5</b:RefOrder>
+  </b:Source>
 </b:Sources>
 </file>
 
 <file path=customXml/itemProps1.xml><?xml version="1.0" encoding="utf-8"?>
-<ds:datastoreItem xmlns:ds="http://schemas.openxmlformats.org/officeDocument/2006/customXml" ds:itemID="{F0D8A0A8-BE28-2342-922D-C386D7F9DECC}">
+<ds:datastoreItem xmlns:ds="http://schemas.openxmlformats.org/officeDocument/2006/customXml" ds:itemID="{9AFD8546-10BC-F840-AE7C-B2BA29885638}">
   <ds:schemaRefs>
     <ds:schemaRef ds:uri="http://schemas.openxmlformats.org/officeDocument/2006/bibliography"/>
   </ds:schemaRefs>

</xml_diff>